<commit_message>
new version knit for coauthors jan 11 2023
</commit_message>
<xml_diff>
--- a/Manuscript.docx
+++ b/Manuscript.docx
@@ -164,7 +164,7 @@
         <w:pStyle w:val="Date"/>
       </w:pPr>
       <w:r>
-        <w:t xml:space="preserve">07</w:t>
+        <w:t xml:space="preserve">11</w:t>
       </w:r>
       <w:r>
         <w:t xml:space="preserve"> </w:t>
@@ -417,13 +417,52 @@
         <w:t xml:space="preserve"> </w:t>
       </w:r>
       <w:r>
-        <w:t xml:space="preserve">indicator of ecological status (Petchey and Belgrano 2010)</w:t>
+        <w:t xml:space="preserve">indicator of ecological status</w:t>
+      </w:r>
+      <w:r>
+        <w:t xml:space="preserve"> </w:t>
       </w:r>
       <w:r>
         <w:t xml:space="preserve">(Petchey and Belgrano 2010)</w:t>
       </w:r>
       <w:r>
-        <w:t xml:space="preserve">. Variation in size-abundance relationships have been documented through space (Pomeranz 2021), time (newish Sprules papers?), seasonality (McGarvey and Kirk), to human activities (fish abundance with no fishing paper). Likwise, variation in size spectra relationships have been used to explain fundamental differences in how communities are organized. For example, external resource subsidies</w:t>
+        <w:t xml:space="preserve">. Variation in size-abundance relationships have been documented through space</w:t>
+      </w:r>
+      <w:r>
+        <w:t xml:space="preserve"> </w:t>
+      </w:r>
+      <w:r>
+        <w:t xml:space="preserve">(Pomeranz et al. 2022)</w:t>
+      </w:r>
+      <w:r>
+        <w:t xml:space="preserve">, time</w:t>
+      </w:r>
+      <w:r>
+        <w:t xml:space="preserve"> </w:t>
+      </w:r>
+      <w:r>
+        <w:t xml:space="preserve">(Evans et al. 2022)</w:t>
+      </w:r>
+      <w:r>
+        <w:t xml:space="preserve">, seasonality</w:t>
+      </w:r>
+      <w:r>
+        <w:t xml:space="preserve"> </w:t>
+      </w:r>
+      <w:r>
+        <w:t xml:space="preserve">(McGarvey and Kirk 2018)</w:t>
+      </w:r>
+      <w:r>
+        <w:t xml:space="preserve">, to human activities</w:t>
+      </w:r>
+      <w:r>
+        <w:t xml:space="preserve"> </w:t>
+      </w:r>
+      <w:r>
+        <w:t xml:space="preserve">(Jennings and Blanchard 2004)</w:t>
+      </w:r>
+      <w:r>
+        <w:t xml:space="preserve">. Likewise, variation in size spectra relationships have been used to explain fundamental differences in how communities are organized. For example, external resource subsidies</w:t>
       </w:r>
       <w:r>
         <w:t xml:space="preserve"> </w:t>
@@ -441,7 +480,16 @@
         <w:t xml:space="preserve"> </w:t>
       </w:r>
       <w:r>
-        <w:t xml:space="preserve">and allow higher abundances of large body sizes than would be expected (Perkins). However, recent research has shown that these results may be an artifact of how the data were treated. Edwards et al. (2020?) reanalyzed a time series of marine fisheries data and found that previously reported changes through time were actually dependent on the methodolugy used.</w:t>
+        <w:t xml:space="preserve">and allow higher abundances of large body sizes than would be expected</w:t>
+      </w:r>
+      <w:r>
+        <w:t xml:space="preserve"> </w:t>
+      </w:r>
+      <w:r>
+        <w:t xml:space="preserve">(Perkins et al. 2018)</w:t>
+      </w:r>
+      <w:r>
+        <w:t xml:space="preserve">. However, recent research has shown that these results may be an artifact of how the data were treated. Edwards et al. (2020) reanalyzed a time series of marine fisheries data and found that previously reported changes through time were actually dependent on the methodology used.</w:t>
       </w:r>
     </w:p>
     <w:p>
@@ -467,7 +515,7 @@
         <w:t xml:space="preserve">(White et al. 2007)</w:t>
       </w:r>
       <w:r>
-        <w:t xml:space="preserve">), also referred to as abundance size spectra) are one of the size-abundance relationships commonly used. ISDs show the relationship between the abundances of individual body size regardless of taxonomy. Generally, there is a negative relationship between individual body size (M) on the</w:t>
+        <w:t xml:space="preserve">, also referred to as abundance size spectra) are one of the size-abundance relationships commonly used. ISDs show the relationship between the abundances of individual body size regardless of taxonomy. Generally, there is a negative relationship between individual body size (M) on the</w:t>
       </w:r>
       <w:r>
         <w:t xml:space="preserve"> </w:t>
@@ -547,6 +595,12 @@
           <m:t>2</m:t>
         </m:r>
       </m:oMath>
+      <w:r>
+        <w:t xml:space="preserve"> </w:t>
+      </w:r>
+      <w:r>
+        <w:t xml:space="preserve">Andersen and Beyer (2006)</w:t>
+      </w:r>
       <w:r>
         <w:t xml:space="preserve">. Commonly,</w:t>
       </w:r>
@@ -771,7 +825,7 @@
         <w:t xml:space="preserve"> </w:t>
       </w:r>
       <w:r>
-        <w:t xml:space="preserve">varied, the relative change across the environmental gradient was consistent regardless of method used</w:t>
+        <w:t xml:space="preserve">varied based on method, the relative change across the environmental gradient was consistent across methods</w:t>
       </w:r>
       <w:r>
         <w:t xml:space="preserve"> </w:t>
@@ -791,7 +845,21 @@
         </m:r>
       </m:oMath>
       <w:r>
-        <w:t xml:space="preserve">, and binning methods result in biased estimates, it remains unclear if these biases are consistent and systematic or stochastic, and whether or not the relative change in ISD parameters is consistent across space and time. In other words, if the data within a study are all treated the same, does a relative change of OLS slope parameters of 0.1 coincide with a relative change of MLE estimates of 0.1?</w:t>
+        <w:t xml:space="preserve">, and binning methods result in biased estimates, it remains unclear if these biases are consistent and systematic or stochastic, and whether or not the relative change in ISD parameters is consistent across space and time. In other words, if the data within a study are all treated the same, does a relative change of OLS slope parameters of 0.1 coincide with a relative change of MLE</w:t>
+      </w:r>
+      <w:r>
+        <w:t xml:space="preserve"> </w:t>
+      </w:r>
+      <m:oMath>
+        <m:r>
+          <m:t>λ</m:t>
+        </m:r>
+      </m:oMath>
+      <w:r>
+        <w:t xml:space="preserve"> </w:t>
+      </w:r>
+      <w:r>
+        <w:t xml:space="preserve">estimates of 0.1?</w:t>
       </w:r>
     </w:p>
     <w:p>
@@ -832,7 +900,16 @@
         <w:t xml:space="preserve"> </w:t>
       </w:r>
       <w:r>
-        <w:t xml:space="preserve">exponents across a hypothetical environmental gradient and compare the results obtained using three different methodologies common in the literature. To answer the third question, we re-analyze two previously published data sets of stream community body sizes across a stress and environmental gradient, respectively. We find that the MLE method more accurately estimates the site-specific</w:t>
+        <w:t xml:space="preserve">exponents across a hypothetical environmental gradient and compare the results obtained using three different methodologies common in the literature. To answer the third question, we re-analyze two previously published data sets of community body sizes across a stress and environmental gradient, respectively</w:t>
+      </w:r>
+      <w:r>
+        <w:t xml:space="preserve"> </w:t>
+      </w:r>
+      <w:r>
+        <w:t xml:space="preserve">Pomeranz et al. (2022)</w:t>
+      </w:r>
+      <w:r>
+        <w:t xml:space="preserve">. We find that the MLE method more accurately estimates the site-specific</w:t>
       </w:r>
       <w:r>
         <w:t xml:space="preserve"> </w:t>
@@ -1375,7 +1452,7 @@
         <w:t xml:space="preserve"> </w:t>
       </w:r>
       <w:r>
-        <w:t xml:space="preserve">(Sprules and Barth 2015 pp. Edwards2018, Pomeranz2022)</w:t>
+        <w:t xml:space="preserve">Pomeranz et al. (2022)</w:t>
       </w:r>
       <w:r>
         <w:t xml:space="preserve">. Throughout the manuscript, the normalized equal logarithmic binning method will be referred to as ELBn.</w:t>
@@ -1420,7 +1497,7 @@
         <w:t xml:space="preserve"> </w:t>
       </w:r>
       <w:r>
-        <w:t xml:space="preserve">widths are used. The number of bins is dependent on the size ranges present in the data. When working with empirical data with different size ranges this can alter the number of bins per site. However, since the data here were simulated from a known size range, the number of bins for each site is identical. The count in each bin is normalized in the same way. This method has been used [</w:t>
+        <w:t xml:space="preserve">widths are used. The number of bins is dependent on the range of body sizes present in the data. When working with empirical data with different size ranges this can alter the number of bins per site, and it is recommended to construct the bins based on the global min and max body size present. However, since the data here were simulated from a known size range, the number of bins for each site is identical. The count in each bin is normalized in the same way as described above. This method has been used [</w:t>
       </w:r>
       <w:r>
         <w:t xml:space="preserve">Jennings and Blanchard (2004)</w:t>
@@ -1472,100 +1549,112 @@
       <w:r>
         <w:t xml:space="preserve">For the two binning methods, simple OLS regression were conducted in the form</w:t>
       </w:r>
-      <w:r>
-        <w:t xml:space="preserve"> </w:t>
-      </w:r>
-      <m:oMath>
-        <m:r>
-          <m:t>L</m:t>
-        </m:r>
-        <m:r>
-          <m:t>o</m:t>
-        </m:r>
-        <m:sSub>
-          <m:e>
-            <m:r>
-              <m:t>g</m:t>
-            </m:r>
-          </m:e>
-          <m:sub>
-            <m:r>
-              <m:t>10</m:t>
-            </m:r>
-          </m:sub>
-        </m:sSub>
-        <m:r>
-          <m:t>(</m:t>
-        </m:r>
-        <m:r>
-          <m:t>N</m:t>
-        </m:r>
-        <m:r>
-          <m:t>)</m:t>
-        </m:r>
-        <m:r>
-          <m:t>=</m:t>
-        </m:r>
-        <m:sSub>
-          <m:e>
-            <m:r>
-              <m:t>β</m:t>
-            </m:r>
-          </m:e>
-          <m:sub>
-            <m:r>
-              <m:t>0</m:t>
-            </m:r>
-          </m:sub>
-        </m:sSub>
-        <m:r>
-          <m:t>+</m:t>
-        </m:r>
-        <m:sSub>
-          <m:e>
-            <m:r>
-              <m:t>β</m:t>
-            </m:r>
-          </m:e>
-          <m:sub>
-            <m:r>
-              <m:t>1</m:t>
-            </m:r>
-          </m:sub>
-        </m:sSub>
-        <m:r>
-          <m:t>*</m:t>
-        </m:r>
-        <m:r>
-          <m:t>L</m:t>
-        </m:r>
-        <m:r>
-          <m:t>o</m:t>
-        </m:r>
-        <m:sSub>
-          <m:e>
-            <m:r>
-              <m:t>g</m:t>
-            </m:r>
-          </m:e>
-          <m:sub>
-            <m:r>
-              <m:t>10</m:t>
-            </m:r>
-          </m:sub>
-        </m:sSub>
-        <m:r>
-          <m:t>(</m:t>
-        </m:r>
-        <m:r>
-          <m:t>M</m:t>
-        </m:r>
-        <m:r>
-          <m:t>)</m:t>
-        </m:r>
-      </m:oMath>
-      <w:r>
-        <w:t xml:space="preserve">. Where</w:t>
+    </w:p>
+    <w:p>
+      <w:pPr>
+        <w:pStyle w:val="BodyText"/>
+      </w:pPr>
+      <m:oMathPara>
+        <m:oMathParaPr>
+          <m:jc m:val="center"/>
+        </m:oMathParaPr>
+        <m:oMath>
+          <m:r>
+            <m:t>L</m:t>
+          </m:r>
+          <m:r>
+            <m:t>o</m:t>
+          </m:r>
+          <m:sSub>
+            <m:e>
+              <m:r>
+                <m:t>g</m:t>
+              </m:r>
+            </m:e>
+            <m:sub>
+              <m:r>
+                <m:t>10</m:t>
+              </m:r>
+            </m:sub>
+          </m:sSub>
+          <m:r>
+            <m:t>(</m:t>
+          </m:r>
+          <m:r>
+            <m:t>N</m:t>
+          </m:r>
+          <m:r>
+            <m:t>)</m:t>
+          </m:r>
+          <m:r>
+            <m:t>=</m:t>
+          </m:r>
+          <m:sSub>
+            <m:e>
+              <m:r>
+                <m:t>β</m:t>
+              </m:r>
+            </m:e>
+            <m:sub>
+              <m:r>
+                <m:t>0</m:t>
+              </m:r>
+            </m:sub>
+          </m:sSub>
+          <m:r>
+            <m:t>+</m:t>
+          </m:r>
+          <m:sSub>
+            <m:e>
+              <m:r>
+                <m:t>β</m:t>
+              </m:r>
+            </m:e>
+            <m:sub>
+              <m:r>
+                <m:t>1</m:t>
+              </m:r>
+            </m:sub>
+          </m:sSub>
+          <m:r>
+            <m:t>*</m:t>
+          </m:r>
+          <m:r>
+            <m:t>L</m:t>
+          </m:r>
+          <m:r>
+            <m:t>o</m:t>
+          </m:r>
+          <m:sSub>
+            <m:e>
+              <m:r>
+                <m:t>g</m:t>
+              </m:r>
+            </m:e>
+            <m:sub>
+              <m:r>
+                <m:t>10</m:t>
+              </m:r>
+            </m:sub>
+          </m:sSub>
+          <m:r>
+            <m:t>(</m:t>
+          </m:r>
+          <m:r>
+            <m:t>M</m:t>
+          </m:r>
+          <m:r>
+            <m:t>)</m:t>
+          </m:r>
+        </m:oMath>
+      </m:oMathPara>
+    </w:p>
+    <w:p>
+      <w:pPr>
+        <w:pStyle w:val="FirstParagraph"/>
+      </w:pPr>
+      <w:r>
+        <w:t xml:space="preserve">Where</w:t>
       </w:r>
       <w:r>
         <w:t xml:space="preserve"> </w:t>
@@ -2056,6 +2145,9 @@
           <m:t>,</m:t>
         </m:r>
         <m:r>
+          <m:t> </m:t>
+        </m:r>
+        <m:r>
           <m:t>−</m:t>
         </m:r>
         <m:r>
@@ -2065,16 +2157,25 @@
           <m:t>,</m:t>
         </m:r>
         <m:r>
+          <m:t> </m:t>
+        </m:r>
+        <m:r>
           <m:t>0</m:t>
         </m:r>
         <m:r>
           <m:t>,</m:t>
         </m:r>
         <m:r>
+          <m:t> </m:t>
+        </m:r>
+        <m:r>
           <m:t>0.5</m:t>
         </m:r>
         <m:r>
           <m:t>,</m:t>
+        </m:r>
+        <m:r>
+          <m:t> </m:t>
         </m:r>
         <m:r>
           <m:t>1.0</m:t>
@@ -2590,7 +2691,7 @@
         <w:pStyle w:val="BodyText"/>
       </w:pPr>
       <w:r>
-        <w:t xml:space="preserve">The second data set was from the wadeable stream sites of the National Ecological Observatory Network</w:t>
+        <w:t xml:space="preserve">The second data set was from the wadeable stream sites of NEON</w:t>
       </w:r>
       <w:r>
         <w:t xml:space="preserve"> </w:t>
@@ -2608,7 +2709,10 @@
         <w:t xml:space="preserve">(Pomeranz et al. 2022)</w:t>
       </w:r>
       <w:r>
-        <w:t xml:space="preserve">. Detailed methods of the sampling collection and data processing methods can be found on the NEON website ([</w:t>
+        <w:t xml:space="preserve">. Detailed methods of the sampling collection and data processing methods can be in the macroinvertebrate DPI pubs found on the NEON website</w:t>
+      </w:r>
+      <w:r>
+        <w:t xml:space="preserve"> </w:t>
       </w:r>
       <w:hyperlink r:id="rId32">
         <w:r>
@@ -2619,7 +2723,7 @@
         </w:r>
       </w:hyperlink>
       <w:r>
-        <w:t xml:space="preserve">], or macroinvertebrate DPI pubs). Coefficient estimates (</w:t>
+        <w:t xml:space="preserve">. Coefficient estimates (</w:t>
       </w:r>
       <m:oMath>
         <m:r>
@@ -2694,7 +2798,7 @@
         </w:r>
       </w:hyperlink>
       <w:r>
-        <w:t xml:space="preserve">]).</w:t>
+        <w:t xml:space="preserve">]). (To be archived upon acceptance.)</w:t>
       </w:r>
     </w:p>
     <w:bookmarkEnd w:id="36"/>
@@ -3438,7 +3542,7 @@
           <wp:inline>
             <wp:extent cx="5943600" cy="5943600"/>
             <wp:effectExtent b="0" l="0" r="0" t="0"/>
-            <wp:docPr descr="Figure 6. of empirical data estimates. All of the methods estimate the same sign of the relationship, but the estimates from the binning methods are generally greater than the MLE estimates. NOTE I need to re-plot these in ggplot and and stitch together. Currently stitching pre-made png files, I think that’s why it looks so funky." title="" id="1" name="Picture"/>
+            <wp:docPr descr="Figure 6. of empirical data estimates. All of the methods estimate the same sign of the relationship, but the estimates from the binning methods are generally greater than the MLE estimates." title="" id="1" name="Picture"/>
             <a:graphic>
               <a:graphicData uri="http://schemas.openxmlformats.org/drawingml/2006/picture">
                 <pic:pic>
@@ -3483,21 +3587,6 @@
       <w:r>
         <w:t xml:space="preserve">Figure 6. of empirical data estimates. All of the methods estimate the same sign of the relationship, but the estimates from the binning methods are generally greater than the MLE estimates.</w:t>
       </w:r>
-      <w:r>
-        <w:t xml:space="preserve"> </w:t>
-      </w:r>
-      <w:r>
-        <w:rPr>
-          <w:b/>
-        </w:rPr>
-        <w:t xml:space="preserve">NOTE</w:t>
-      </w:r>
-      <w:r>
-        <w:t xml:space="preserve"> </w:t>
-      </w:r>
-      <w:r>
-        <w:t xml:space="preserve">I need to re-plot these in ggplot and and stitch together. Currently stitching pre-made png files, I think that’s why it looks so funky.</w:t>
-      </w:r>
     </w:p>
     <w:p>
       <w:r>
@@ -4099,7 +4188,7 @@
     </w:p>
     <w:bookmarkEnd w:id="50"/>
     <w:bookmarkEnd w:id="51"/>
-    <w:bookmarkStart w:id="71" w:name="references"/>
+    <w:bookmarkStart w:id="74" w:name="references"/>
     <w:p>
       <w:pPr>
         <w:pStyle w:val="Heading1"/>
@@ -4108,13 +4197,44 @@
         <w:t xml:space="preserve">References</w:t>
       </w:r>
     </w:p>
-    <w:bookmarkStart w:id="70" w:name="refs"/>
-    <w:bookmarkStart w:id="52" w:name="ref-Brown1995"/>
+    <w:bookmarkStart w:id="73" w:name="refs"/>
+    <w:bookmarkStart w:id="52" w:name="ref-Andersen2006a"/>
     <w:p>
       <w:pPr>
         <w:pStyle w:val="Bibliography"/>
       </w:pPr>
       <w:r>
+        <w:t xml:space="preserve">Andersen, K. H., and J. E. Beyer. 2006. Asymptotic</w:t>
+      </w:r>
+      <w:r>
+        <w:t xml:space="preserve"> </w:t>
+      </w:r>
+      <w:r>
+        <w:t xml:space="preserve">Size Determines Species Abundance</w:t>
+      </w:r>
+      <w:r>
+        <w:t xml:space="preserve"> </w:t>
+      </w:r>
+      <w:r>
+        <w:t xml:space="preserve">in the</w:t>
+      </w:r>
+      <w:r>
+        <w:t xml:space="preserve"> </w:t>
+      </w:r>
+      <w:r>
+        <w:t xml:space="preserve">Marine Size Spectrum</w:t>
+      </w:r>
+      <w:r>
+        <w:t xml:space="preserve">. The American Naturalist 168:54–61.</w:t>
+      </w:r>
+    </w:p>
+    <w:bookmarkEnd w:id="52"/>
+    <w:bookmarkStart w:id="53" w:name="ref-brown1995"/>
+    <w:p>
+      <w:pPr>
+        <w:pStyle w:val="Bibliography"/>
+      </w:pPr>
+      <w:r>
         <w:t xml:space="preserve">Brown, J. H. 1995. Macroecology.</w:t>
       </w:r>
       <w:r>
@@ -4136,8 +4256,8 @@
         <w:t xml:space="preserve">.</w:t>
       </w:r>
     </w:p>
-    <w:bookmarkEnd w:id="52"/>
-    <w:bookmarkStart w:id="53" w:name="ref-Brown2004"/>
+    <w:bookmarkEnd w:id="53"/>
+    <w:bookmarkStart w:id="54" w:name="ref-Brown2004"/>
     <w:p>
       <w:pPr>
         <w:pStyle w:val="Bibliography"/>
@@ -4146,8 +4266,8 @@
         <w:t xml:space="preserve">Brown, J. H., J. F. Gillooly, A. P. Allen, V. M. Savage, and G. B. West. 2004. Toward a metabolic theory of ecology. Ecology 85:1771–1789.</w:t>
       </w:r>
     </w:p>
-    <w:bookmarkEnd w:id="53"/>
-    <w:bookmarkStart w:id="54" w:name="ref-dossenaWarmingAltersCommunity2012"/>
+    <w:bookmarkEnd w:id="54"/>
+    <w:bookmarkStart w:id="55" w:name="ref-dossena2012"/>
     <w:p>
       <w:pPr>
         <w:pStyle w:val="Bibliography"/>
@@ -4156,8 +4276,8 @@
         <w:t xml:space="preserve">Dossena, M., G. Yvon-Durocher, J. Grey, J. M. Montoya, D. M. Perkins, M. Trimmer, and G. Woodward. 2012. Warming alters community size structure and ecosystem functioning. Proceedings of the Royal Society B 279:3011–3019.</w:t>
       </w:r>
     </w:p>
-    <w:bookmarkEnd w:id="54"/>
-    <w:bookmarkStart w:id="55" w:name="ref-edwards2020"/>
+    <w:bookmarkEnd w:id="55"/>
+    <w:bookmarkStart w:id="56" w:name="ref-edwards2020"/>
     <w:p>
       <w:pPr>
         <w:pStyle w:val="Bibliography"/>
@@ -4166,8 +4286,8 @@
         <w:t xml:space="preserve">Edwards, A. M., J. Robinson, J. Blanchard, J. Baum, and M. Plank. 2020. Accounting for the bin structure of data removes bias when fitting size spectra. Marine Ecology Progress Series 636:19–33.</w:t>
       </w:r>
     </w:p>
-    <w:bookmarkEnd w:id="55"/>
-    <w:bookmarkStart w:id="56" w:name="ref-Edwards2017"/>
+    <w:bookmarkEnd w:id="56"/>
+    <w:bookmarkStart w:id="57" w:name="ref-edwards2017"/>
     <w:p>
       <w:pPr>
         <w:pStyle w:val="Bibliography"/>
@@ -4176,18 +4296,40 @@
         <w:t xml:space="preserve">Edwards, A. M., J. Robinson, M. Plank, J. Baum, and J. Blanchard. 2017. Testing and recommending methods for fitting size spectra to data. Methods in Ecology and Evolution 8:57–67.</w:t>
       </w:r>
     </w:p>
-    <w:bookmarkEnd w:id="56"/>
-    <w:bookmarkStart w:id="57" w:name="ref-jennings2004"/>
+    <w:bookmarkEnd w:id="57"/>
+    <w:bookmarkStart w:id="58" w:name="ref-evans2022"/>
     <w:p>
       <w:pPr>
         <w:pStyle w:val="Bibliography"/>
       </w:pPr>
       <w:r>
+        <w:t xml:space="preserve">Evans, T. M., Z. S. Feiner, L. G. Rudstam, D. M. Mason, J. M. Watkins, E. D. Reavie, A. E. Scofield, L. E. Burlakova, A. Y. Karatayev, and W. G. Sprules. 2022. Size spectra analysis of a decade of</w:t>
+      </w:r>
+      <w:r>
+        <w:t xml:space="preserve"> </w:t>
+      </w:r>
+      <w:r>
+        <w:t xml:space="preserve">Laurentian Great Lakes</w:t>
+      </w:r>
+      <w:r>
+        <w:t xml:space="preserve"> </w:t>
+      </w:r>
+      <w:r>
+        <w:t xml:space="preserve">data. Canadian Journal of Fisheries and Aquatic Sciences 79:183–194.</w:t>
+      </w:r>
+    </w:p>
+    <w:bookmarkEnd w:id="58"/>
+    <w:bookmarkStart w:id="59" w:name="ref-jennings2004"/>
+    <w:p>
+      <w:pPr>
+        <w:pStyle w:val="Bibliography"/>
+      </w:pPr>
+      <w:r>
         <w:t xml:space="preserve">Jennings, S., and J. L. Blanchard. 2004. Fish abundance with no fishing: Predictions based on macroecological theory. Journal of Animal Ecology 73:632–642.</w:t>
       </w:r>
     </w:p>
-    <w:bookmarkEnd w:id="57"/>
-    <w:bookmarkStart w:id="58" w:name="ref-Jennings2002"/>
+    <w:bookmarkEnd w:id="59"/>
+    <w:bookmarkStart w:id="60" w:name="ref-Jennings2002"/>
     <w:p>
       <w:pPr>
         <w:pStyle w:val="Bibliography"/>
@@ -4196,8 +4338,8 @@
         <w:t xml:space="preserve">Jennings, S., K. J. Warr, and S. Mackinson. 2002. Use of size-based production and stable isotope analyses to predict trophic transfer efficiencies and predator-prey body mass ratios in food webs. Marine Ecology Progress Series 240:11–20.</w:t>
       </w:r>
     </w:p>
-    <w:bookmarkEnd w:id="58"/>
-    <w:bookmarkStart w:id="59" w:name="ref-martinez2016"/>
+    <w:bookmarkEnd w:id="60"/>
+    <w:bookmarkStart w:id="61" w:name="ref-martinez2016"/>
     <w:p>
       <w:pPr>
         <w:pStyle w:val="Bibliography"/>
@@ -4218,8 +4360,8 @@
         <w:t xml:space="preserve">radiata plantations. Freshwater Biology 61:69–79.</w:t>
       </w:r>
     </w:p>
-    <w:bookmarkEnd w:id="59"/>
-    <w:bookmarkStart w:id="60" w:name="Xb195d85fc89391b79320386b8a5943f8ae32e7a"/>
+    <w:bookmarkEnd w:id="61"/>
+    <w:bookmarkStart w:id="62" w:name="ref-mcgarvey2018"/>
     <w:p>
       <w:pPr>
         <w:pStyle w:val="Bibliography"/>
@@ -4246,8 +4388,8 @@
         <w:t xml:space="preserve">). Hydrobiologia 809:65–77.</w:t>
       </w:r>
     </w:p>
-    <w:bookmarkEnd w:id="60"/>
-    <w:bookmarkStart w:id="61" w:name="ref-NEON_Inverts2022"/>
+    <w:bookmarkEnd w:id="62"/>
+    <w:bookmarkStart w:id="63" w:name="ref-NEON_Inverts2022"/>
     <w:p>
       <w:pPr>
         <w:pStyle w:val="Bibliography"/>
@@ -4271,8 +4413,8 @@
         <w:t xml:space="preserve">.</w:t>
       </w:r>
     </w:p>
-    <w:bookmarkEnd w:id="61"/>
-    <w:bookmarkStart w:id="62" w:name="ref-Perkins2018"/>
+    <w:bookmarkEnd w:id="63"/>
+    <w:bookmarkStart w:id="64" w:name="ref-perkins2018"/>
     <w:p>
       <w:pPr>
         <w:pStyle w:val="Bibliography"/>
@@ -4281,8 +4423,8 @@
         <w:t xml:space="preserve">Perkins, D. M., I. Durance, F. K. Edwards, J. Grey, A. G. Hildrew, M. Jackson, J. I. Jones, R. B. Lauridsen, K. Layer-Dobra, M. S. A. Thompson, and G. Woodward. 2018. Bending the rules: Exploitation of allochthonous resources by a top-predator modifies size-abundance scaling in stream food webs. Ecology Letters.</w:t>
       </w:r>
     </w:p>
-    <w:bookmarkEnd w:id="62"/>
-    <w:bookmarkStart w:id="63" w:name="ref-Petchey2010"/>
+    <w:bookmarkEnd w:id="64"/>
+    <w:bookmarkStart w:id="65" w:name="ref-Petchey2010"/>
     <w:p>
       <w:pPr>
         <w:pStyle w:val="Bibliography"/>
@@ -4291,8 +4433,8 @@
         <w:t xml:space="preserve">Petchey, O. L., and A. Belgrano. 2010. Body-size distributions and size-spectra: Universal indicators of ecological status? Biology Letters 6:434–437.</w:t>
       </w:r>
     </w:p>
-    <w:bookmarkEnd w:id="63"/>
-    <w:bookmarkStart w:id="64" w:name="ref-Pomeranz2022"/>
+    <w:bookmarkEnd w:id="65"/>
+    <w:bookmarkStart w:id="66" w:name="ref-pomeranz2022"/>
     <w:p>
       <w:pPr>
         <w:pStyle w:val="Bibliography"/>
@@ -4313,8 +4455,8 @@
         <w:t xml:space="preserve">streams vary with local temperature. Global Change Biology 28:848–858.</w:t>
       </w:r>
     </w:p>
-    <w:bookmarkEnd w:id="64"/>
-    <w:bookmarkStart w:id="65" w:name="X09f3209e5b8472cec3417999566f3e667531ff3"/>
+    <w:bookmarkEnd w:id="66"/>
+    <w:bookmarkStart w:id="67" w:name="ref-pomeranz2019"/>
     <w:p>
       <w:pPr>
         <w:pStyle w:val="Bibliography"/>
@@ -4323,8 +4465,8 @@
         <w:t xml:space="preserve">Pomeranz, J. P. F., H. J. Warburton, and J. S. Harding. 2019a. Anthropogenic mining alters macroinvertebrate size spectra in streams. Freshwater Biology 64:81–92.</w:t>
       </w:r>
     </w:p>
-    <w:bookmarkEnd w:id="65"/>
-    <w:bookmarkStart w:id="66" w:name="ref-Pomeranz2019"/>
+    <w:bookmarkEnd w:id="67"/>
+    <w:bookmarkStart w:id="68" w:name="ref-Pomeranz2019"/>
     <w:p>
       <w:pPr>
         <w:pStyle w:val="Bibliography"/>
@@ -4354,18 +4496,61 @@
         <w:t xml:space="preserve">.</w:t>
       </w:r>
     </w:p>
-    <w:bookmarkEnd w:id="66"/>
-    <w:bookmarkStart w:id="67" w:name="ref-sprulesSurfingBiomassSize2015"/>
+    <w:bookmarkEnd w:id="68"/>
+    <w:bookmarkStart w:id="69" w:name="ref-Sheldon1972"/>
     <w:p>
       <w:pPr>
         <w:pStyle w:val="Bibliography"/>
       </w:pPr>
       <w:r>
+        <w:t xml:space="preserve">Sheldon, R. W., and S. R. Kerr. 1972. The</w:t>
+      </w:r>
+      <w:r>
+        <w:t xml:space="preserve"> </w:t>
+      </w:r>
+      <w:r>
+        <w:t xml:space="preserve">Population Density</w:t>
+      </w:r>
+      <w:r>
+        <w:t xml:space="preserve"> </w:t>
+      </w:r>
+      <w:r>
+        <w:t xml:space="preserve">of</w:t>
+      </w:r>
+      <w:r>
+        <w:t xml:space="preserve"> </w:t>
+      </w:r>
+      <w:r>
+        <w:t xml:space="preserve">Monsters</w:t>
+      </w:r>
+      <w:r>
+        <w:t xml:space="preserve"> </w:t>
+      </w:r>
+      <w:r>
+        <w:t xml:space="preserve">in</w:t>
+      </w:r>
+      <w:r>
+        <w:t xml:space="preserve"> </w:t>
+      </w:r>
+      <w:r>
+        <w:t xml:space="preserve">Loch Ness1</w:t>
+      </w:r>
+      <w:r>
+        <w:t xml:space="preserve">. Limnology and Oceanography 17:796–798.</w:t>
+      </w:r>
+    </w:p>
+    <w:bookmarkEnd w:id="69"/>
+    <w:bookmarkStart w:id="70" w:name="ref-sprules2015"/>
+    <w:p>
+      <w:pPr>
+        <w:pStyle w:val="Bibliography"/>
+      </w:pPr>
+      <w:r>
         <w:t xml:space="preserve">Sprules, and Barth. 2015. Surfing the biomass size spectrum: Some remarks on history, theory, and application. Canadian Journal of Fisheries and Aquatic Sciences 73:477–495.</w:t>
       </w:r>
     </w:p>
-    <w:bookmarkEnd w:id="67"/>
-    <w:bookmarkStart w:id="68" w:name="ref-white2008"/>
+    <w:bookmarkEnd w:id="70"/>
+    <w:bookmarkStart w:id="71" w:name="ref-white2008"/>
     <w:p>
       <w:pPr>
         <w:pStyle w:val="Bibliography"/>
@@ -4374,8 +4559,8 @@
         <w:t xml:space="preserve">White, E. P., B. J. Enquist, and J. L. Green. 2008. On estimating the exponent of power-law frequency distributions. Ecology 89:905–912.</w:t>
       </w:r>
     </w:p>
-    <w:bookmarkEnd w:id="68"/>
-    <w:bookmarkStart w:id="69" w:name="ref-White2007"/>
+    <w:bookmarkEnd w:id="71"/>
+    <w:bookmarkStart w:id="72" w:name="ref-White2007"/>
     <w:p>
       <w:pPr>
         <w:pStyle w:val="Bibliography"/>
@@ -4384,15 +4569,15 @@
         <w:t xml:space="preserve">White, E. P., S. K. M. Ernest, A. J. Kerkhoff, and B. J. Enquist. 2007. Relationships between body size and abundance in ecology. Trends in Ecology &amp; Evolution 22:323–330.</w:t>
       </w:r>
     </w:p>
-    <w:bookmarkEnd w:id="69"/>
-    <w:bookmarkEnd w:id="70"/>
+    <w:bookmarkEnd w:id="72"/>
+    <w:bookmarkEnd w:id="73"/>
     <w:p>
       <w:r>
         <w:br w:type="page"/>
       </w:r>
     </w:p>
-    <w:bookmarkEnd w:id="71"/>
-    <w:bookmarkStart w:id="72" w:name="supplementary-material"/>
+    <w:bookmarkEnd w:id="74"/>
+    <w:bookmarkStart w:id="75" w:name="supplementary-material"/>
     <w:p>
       <w:pPr>
         <w:pStyle w:val="Heading1"/>
@@ -4401,8 +4586,8 @@
         <w:t xml:space="preserve">Supplementary material</w:t>
       </w:r>
     </w:p>
-    <w:bookmarkEnd w:id="72"/>
-    <w:bookmarkStart w:id="95" w:name="lambda-and-relationship-estimates"/>
+    <w:bookmarkEnd w:id="75"/>
+    <w:bookmarkStart w:id="98" w:name="lambda-and-relationship-estimates"/>
     <w:p>
       <w:pPr>
         <w:pStyle w:val="Heading1"/>
@@ -4484,7 +4669,7 @@
         <w:t xml:space="preserve">respectively. Here, we plot the results of varying the number of sites (3, 10), increasing the scale of the environmental gradient (-100 to 100) and decreasing the range of body sizes (min = 1, max = 100). Generally, the results reported in the main manuscript are robust to changing these parameters: the MLE estimate is nearly always closer to the known parameters, and the variation in these estimates is usually smaller than the binning methods.</w:t>
       </w:r>
     </w:p>
-    <w:bookmarkStart w:id="81" w:name="varying-number-of-sites"/>
+    <w:bookmarkStart w:id="84" w:name="varying-number-of-sites"/>
     <w:p>
       <w:pPr>
         <w:pStyle w:val="Heading2"/>
@@ -4493,7 +4678,7 @@
         <w:t xml:space="preserve">Varying number of sites</w:t>
       </w:r>
     </w:p>
-    <w:bookmarkStart w:id="76" w:name="sites"/>
+    <w:bookmarkStart w:id="79" w:name="sites"/>
     <w:p>
       <w:pPr>
         <w:pStyle w:val="Heading3"/>
@@ -4522,7 +4707,7 @@
                     </pic:cNvPicPr>
                   </pic:nvPicPr>
                   <pic:blipFill>
-                    <a:blip r:embed="rId73"/>
+                    <a:blip r:embed="rId76"/>
                     <a:stretch>
                       <a:fillRect/>
                     </a:stretch>
@@ -4577,167 +4762,6 @@
                 <pic:pic>
                   <pic:nvPicPr>
                     <pic:cNvPr descr="figures/PLB_10_sites_est_b_density.png" id="0" name="Picture"/>
-                    <pic:cNvPicPr>
-                      <a:picLocks noChangeArrowheads="1" noChangeAspect="1"/>
-                    </pic:cNvPicPr>
-                  </pic:nvPicPr>
-                  <pic:blipFill>
-                    <a:blip r:embed="rId74"/>
-                    <a:stretch>
-                      <a:fillRect/>
-                    </a:stretch>
-                  </pic:blipFill>
-                  <pic:spPr bwMode="auto">
-                    <a:xfrm>
-                      <a:off x="0" y="0"/>
-                      <a:ext cx="5943600" cy="5943600"/>
-                    </a:xfrm>
-                    <a:prstGeom prst="rect">
-                      <a:avLst/>
-                    </a:prstGeom>
-                    <a:noFill/>
-                    <a:ln w="9525">
-                      <a:noFill/>
-                      <a:headEnd/>
-                      <a:tailEnd/>
-                    </a:ln>
-                  </pic:spPr>
-                </pic:pic>
-              </a:graphicData>
-            </a:graphic>
-          </wp:inline>
-        </w:drawing>
-      </w:r>
-    </w:p>
-    <w:p>
-      <w:pPr>
-        <w:pStyle w:val="ImageCaption"/>
-      </w:pPr>
-      <w:r>
-        <w:t xml:space="preserve">Distribution of estimated</w:t>
-      </w:r>
-      <w:r>
-        <w:t xml:space="preserve"> </w:t>
-      </w:r>
-      <m:oMath>
-        <m:r>
-          <m:t>λ</m:t>
-        </m:r>
-      </m:oMath>
-      <w:r>
-        <w:t xml:space="preserve"> </w:t>
-      </w:r>
-      <w:r>
-        <w:t xml:space="preserve">coefficient for ten sites across a hypothetical gradient with known values. All other parameters are the same as in the main analysis</w:t>
-      </w:r>
-    </w:p>
-    <w:p>
-      <w:r>
-        <w:br w:type="page"/>
-      </w:r>
-    </w:p>
-    <w:p>
-      <w:pPr>
-        <w:pStyle w:val="CaptionedFigure"/>
-      </w:pPr>
-      <w:r>
-        <w:drawing>
-          <wp:inline>
-            <wp:extent cx="5943600" cy="5943600"/>
-            <wp:effectExtent b="0" l="0" r="0" t="0"/>
-            <wp:docPr descr="Distribution of estimated relationship (\beta_1) coefficient’s for ten sites across a hypothetical gradient with known value of 0.5. All other parameters are the same as in the main analysis" title="" id="1" name="Picture"/>
-            <a:graphic>
-              <a:graphicData uri="http://schemas.openxmlformats.org/drawingml/2006/picture">
-                <pic:pic>
-                  <pic:nvPicPr>
-                    <pic:cNvPr descr="figures/PLB_10_sites_relationship_density.png" id="0" name="Picture"/>
-                    <pic:cNvPicPr>
-                      <a:picLocks noChangeArrowheads="1" noChangeAspect="1"/>
-                    </pic:cNvPicPr>
-                  </pic:nvPicPr>
-                  <pic:blipFill>
-                    <a:blip r:embed="rId75"/>
-                    <a:stretch>
-                      <a:fillRect/>
-                    </a:stretch>
-                  </pic:blipFill>
-                  <pic:spPr bwMode="auto">
-                    <a:xfrm>
-                      <a:off x="0" y="0"/>
-                      <a:ext cx="5943600" cy="5943600"/>
-                    </a:xfrm>
-                    <a:prstGeom prst="rect">
-                      <a:avLst/>
-                    </a:prstGeom>
-                    <a:noFill/>
-                    <a:ln w="9525">
-                      <a:noFill/>
-                      <a:headEnd/>
-                      <a:tailEnd/>
-                    </a:ln>
-                  </pic:spPr>
-                </pic:pic>
-              </a:graphicData>
-            </a:graphic>
-          </wp:inline>
-        </w:drawing>
-      </w:r>
-    </w:p>
-    <w:p>
-      <w:pPr>
-        <w:pStyle w:val="ImageCaption"/>
-      </w:pPr>
-      <w:r>
-        <w:t xml:space="preserve">Distribution of estimated relationship (</w:t>
-      </w:r>
-      <m:oMath>
-        <m:sSub>
-          <m:e>
-            <m:r>
-              <m:t>β</m:t>
-            </m:r>
-          </m:e>
-          <m:sub>
-            <m:r>
-              <m:t>1</m:t>
-            </m:r>
-          </m:sub>
-        </m:sSub>
-      </m:oMath>
-      <w:r>
-        <w:t xml:space="preserve">) coefficient’s for ten sites across a hypothetical gradient with known value of 0.5. All other parameters are the same as in the main analysis</w:t>
-      </w:r>
-    </w:p>
-    <w:p>
-      <w:r>
-        <w:br w:type="page"/>
-      </w:r>
-    </w:p>
-    <w:bookmarkEnd w:id="76"/>
-    <w:bookmarkStart w:id="80" w:name="three-sites"/>
-    <w:p>
-      <w:pPr>
-        <w:pStyle w:val="Heading3"/>
-      </w:pPr>
-      <w:r>
-        <w:t xml:space="preserve">Three sites</w:t>
-      </w:r>
-    </w:p>
-    <w:p>
-      <w:pPr>
-        <w:pStyle w:val="CaptionedFigure"/>
-      </w:pPr>
-      <w:r>
-        <w:drawing>
-          <wp:inline>
-            <wp:extent cx="5943600" cy="5943600"/>
-            <wp:effectExtent b="0" l="0" r="0" t="0"/>
-            <wp:docPr descr="Individual regressions for three sites across a hypothetical gradient with a known relationship of 0.5. All other parameters are the same as in the main analysis." title="" id="1" name="Picture"/>
-            <a:graphic>
-              <a:graphicData uri="http://schemas.openxmlformats.org/drawingml/2006/picture">
-                <pic:pic>
-                  <pic:nvPicPr>
-                    <pic:cNvPr descr="figures/PLB_3_sites_main.png" id="0" name="Picture"/>
                     <pic:cNvPicPr>
                       <a:picLocks noChangeArrowheads="1" noChangeAspect="1"/>
                     </pic:cNvPicPr>
@@ -4775,7 +4799,21 @@
         <w:pStyle w:val="ImageCaption"/>
       </w:pPr>
       <w:r>
-        <w:t xml:space="preserve">Individual regressions for three sites across a hypothetical gradient with a known relationship of 0.5. All other parameters are the same as in the main analysis.</w:t>
+        <w:t xml:space="preserve">Distribution of estimated</w:t>
+      </w:r>
+      <w:r>
+        <w:t xml:space="preserve"> </w:t>
+      </w:r>
+      <m:oMath>
+        <m:r>
+          <m:t>λ</m:t>
+        </m:r>
+      </m:oMath>
+      <w:r>
+        <w:t xml:space="preserve"> </w:t>
+      </w:r>
+      <w:r>
+        <w:t xml:space="preserve">coefficient for ten sites across a hypothetical gradient with known values. All other parameters are the same as in the main analysis</w:t>
       </w:r>
     </w:p>
     <w:p>
@@ -4792,12 +4830,12 @@
           <wp:inline>
             <wp:extent cx="5943600" cy="5943600"/>
             <wp:effectExtent b="0" l="0" r="0" t="0"/>
-            <wp:docPr descr="Distribution of estimated \lambda coefficient for three sites across a hypothetical gradient with known values. All other parameters are the same as in the main analysis." title="" id="1" name="Picture"/>
+            <wp:docPr descr="Distribution of estimated relationship (\beta_1) coefficient’s for ten sites across a hypothetical gradient with known value of 0.5. All other parameters are the same as in the main analysis" title="" id="1" name="Picture"/>
             <a:graphic>
               <a:graphicData uri="http://schemas.openxmlformats.org/drawingml/2006/picture">
                 <pic:pic>
                   <pic:nvPicPr>
-                    <pic:cNvPr descr="figures/PLB_3_sites_est_b_density.png" id="0" name="Picture"/>
+                    <pic:cNvPr descr="figures/PLB_10_sites_relationship_density.png" id="0" name="Picture"/>
                     <pic:cNvPicPr>
                       <a:picLocks noChangeArrowheads="1" noChangeAspect="1"/>
                     </pic:cNvPicPr>
@@ -4835,26 +4873,39 @@
         <w:pStyle w:val="ImageCaption"/>
       </w:pPr>
       <w:r>
-        <w:t xml:space="preserve">Distribution of estimated</w:t>
-      </w:r>
-      <w:r>
-        <w:t xml:space="preserve"> </w:t>
-      </w:r>
-      <m:oMath>
-        <m:r>
-          <m:t>λ</m:t>
-        </m:r>
-      </m:oMath>
-      <w:r>
-        <w:t xml:space="preserve"> </w:t>
-      </w:r>
-      <w:r>
-        <w:t xml:space="preserve">coefficient for three sites across a hypothetical gradient with known values. All other parameters are the same as in the main analysis.</w:t>
+        <w:t xml:space="preserve">Distribution of estimated relationship (</w:t>
+      </w:r>
+      <m:oMath>
+        <m:sSub>
+          <m:e>
+            <m:r>
+              <m:t>β</m:t>
+            </m:r>
+          </m:e>
+          <m:sub>
+            <m:r>
+              <m:t>1</m:t>
+            </m:r>
+          </m:sub>
+        </m:sSub>
+      </m:oMath>
+      <w:r>
+        <w:t xml:space="preserve">) coefficient’s for ten sites across a hypothetical gradient with known value of 0.5. All other parameters are the same as in the main analysis</w:t>
       </w:r>
     </w:p>
     <w:p>
       <w:r>
         <w:br w:type="page"/>
+      </w:r>
+    </w:p>
+    <w:bookmarkEnd w:id="79"/>
+    <w:bookmarkStart w:id="83" w:name="three-sites"/>
+    <w:p>
+      <w:pPr>
+        <w:pStyle w:val="Heading3"/>
+      </w:pPr>
+      <w:r>
+        <w:t xml:space="preserve">Three sites</w:t>
       </w:r>
     </w:p>
     <w:p>
@@ -4866,18 +4917,18 @@
           <wp:inline>
             <wp:extent cx="5943600" cy="5943600"/>
             <wp:effectExtent b="0" l="0" r="0" t="0"/>
-            <wp:docPr descr="Distribution of estimated relationship (\beta_1) coefficient’s for three sites across a hypothetical gradient with known value of 0.5. All other parameters are the same as in the main analysis" title="" id="1" name="Picture"/>
+            <wp:docPr descr="Individual regressions for three sites across a hypothetical gradient with a known relationship of 0.5. All other parameters are the same as in the main analysis." title="" id="1" name="Picture"/>
             <a:graphic>
               <a:graphicData uri="http://schemas.openxmlformats.org/drawingml/2006/picture">
                 <pic:pic>
                   <pic:nvPicPr>
-                    <pic:cNvPr descr="figures/PLB_3_sites_relationship_density.png" id="0" name="Picture"/>
+                    <pic:cNvPr descr="figures/PLB_3_sites_main.png" id="0" name="Picture"/>
                     <pic:cNvPicPr>
                       <a:picLocks noChangeArrowheads="1" noChangeAspect="1"/>
                     </pic:cNvPicPr>
                   </pic:nvPicPr>
                   <pic:blipFill>
-                    <a:blip r:embed="rId79"/>
+                    <a:blip r:embed="rId80"/>
                     <a:stretch>
                       <a:fillRect/>
                     </a:stretch>
@@ -4909,40 +4960,12 @@
         <w:pStyle w:val="ImageCaption"/>
       </w:pPr>
       <w:r>
-        <w:t xml:space="preserve">Distribution of estimated relationship (</w:t>
-      </w:r>
-      <m:oMath>
-        <m:sSub>
-          <m:e>
-            <m:r>
-              <m:t>β</m:t>
-            </m:r>
-          </m:e>
-          <m:sub>
-            <m:r>
-              <m:t>1</m:t>
-            </m:r>
-          </m:sub>
-        </m:sSub>
-      </m:oMath>
-      <w:r>
-        <w:t xml:space="preserve">) coefficient’s for three sites across a hypothetical gradient with known value of 0.5. All other parameters are the same as in the main analysis</w:t>
+        <w:t xml:space="preserve">Individual regressions for three sites across a hypothetical gradient with a known relationship of 0.5. All other parameters are the same as in the main analysis.</w:t>
       </w:r>
     </w:p>
     <w:p>
       <w:r>
         <w:br w:type="page"/>
-      </w:r>
-    </w:p>
-    <w:bookmarkEnd w:id="80"/>
-    <w:bookmarkEnd w:id="81"/>
-    <w:bookmarkStart w:id="85" w:name="large-environmental-gradient"/>
-    <w:p>
-      <w:pPr>
-        <w:pStyle w:val="Heading2"/>
-      </w:pPr>
-      <w:r>
-        <w:t xml:space="preserve">Large environmental gradient</w:t>
       </w:r>
     </w:p>
     <w:p>
@@ -4954,12 +4977,86 @@
           <wp:inline>
             <wp:extent cx="5943600" cy="5943600"/>
             <wp:effectExtent b="0" l="0" r="0" t="0"/>
-            <wp:docPr descr="Individual regressions for five sites across a hypothetical gradient with a known relationship of 0.5. Range of environmental values (x-axis) increased to be -1000, to 1000." title="" id="1" name="Picture"/>
+            <wp:docPr descr="Distribution of estimated \lambda coefficient for three sites across a hypothetical gradient with known values. All other parameters are the same as in the main analysis." title="" id="1" name="Picture"/>
             <a:graphic>
               <a:graphicData uri="http://schemas.openxmlformats.org/drawingml/2006/picture">
                 <pic:pic>
                   <pic:nvPicPr>
-                    <pic:cNvPr descr="figures/PLB_large_x_main.png" id="0" name="Picture"/>
+                    <pic:cNvPr descr="figures/PLB_3_sites_est_b_density.png" id="0" name="Picture"/>
+                    <pic:cNvPicPr>
+                      <a:picLocks noChangeArrowheads="1" noChangeAspect="1"/>
+                    </pic:cNvPicPr>
+                  </pic:nvPicPr>
+                  <pic:blipFill>
+                    <a:blip r:embed="rId81"/>
+                    <a:stretch>
+                      <a:fillRect/>
+                    </a:stretch>
+                  </pic:blipFill>
+                  <pic:spPr bwMode="auto">
+                    <a:xfrm>
+                      <a:off x="0" y="0"/>
+                      <a:ext cx="5943600" cy="5943600"/>
+                    </a:xfrm>
+                    <a:prstGeom prst="rect">
+                      <a:avLst/>
+                    </a:prstGeom>
+                    <a:noFill/>
+                    <a:ln w="9525">
+                      <a:noFill/>
+                      <a:headEnd/>
+                      <a:tailEnd/>
+                    </a:ln>
+                  </pic:spPr>
+                </pic:pic>
+              </a:graphicData>
+            </a:graphic>
+          </wp:inline>
+        </w:drawing>
+      </w:r>
+    </w:p>
+    <w:p>
+      <w:pPr>
+        <w:pStyle w:val="ImageCaption"/>
+      </w:pPr>
+      <w:r>
+        <w:t xml:space="preserve">Distribution of estimated</w:t>
+      </w:r>
+      <w:r>
+        <w:t xml:space="preserve"> </w:t>
+      </w:r>
+      <m:oMath>
+        <m:r>
+          <m:t>λ</m:t>
+        </m:r>
+      </m:oMath>
+      <w:r>
+        <w:t xml:space="preserve"> </w:t>
+      </w:r>
+      <w:r>
+        <w:t xml:space="preserve">coefficient for three sites across a hypothetical gradient with known values. All other parameters are the same as in the main analysis.</w:t>
+      </w:r>
+    </w:p>
+    <w:p>
+      <w:r>
+        <w:br w:type="page"/>
+      </w:r>
+    </w:p>
+    <w:p>
+      <w:pPr>
+        <w:pStyle w:val="CaptionedFigure"/>
+      </w:pPr>
+      <w:r>
+        <w:drawing>
+          <wp:inline>
+            <wp:extent cx="5943600" cy="5943600"/>
+            <wp:effectExtent b="0" l="0" r="0" t="0"/>
+            <wp:docPr descr="Distribution of estimated relationship (\beta_1) coefficient’s for three sites across a hypothetical gradient with known value of 0.5. All other parameters are the same as in the main analysis" title="" id="1" name="Picture"/>
+            <a:graphic>
+              <a:graphicData uri="http://schemas.openxmlformats.org/drawingml/2006/picture">
+                <pic:pic>
+                  <pic:nvPicPr>
+                    <pic:cNvPr descr="figures/PLB_3_sites_relationship_density.png" id="0" name="Picture"/>
                     <pic:cNvPicPr>
                       <a:picLocks noChangeArrowheads="1" noChangeAspect="1"/>
                     </pic:cNvPicPr>
@@ -4997,21 +5094,40 @@
         <w:pStyle w:val="ImageCaption"/>
       </w:pPr>
       <w:r>
-        <w:t xml:space="preserve">Individual regressions for five sites across a hypothetical gradient with a known relationship of 0.5. Range of environmental values (</w:t>
-      </w:r>
-      <w:r>
-        <w:rPr>
-          <w:i/>
-        </w:rPr>
-        <w:t xml:space="preserve">x</w:t>
-      </w:r>
-      <w:r>
-        <w:t xml:space="preserve">-axis) increased to be -1000, to 1000.</w:t>
+        <w:t xml:space="preserve">Distribution of estimated relationship (</w:t>
+      </w:r>
+      <m:oMath>
+        <m:sSub>
+          <m:e>
+            <m:r>
+              <m:t>β</m:t>
+            </m:r>
+          </m:e>
+          <m:sub>
+            <m:r>
+              <m:t>1</m:t>
+            </m:r>
+          </m:sub>
+        </m:sSub>
+      </m:oMath>
+      <w:r>
+        <w:t xml:space="preserve">) coefficient’s for three sites across a hypothetical gradient with known value of 0.5. All other parameters are the same as in the main analysis</w:t>
       </w:r>
     </w:p>
     <w:p>
       <w:r>
         <w:br w:type="page"/>
+      </w:r>
+    </w:p>
+    <w:bookmarkEnd w:id="83"/>
+    <w:bookmarkEnd w:id="84"/>
+    <w:bookmarkStart w:id="88" w:name="large-environmental-gradient"/>
+    <w:p>
+      <w:pPr>
+        <w:pStyle w:val="Heading2"/>
+      </w:pPr>
+      <w:r>
+        <w:t xml:space="preserve">Large environmental gradient</w:t>
       </w:r>
     </w:p>
     <w:p>
@@ -5023,18 +5139,18 @@
           <wp:inline>
             <wp:extent cx="5943600" cy="5943600"/>
             <wp:effectExtent b="0" l="0" r="0" t="0"/>
-            <wp:docPr descr="Distribution of estimated \lambda coefficient for five sites across a hypothetical gradient with known values. Range of environmental values (x-axis) increased to be -1000, to 1000." title="" id="1" name="Picture"/>
+            <wp:docPr descr="Individual regressions for five sites across a hypothetical gradient with a known relationship of 0.5. Range of environmental values (x-axis) increased to be -1000, to 1000." title="" id="1" name="Picture"/>
             <a:graphic>
               <a:graphicData uri="http://schemas.openxmlformats.org/drawingml/2006/picture">
                 <pic:pic>
                   <pic:nvPicPr>
-                    <pic:cNvPr descr="figures/PLB_large_x_est_b_density.png" id="0" name="Picture"/>
+                    <pic:cNvPr descr="figures/PLB_large_x_main.png" id="0" name="Picture"/>
                     <pic:cNvPicPr>
                       <a:picLocks noChangeArrowheads="1" noChangeAspect="1"/>
                     </pic:cNvPicPr>
                   </pic:nvPicPr>
                   <pic:blipFill>
-                    <a:blip r:embed="rId83"/>
+                    <a:blip r:embed="rId85"/>
                     <a:stretch>
                       <a:fillRect/>
                     </a:stretch>
@@ -5066,21 +5182,7 @@
         <w:pStyle w:val="ImageCaption"/>
       </w:pPr>
       <w:r>
-        <w:t xml:space="preserve">Distribution of estimated</w:t>
-      </w:r>
-      <w:r>
-        <w:t xml:space="preserve"> </w:t>
-      </w:r>
-      <m:oMath>
-        <m:r>
-          <m:t>λ</m:t>
-        </m:r>
-      </m:oMath>
-      <w:r>
-        <w:t xml:space="preserve"> </w:t>
-      </w:r>
-      <w:r>
-        <w:t xml:space="preserve">coefficient for five sites across a hypothetical gradient with known values. Range of environmental values (</w:t>
+        <w:t xml:space="preserve">Individual regressions for five sites across a hypothetical gradient with a known relationship of 0.5. Range of environmental values (</w:t>
       </w:r>
       <w:r>
         <w:rPr>
@@ -5106,116 +5208,12 @@
           <wp:inline>
             <wp:extent cx="5943600" cy="5943600"/>
             <wp:effectExtent b="0" l="0" r="0" t="0"/>
-            <wp:docPr descr="Distribution of estimated relationship (\beta_1) coefficient’s for five sites across a hypothetical gradient with known value of 0.5. Range of environmental values (x-axis) increased to be -1000, to 1000." title="" id="1" name="Picture"/>
+            <wp:docPr descr="Distribution of estimated \lambda coefficient for five sites across a hypothetical gradient with known values. Range of environmental values (x-axis) increased to be -1000, to 1000." title="" id="1" name="Picture"/>
             <a:graphic>
               <a:graphicData uri="http://schemas.openxmlformats.org/drawingml/2006/picture">
                 <pic:pic>
                   <pic:nvPicPr>
-                    <pic:cNvPr descr="figures/PLB_large_x_relationship_density.png" id="0" name="Picture"/>
-                    <pic:cNvPicPr>
-                      <a:picLocks noChangeArrowheads="1" noChangeAspect="1"/>
-                    </pic:cNvPicPr>
-                  </pic:nvPicPr>
-                  <pic:blipFill>
-                    <a:blip r:embed="rId84"/>
-                    <a:stretch>
-                      <a:fillRect/>
-                    </a:stretch>
-                  </pic:blipFill>
-                  <pic:spPr bwMode="auto">
-                    <a:xfrm>
-                      <a:off x="0" y="0"/>
-                      <a:ext cx="5943600" cy="5943600"/>
-                    </a:xfrm>
-                    <a:prstGeom prst="rect">
-                      <a:avLst/>
-                    </a:prstGeom>
-                    <a:noFill/>
-                    <a:ln w="9525">
-                      <a:noFill/>
-                      <a:headEnd/>
-                      <a:tailEnd/>
-                    </a:ln>
-                  </pic:spPr>
-                </pic:pic>
-              </a:graphicData>
-            </a:graphic>
-          </wp:inline>
-        </w:drawing>
-      </w:r>
-    </w:p>
-    <w:p>
-      <w:pPr>
-        <w:pStyle w:val="ImageCaption"/>
-      </w:pPr>
-      <w:r>
-        <w:t xml:space="preserve">Distribution of estimated relationship (</w:t>
-      </w:r>
-      <m:oMath>
-        <m:sSub>
-          <m:e>
-            <m:r>
-              <m:t>β</m:t>
-            </m:r>
-          </m:e>
-          <m:sub>
-            <m:r>
-              <m:t>1</m:t>
-            </m:r>
-          </m:sub>
-        </m:sSub>
-      </m:oMath>
-      <w:r>
-        <w:t xml:space="preserve">) coefficient’s for five sites across a hypothetical gradient with known value of 0.5. Range of environmental values (</w:t>
-      </w:r>
-      <w:r>
-        <w:rPr>
-          <w:i/>
-        </w:rPr>
-        <w:t xml:space="preserve">x</w:t>
-      </w:r>
-      <w:r>
-        <w:t xml:space="preserve">-axis) increased to be -1000, to 1000.</w:t>
-      </w:r>
-    </w:p>
-    <w:p>
-      <w:r>
-        <w:br w:type="page"/>
-      </w:r>
-    </w:p>
-    <w:bookmarkEnd w:id="85"/>
-    <w:bookmarkStart w:id="88" w:name="range-of-body-sizes-m"/>
-    <w:p>
-      <w:pPr>
-        <w:pStyle w:val="Heading2"/>
-      </w:pPr>
-      <w:r>
-        <w:t xml:space="preserve">Range of body sizes,</w:t>
-      </w:r>
-      <w:r>
-        <w:t xml:space="preserve"> </w:t>
-      </w:r>
-      <m:oMath>
-        <m:r>
-          <m:t>M</m:t>
-        </m:r>
-      </m:oMath>
-    </w:p>
-    <w:p>
-      <w:pPr>
-        <w:pStyle w:val="CaptionedFigure"/>
-      </w:pPr>
-      <w:r>
-        <w:drawing>
-          <wp:inline>
-            <wp:extent cx="5943600" cy="5943600"/>
-            <wp:effectExtent b="0" l="0" r="0" t="0"/>
-            <wp:docPr descr="Individual regressions for five sites across a hypothetical gradient with a known relationship of 0.5. Range of body sizes is reduced and is from 1, to 100." title="" id="1" name="Picture"/>
-            <a:graphic>
-              <a:graphicData uri="http://schemas.openxmlformats.org/drawingml/2006/picture">
-                <pic:pic>
-                  <pic:nvPicPr>
-                    <pic:cNvPr descr="figures/PLB_small_m_main.png" id="0" name="Picture"/>
+                    <pic:cNvPr descr="figures/PLB_large_x_est_b_density.png" id="0" name="Picture"/>
                     <pic:cNvPicPr>
                       <a:picLocks noChangeArrowheads="1" noChangeAspect="1"/>
                     </pic:cNvPicPr>
@@ -5253,7 +5251,30 @@
         <w:pStyle w:val="ImageCaption"/>
       </w:pPr>
       <w:r>
-        <w:t xml:space="preserve">Individual regressions for five sites across a hypothetical gradient with a known relationship of 0.5. Range of body sizes is reduced and is from 1, to 100.</w:t>
+        <w:t xml:space="preserve">Distribution of estimated</w:t>
+      </w:r>
+      <w:r>
+        <w:t xml:space="preserve"> </w:t>
+      </w:r>
+      <m:oMath>
+        <m:r>
+          <m:t>λ</m:t>
+        </m:r>
+      </m:oMath>
+      <w:r>
+        <w:t xml:space="preserve"> </w:t>
+      </w:r>
+      <w:r>
+        <w:t xml:space="preserve">coefficient for five sites across a hypothetical gradient with known values. Range of environmental values (</w:t>
+      </w:r>
+      <w:r>
+        <w:rPr>
+          <w:i/>
+        </w:rPr>
+        <w:t xml:space="preserve">x</w:t>
+      </w:r>
+      <w:r>
+        <w:t xml:space="preserve">-axis) increased to be -1000, to 1000.</w:t>
       </w:r>
     </w:p>
     <w:p>
@@ -5270,12 +5291,12 @@
           <wp:inline>
             <wp:extent cx="5943600" cy="5943600"/>
             <wp:effectExtent b="0" l="0" r="0" t="0"/>
-            <wp:docPr descr="Distribution of estimated relationship (\beta_1) coefficient’s for five sites across a hypothetical gradient with known value of 0.5. Range of body sizes is reduced and is from 1, to 100." title="" id="1" name="Picture"/>
+            <wp:docPr descr="Distribution of estimated relationship (\beta_1) coefficient’s for five sites across a hypothetical gradient with known value of 0.5. Range of environmental values (x-axis) increased to be -1000, to 1000." title="" id="1" name="Picture"/>
             <a:graphic>
               <a:graphicData uri="http://schemas.openxmlformats.org/drawingml/2006/picture">
                 <pic:pic>
                   <pic:nvPicPr>
-                    <pic:cNvPr descr="figures/PLB_small_m_relationship_density.png" id="0" name="Picture"/>
+                    <pic:cNvPr descr="figures/PLB_large_x_relationship_density.png" id="0" name="Picture"/>
                     <pic:cNvPicPr>
                       <a:picLocks noChangeArrowheads="1" noChangeAspect="1"/>
                     </pic:cNvPicPr>
@@ -5330,7 +5351,16 @@
         </m:sSub>
       </m:oMath>
       <w:r>
-        <w:t xml:space="preserve">) coefficient’s for five sites across a hypothetical gradient with known value of 0.5. Range of body sizes is reduced and is from 1, to 100.</w:t>
+        <w:t xml:space="preserve">) coefficient’s for five sites across a hypothetical gradient with known value of 0.5. Range of environmental values (</w:t>
+      </w:r>
+      <w:r>
+        <w:rPr>
+          <w:i/>
+        </w:rPr>
+        <w:t xml:space="preserve">x</w:t>
+      </w:r>
+      <w:r>
+        <w:t xml:space="preserve">-axis) increased to be -1000, to 1000.</w:t>
       </w:r>
     </w:p>
     <w:p>
@@ -5339,85 +5369,22 @@
       </w:r>
     </w:p>
     <w:bookmarkEnd w:id="88"/>
-    <w:bookmarkStart w:id="94" w:name="sample-size-n"/>
+    <w:bookmarkStart w:id="91" w:name="range-of-body-sizes-m"/>
     <w:p>
       <w:pPr>
         <w:pStyle w:val="Heading2"/>
       </w:pPr>
       <w:r>
-        <w:t xml:space="preserve">Sample size,</w:t>
-      </w:r>
-      <w:r>
-        <w:t xml:space="preserve"> </w:t>
-      </w:r>
-      <m:oMath>
-        <m:r>
-          <m:t>n</m:t>
-        </m:r>
-      </m:oMath>
-    </w:p>
-    <w:p>
-      <w:pPr>
-        <w:pStyle w:val="FirstParagraph"/>
-      </w:pPr>
-      <w:r>
-        <w:t xml:space="preserve">The number of observations in our simulations may bias the results. Therefore, we repeated the simulations described above, but varied the sample size</w:t>
-      </w:r>
-      <w:r>
-        <w:t xml:space="preserve"> </w:t>
-      </w:r>
-      <m:oMath>
-        <m:r>
-          <m:t>n</m:t>
-        </m:r>
-      </m:oMath>
-      <w:r>
-        <w:t xml:space="preserve">. We tested values of</w:t>
-      </w:r>
-      <w:r>
-        <w:t xml:space="preserve"> </w:t>
-      </w:r>
-      <m:oMath>
-        <m:r>
-          <m:t>n</m:t>
-        </m:r>
-        <m:r>
-          <m:t>=</m:t>
-        </m:r>
-        <m:r>
-          <m:t>200</m:t>
-        </m:r>
-        <m:r>
-          <m:t>,</m:t>
-        </m:r>
-        <m:r>
-          <m:t>500</m:t>
-        </m:r>
-        <m:r>
-          <m:t>,</m:t>
-        </m:r>
-        <m:r>
-          <m:t>1000</m:t>
-        </m:r>
-        <m:r>
-          <m:t>,</m:t>
-        </m:r>
-        <m:r>
-          <m:t>5000</m:t>
-        </m:r>
-        <m:r>
-          <m:t>,</m:t>
-        </m:r>
-        <m:r>
-          <m:t>10</m:t>
-        </m:r>
-        <m:r>
-          <m:t>000</m:t>
-        </m:r>
-      </m:oMath>
-      <w:r>
-        <w:t xml:space="preserve">. Results of this analysis are presented in the Supplemental Information.</w:t>
-      </w:r>
+        <w:t xml:space="preserve">Range of body sizes,</w:t>
+      </w:r>
+      <w:r>
+        <w:t xml:space="preserve"> </w:t>
+      </w:r>
+      <m:oMath>
+        <m:r>
+          <m:t>M</m:t>
+        </m:r>
+      </m:oMath>
     </w:p>
     <w:p>
       <w:pPr>
@@ -5428,12 +5395,12 @@
           <wp:inline>
             <wp:extent cx="5943600" cy="5943600"/>
             <wp:effectExtent b="0" l="0" r="0" t="0"/>
-            <wp:docPr descr="Individual regression estimates across the hypothetical gradient based on sample size (rows) and methodology used (columns). (match this figure to “new” style if we like that better)" title="" id="1" name="Picture"/>
+            <wp:docPr descr="Individual regressions for five sites across a hypothetical gradient with a known relationship of 0.5. Range of body sizes is reduced and is from 1, to 100." title="" id="1" name="Picture"/>
             <a:graphic>
               <a:graphicData uri="http://schemas.openxmlformats.org/drawingml/2006/picture">
                 <pic:pic>
                   <pic:nvPicPr>
-                    <pic:cNvPr descr="figures/n_vary_main.png" id="0" name="Picture"/>
+                    <pic:cNvPr descr="figures/PLB_small_m_main.png" id="0" name="Picture"/>
                     <pic:cNvPicPr>
                       <a:picLocks noChangeArrowheads="1" noChangeAspect="1"/>
                     </pic:cNvPicPr>
@@ -5471,25 +5438,12 @@
         <w:pStyle w:val="ImageCaption"/>
       </w:pPr>
       <w:r>
-        <w:t xml:space="preserve">Individual regression estimates across the hypothetical gradient based on sample size (rows) and methodology used (columns). (match this figure to</w:t>
-      </w:r>
-      <w:r>
-        <w:t xml:space="preserve"> </w:t>
-      </w:r>
-      <w:r>
-        <w:t xml:space="preserve">“</w:t>
-      </w:r>
-      <w:r>
-        <w:t xml:space="preserve">new</w:t>
-      </w:r>
-      <w:r>
-        <w:t xml:space="preserve">”</w:t>
-      </w:r>
-      <w:r>
-        <w:t xml:space="preserve"> </w:t>
-      </w:r>
-      <w:r>
-        <w:t xml:space="preserve">style if we like that better)</w:t>
+        <w:t xml:space="preserve">Individual regressions for five sites across a hypothetical gradient with a known relationship of 0.5. Range of body sizes is reduced and is from 1, to 100.</w:t>
+      </w:r>
+    </w:p>
+    <w:p>
+      <w:r>
+        <w:br w:type="page"/>
       </w:r>
     </w:p>
     <w:p>
@@ -5501,12 +5455,12 @@
           <wp:inline>
             <wp:extent cx="5943600" cy="5943600"/>
             <wp:effectExtent b="0" l="0" r="0" t="0"/>
-            <wp:docPr descr="Distribution of size spectra parameter estimates. Vertical line is the known parameter (dashed line) wich describes the bounded power law distribution from which the body size estimates were sampled. As n increases (top to bottom) and \lambda increases (left to right), the accuracy of the estimate improves across all methods." title="" id="1" name="Picture"/>
+            <wp:docPr descr="Distribution of estimated relationship (\beta_1) coefficient’s for five sites across a hypothetical gradient with known value of 0.5. Range of body sizes is reduced and is from 1, to 100." title="" id="1" name="Picture"/>
             <a:graphic>
               <a:graphicData uri="http://schemas.openxmlformats.org/drawingml/2006/picture">
                 <pic:pic>
                   <pic:nvPicPr>
-                    <pic:cNvPr descr="figures/n_vary_est_b.png" id="0" name="Picture"/>
+                    <pic:cNvPr descr="figures/PLB_small_m_relationship_density.png" id="0" name="Picture"/>
                     <pic:cNvPicPr>
                       <a:picLocks noChangeArrowheads="1" noChangeAspect="1"/>
                     </pic:cNvPicPr>
@@ -5544,26 +5498,110 @@
         <w:pStyle w:val="ImageCaption"/>
       </w:pPr>
       <w:r>
-        <w:t xml:space="preserve">Distribution of size spectra parameter estimates. Vertical line is the known parameter (dashed line) wich describes the bounded power law distribution from which the body size estimates were sampled. As n increases (top to bottom) and</w:t>
-      </w:r>
-      <w:r>
-        <w:t xml:space="preserve"> </w:t>
-      </w:r>
-      <m:oMath>
-        <m:r>
-          <m:t>λ</m:t>
-        </m:r>
-      </m:oMath>
-      <w:r>
-        <w:t xml:space="preserve"> </w:t>
-      </w:r>
-      <w:r>
-        <w:t xml:space="preserve">increases (left to right), the accuracy of the estimate improves across all methods.</w:t>
+        <w:t xml:space="preserve">Distribution of estimated relationship (</w:t>
+      </w:r>
+      <m:oMath>
+        <m:sSub>
+          <m:e>
+            <m:r>
+              <m:t>β</m:t>
+            </m:r>
+          </m:e>
+          <m:sub>
+            <m:r>
+              <m:t>1</m:t>
+            </m:r>
+          </m:sub>
+        </m:sSub>
+      </m:oMath>
+      <w:r>
+        <w:t xml:space="preserve">) coefficient’s for five sites across a hypothetical gradient with known value of 0.5. Range of body sizes is reduced and is from 1, to 100.</w:t>
       </w:r>
     </w:p>
     <w:p>
       <w:r>
         <w:br w:type="page"/>
+      </w:r>
+    </w:p>
+    <w:bookmarkEnd w:id="91"/>
+    <w:bookmarkStart w:id="97" w:name="sample-size-n"/>
+    <w:p>
+      <w:pPr>
+        <w:pStyle w:val="Heading2"/>
+      </w:pPr>
+      <w:r>
+        <w:t xml:space="preserve">Sample size,</w:t>
+      </w:r>
+      <w:r>
+        <w:t xml:space="preserve"> </w:t>
+      </w:r>
+      <m:oMath>
+        <m:r>
+          <m:t>n</m:t>
+        </m:r>
+      </m:oMath>
+    </w:p>
+    <w:p>
+      <w:pPr>
+        <w:pStyle w:val="FirstParagraph"/>
+      </w:pPr>
+      <w:r>
+        <w:t xml:space="preserve">The number of observations in our simulations may bias the results. Therefore, we repeated the simulations described above, but varied the sample size</w:t>
+      </w:r>
+      <w:r>
+        <w:t xml:space="preserve"> </w:t>
+      </w:r>
+      <m:oMath>
+        <m:r>
+          <m:t>n</m:t>
+        </m:r>
+      </m:oMath>
+      <w:r>
+        <w:t xml:space="preserve">. We tested values of</w:t>
+      </w:r>
+      <w:r>
+        <w:t xml:space="preserve"> </w:t>
+      </w:r>
+      <m:oMath>
+        <m:r>
+          <m:t>n</m:t>
+        </m:r>
+        <m:r>
+          <m:t>=</m:t>
+        </m:r>
+        <m:r>
+          <m:t>200</m:t>
+        </m:r>
+        <m:r>
+          <m:t>,</m:t>
+        </m:r>
+        <m:r>
+          <m:t>500</m:t>
+        </m:r>
+        <m:r>
+          <m:t>,</m:t>
+        </m:r>
+        <m:r>
+          <m:t>1000</m:t>
+        </m:r>
+        <m:r>
+          <m:t>,</m:t>
+        </m:r>
+        <m:r>
+          <m:t>5000</m:t>
+        </m:r>
+        <m:r>
+          <m:t>,</m:t>
+        </m:r>
+        <m:r>
+          <m:t>10</m:t>
+        </m:r>
+        <m:r>
+          <m:t>000</m:t>
+        </m:r>
+      </m:oMath>
+      <w:r>
+        <w:t xml:space="preserve">. Results of this analysis are presented in the Supplemental Information.</w:t>
       </w:r>
     </w:p>
     <w:p>
@@ -5575,81 +5613,12 @@
           <wp:inline>
             <wp:extent cx="5943600" cy="5943600"/>
             <wp:effectExtent b="0" l="0" r="0" t="0"/>
-            <wp:docPr descr="Distribtuion of the relationship coefficients with varying sample size" title="" id="1" name="Picture"/>
+            <wp:docPr descr="Individual regression estimates across the hypothetical gradient based on sample size (rows) and methodology used (columns). (match this figure to “new” style if we like that better)" title="" id="1" name="Picture"/>
             <a:graphic>
               <a:graphicData uri="http://schemas.openxmlformats.org/drawingml/2006/picture">
                 <pic:pic>
                   <pic:nvPicPr>
-                    <pic:cNvPr descr="figures/n_vary_relationship_density.png" id="0" name="Picture"/>
-                    <pic:cNvPicPr>
-                      <a:picLocks noChangeArrowheads="1" noChangeAspect="1"/>
-                    </pic:cNvPicPr>
-                  </pic:nvPicPr>
-                  <pic:blipFill>
-                    <a:blip r:embed="rId91"/>
-                    <a:stretch>
-                      <a:fillRect/>
-                    </a:stretch>
-                  </pic:blipFill>
-                  <pic:spPr bwMode="auto">
-                    <a:xfrm>
-                      <a:off x="0" y="0"/>
-                      <a:ext cx="5943600" cy="5943600"/>
-                    </a:xfrm>
-                    <a:prstGeom prst="rect">
-                      <a:avLst/>
-                    </a:prstGeom>
-                    <a:noFill/>
-                    <a:ln w="9525">
-                      <a:noFill/>
-                      <a:headEnd/>
-                      <a:tailEnd/>
-                    </a:ln>
-                  </pic:spPr>
-                </pic:pic>
-              </a:graphicData>
-            </a:graphic>
-          </wp:inline>
-        </w:drawing>
-      </w:r>
-    </w:p>
-    <w:p>
-      <w:pPr>
-        <w:pStyle w:val="ImageCaption"/>
-      </w:pPr>
-      <w:r>
-        <w:t xml:space="preserve">Distribtuion of the relationship coefficients with varying sample size</w:t>
-      </w:r>
-    </w:p>
-    <w:p>
-      <w:r>
-        <w:br w:type="page"/>
-      </w:r>
-    </w:p>
-    <w:bookmarkStart w:id="93" w:name="range-of-body-sizes-1-to-100"/>
-    <w:p>
-      <w:pPr>
-        <w:pStyle w:val="Heading3"/>
-      </w:pPr>
-      <w:r>
-        <w:t xml:space="preserve">Range of body sizes = 1 to 100</w:t>
-      </w:r>
-    </w:p>
-    <w:p>
-      <w:pPr>
-        <w:pStyle w:val="CaptionedFigure"/>
-      </w:pPr>
-      <w:r>
-        <w:drawing>
-          <wp:inline>
-            <wp:extent cx="5943600" cy="5943600"/>
-            <wp:effectExtent b="0" l="0" r="0" t="0"/>
-            <wp:docPr descr="Distribution of estimated $\lambda$ coefficient for five sites across a hypothetical gradient with known values(dashed line). Range of body sizes is smaller than main anaysis and ranges from 1, to 100." title="" id="1" name="Picture"/>
-            <a:graphic>
-              <a:graphicData uri="http://schemas.openxmlformats.org/drawingml/2006/picture">
-                <pic:pic>
-                  <pic:nvPicPr>
-                    <pic:cNvPr descr="figures/PLB_small_m_est_b_density.png" id="0" name="Picture"/>
+                    <pic:cNvPr descr="figures/n_vary_main.png" id="0" name="Picture"/>
                     <pic:cNvPicPr>
                       <a:picLocks noChangeArrowheads="1" noChangeAspect="1"/>
                     </pic:cNvPicPr>
@@ -5687,12 +5656,25 @@
         <w:pStyle w:val="ImageCaption"/>
       </w:pPr>
       <w:r>
-        <w:t xml:space="preserve">Distribution of estimated $\lambda$ coefficient for five sites across a hypothetical gradient with known values(dashed line). Range of body sizes is smaller than main anaysis and ranges from 1, to 100.</w:t>
-      </w:r>
-    </w:p>
-    <w:p>
-      <w:r>
-        <w:br w:type="page"/>
+        <w:t xml:space="preserve">Individual regression estimates across the hypothetical gradient based on sample size (rows) and methodology used (columns). (match this figure to</w:t>
+      </w:r>
+      <w:r>
+        <w:t xml:space="preserve"> </w:t>
+      </w:r>
+      <w:r>
+        <w:t xml:space="preserve">“</w:t>
+      </w:r>
+      <w:r>
+        <w:t xml:space="preserve">new</w:t>
+      </w:r>
+      <w:r>
+        <w:t xml:space="preserve">”</w:t>
+      </w:r>
+      <w:r>
+        <w:t xml:space="preserve"> </w:t>
+      </w:r>
+      <w:r>
+        <w:t xml:space="preserve">style if we like that better)</w:t>
       </w:r>
     </w:p>
     <w:p>
@@ -5704,18 +5686,18 @@
           <wp:inline>
             <wp:extent cx="5943600" cy="5943600"/>
             <wp:effectExtent b="0" l="0" r="0" t="0"/>
-            <wp:docPr descr="Relationship estimate" title="" id="1" name="Picture"/>
+            <wp:docPr descr="Distribution of size spectra parameter estimates. Vertical line is the known parameter (dashed line) wich describes the bounded power law distribution from which the body size estimates were sampled. As n increases (top to bottom) and \lambda increases (left to right), the accuracy of the estimate improves across all methods." title="" id="1" name="Picture"/>
             <a:graphic>
               <a:graphicData uri="http://schemas.openxmlformats.org/drawingml/2006/picture">
                 <pic:pic>
                   <pic:nvPicPr>
-                    <pic:cNvPr descr="figures/PLB_small_m_relationship_density.png" id="0" name="Picture"/>
+                    <pic:cNvPr descr="figures/n_vary_est_b.png" id="0" name="Picture"/>
                     <pic:cNvPicPr>
                       <a:picLocks noChangeArrowheads="1" noChangeAspect="1"/>
                     </pic:cNvPicPr>
                   </pic:nvPicPr>
                   <pic:blipFill>
-                    <a:blip r:embed="rId87"/>
+                    <a:blip r:embed="rId93"/>
                     <a:stretch>
                       <a:fillRect/>
                     </a:stretch>
@@ -5747,13 +5729,216 @@
         <w:pStyle w:val="ImageCaption"/>
       </w:pPr>
       <w:r>
+        <w:t xml:space="preserve">Distribution of size spectra parameter estimates. Vertical line is the known parameter (dashed line) wich describes the bounded power law distribution from which the body size estimates were sampled. As n increases (top to bottom) and</w:t>
+      </w:r>
+      <w:r>
+        <w:t xml:space="preserve"> </w:t>
+      </w:r>
+      <m:oMath>
+        <m:r>
+          <m:t>λ</m:t>
+        </m:r>
+      </m:oMath>
+      <w:r>
+        <w:t xml:space="preserve"> </w:t>
+      </w:r>
+      <w:r>
+        <w:t xml:space="preserve">increases (left to right), the accuracy of the estimate improves across all methods.</w:t>
+      </w:r>
+    </w:p>
+    <w:p>
+      <w:r>
+        <w:br w:type="page"/>
+      </w:r>
+    </w:p>
+    <w:p>
+      <w:pPr>
+        <w:pStyle w:val="CaptionedFigure"/>
+      </w:pPr>
+      <w:r>
+        <w:drawing>
+          <wp:inline>
+            <wp:extent cx="5943600" cy="5943600"/>
+            <wp:effectExtent b="0" l="0" r="0" t="0"/>
+            <wp:docPr descr="Distribtuion of the relationship coefficients with varying sample size" title="" id="1" name="Picture"/>
+            <a:graphic>
+              <a:graphicData uri="http://schemas.openxmlformats.org/drawingml/2006/picture">
+                <pic:pic>
+                  <pic:nvPicPr>
+                    <pic:cNvPr descr="figures/n_vary_relationship_density.png" id="0" name="Picture"/>
+                    <pic:cNvPicPr>
+                      <a:picLocks noChangeArrowheads="1" noChangeAspect="1"/>
+                    </pic:cNvPicPr>
+                  </pic:nvPicPr>
+                  <pic:blipFill>
+                    <a:blip r:embed="rId94"/>
+                    <a:stretch>
+                      <a:fillRect/>
+                    </a:stretch>
+                  </pic:blipFill>
+                  <pic:spPr bwMode="auto">
+                    <a:xfrm>
+                      <a:off x="0" y="0"/>
+                      <a:ext cx="5943600" cy="5943600"/>
+                    </a:xfrm>
+                    <a:prstGeom prst="rect">
+                      <a:avLst/>
+                    </a:prstGeom>
+                    <a:noFill/>
+                    <a:ln w="9525">
+                      <a:noFill/>
+                      <a:headEnd/>
+                      <a:tailEnd/>
+                    </a:ln>
+                  </pic:spPr>
+                </pic:pic>
+              </a:graphicData>
+            </a:graphic>
+          </wp:inline>
+        </w:drawing>
+      </w:r>
+    </w:p>
+    <w:p>
+      <w:pPr>
+        <w:pStyle w:val="ImageCaption"/>
+      </w:pPr>
+      <w:r>
+        <w:t xml:space="preserve">Distribtuion of the relationship coefficients with varying sample size</w:t>
+      </w:r>
+    </w:p>
+    <w:p>
+      <w:r>
+        <w:br w:type="page"/>
+      </w:r>
+    </w:p>
+    <w:bookmarkStart w:id="96" w:name="range-of-body-sizes-1-to-100"/>
+    <w:p>
+      <w:pPr>
+        <w:pStyle w:val="Heading3"/>
+      </w:pPr>
+      <w:r>
+        <w:t xml:space="preserve">Range of body sizes = 1 to 100</w:t>
+      </w:r>
+    </w:p>
+    <w:p>
+      <w:pPr>
+        <w:pStyle w:val="CaptionedFigure"/>
+      </w:pPr>
+      <w:r>
+        <w:drawing>
+          <wp:inline>
+            <wp:extent cx="5943600" cy="5943600"/>
+            <wp:effectExtent b="0" l="0" r="0" t="0"/>
+            <wp:docPr descr="Distribution of estimated $\lambda$ coefficient for five sites across a hypothetical gradient with known values(dashed line). Range of body sizes is smaller than main anaysis and ranges from 1, to 100." title="" id="1" name="Picture"/>
+            <a:graphic>
+              <a:graphicData uri="http://schemas.openxmlformats.org/drawingml/2006/picture">
+                <pic:pic>
+                  <pic:nvPicPr>
+                    <pic:cNvPr descr="figures/PLB_small_m_est_b_density.png" id="0" name="Picture"/>
+                    <pic:cNvPicPr>
+                      <a:picLocks noChangeArrowheads="1" noChangeAspect="1"/>
+                    </pic:cNvPicPr>
+                  </pic:nvPicPr>
+                  <pic:blipFill>
+                    <a:blip r:embed="rId95"/>
+                    <a:stretch>
+                      <a:fillRect/>
+                    </a:stretch>
+                  </pic:blipFill>
+                  <pic:spPr bwMode="auto">
+                    <a:xfrm>
+                      <a:off x="0" y="0"/>
+                      <a:ext cx="5943600" cy="5943600"/>
+                    </a:xfrm>
+                    <a:prstGeom prst="rect">
+                      <a:avLst/>
+                    </a:prstGeom>
+                    <a:noFill/>
+                    <a:ln w="9525">
+                      <a:noFill/>
+                      <a:headEnd/>
+                      <a:tailEnd/>
+                    </a:ln>
+                  </pic:spPr>
+                </pic:pic>
+              </a:graphicData>
+            </a:graphic>
+          </wp:inline>
+        </w:drawing>
+      </w:r>
+    </w:p>
+    <w:p>
+      <w:pPr>
+        <w:pStyle w:val="ImageCaption"/>
+      </w:pPr>
+      <w:r>
+        <w:t xml:space="preserve">Distribution of estimated $\lambda$ coefficient for five sites across a hypothetical gradient with known values(dashed line). Range of body sizes is smaller than main anaysis and ranges from 1, to 100.</w:t>
+      </w:r>
+    </w:p>
+    <w:p>
+      <w:r>
+        <w:br w:type="page"/>
+      </w:r>
+    </w:p>
+    <w:p>
+      <w:pPr>
+        <w:pStyle w:val="CaptionedFigure"/>
+      </w:pPr>
+      <w:r>
+        <w:drawing>
+          <wp:inline>
+            <wp:extent cx="5943600" cy="5943600"/>
+            <wp:effectExtent b="0" l="0" r="0" t="0"/>
+            <wp:docPr descr="Relationship estimate" title="" id="1" name="Picture"/>
+            <a:graphic>
+              <a:graphicData uri="http://schemas.openxmlformats.org/drawingml/2006/picture">
+                <pic:pic>
+                  <pic:nvPicPr>
+                    <pic:cNvPr descr="figures/PLB_small_m_relationship_density.png" id="0" name="Picture"/>
+                    <pic:cNvPicPr>
+                      <a:picLocks noChangeArrowheads="1" noChangeAspect="1"/>
+                    </pic:cNvPicPr>
+                  </pic:nvPicPr>
+                  <pic:blipFill>
+                    <a:blip r:embed="rId90"/>
+                    <a:stretch>
+                      <a:fillRect/>
+                    </a:stretch>
+                  </pic:blipFill>
+                  <pic:spPr bwMode="auto">
+                    <a:xfrm>
+                      <a:off x="0" y="0"/>
+                      <a:ext cx="5943600" cy="5943600"/>
+                    </a:xfrm>
+                    <a:prstGeom prst="rect">
+                      <a:avLst/>
+                    </a:prstGeom>
+                    <a:noFill/>
+                    <a:ln w="9525">
+                      <a:noFill/>
+                      <a:headEnd/>
+                      <a:tailEnd/>
+                    </a:ln>
+                  </pic:spPr>
+                </pic:pic>
+              </a:graphicData>
+            </a:graphic>
+          </wp:inline>
+        </w:drawing>
+      </w:r>
+    </w:p>
+    <w:p>
+      <w:pPr>
+        <w:pStyle w:val="ImageCaption"/>
+      </w:pPr>
+      <w:r>
         <w:t xml:space="preserve">Relationship estimate</w:t>
       </w:r>
     </w:p>
-    <w:bookmarkEnd w:id="93"/>
-    <w:bookmarkEnd w:id="94"/>
-    <w:bookmarkEnd w:id="95"/>
-    <w:bookmarkStart w:id="96" w:name="Xcd5fdac70bcb78352b6f3958a00ac2f3b7730f5"/>
+    <w:bookmarkEnd w:id="96"/>
+    <w:bookmarkEnd w:id="97"/>
+    <w:bookmarkEnd w:id="98"/>
+    <w:bookmarkStart w:id="99" w:name="Xcd5fdac70bcb78352b6f3958a00ac2f3b7730f5"/>
     <w:p>
       <w:pPr>
         <w:pStyle w:val="Heading1"/>
@@ -6775,7 +6960,308 @@
         </w:tc>
       </w:tr>
     </w:tbl>
-    <w:bookmarkEnd w:id="96"/>
+    <w:p>
+      <w:pPr>
+        <w:pStyle w:val="SourceCode"/>
+      </w:pPr>
+      <w:r>
+        <w:rPr>
+          <w:rStyle w:val="CommentTok"/>
+        </w:rPr>
+        <w:t xml:space="preserve"># kable() above looks awful</w:t>
+      </w:r>
+      <w:r>
+        <w:br/>
+      </w:r>
+      <w:r>
+        <w:rPr>
+          <w:rStyle w:val="CommentTok"/>
+        </w:rPr>
+        <w:t xml:space="preserve"># here is another bad option</w:t>
+      </w:r>
+      <w:r>
+        <w:br/>
+      </w:r>
+      <w:r>
+        <w:rPr>
+          <w:rStyle w:val="CommentTok"/>
+        </w:rPr>
+        <w:t xml:space="preserve"># if we decide to include this I'll make it look nice in excel. </w:t>
+      </w:r>
+      <w:r>
+        <w:br/>
+      </w:r>
+      <w:r>
+        <w:rPr>
+          <w:rStyle w:val="FunctionTok"/>
+        </w:rPr>
+        <w:t xml:space="preserve">read.csv</w:t>
+      </w:r>
+      <w:r>
+        <w:rPr>
+          <w:rStyle w:val="NormalTok"/>
+        </w:rPr>
+        <w:t xml:space="preserve">(</w:t>
+      </w:r>
+      <w:r>
+        <w:rPr>
+          <w:rStyle w:val="StringTok"/>
+        </w:rPr>
+        <w:t xml:space="preserve">"lit comparison.csv"</w:t>
+      </w:r>
+      <w:r>
+        <w:rPr>
+          <w:rStyle w:val="NormalTok"/>
+        </w:rPr>
+        <w:t xml:space="preserve">)</w:t>
+      </w:r>
+    </w:p>
+    <w:p>
+      <w:pPr>
+        <w:pStyle w:val="SourceCode"/>
+      </w:pPr>
+      <w:r>
+        <w:rPr>
+          <w:rStyle w:val="VerbatimChar"/>
+        </w:rPr>
+        <w:t xml:space="preserve">##                                      Author b_diff error error_type b_low</w:t>
+      </w:r>
+      <w:r>
+        <w:br/>
+      </w:r>
+      <w:r>
+        <w:rPr>
+          <w:rStyle w:val="VerbatimChar"/>
+        </w:rPr>
+        <w:t xml:space="preserve">## 1                      Pomeranz et al. 2021   0.12    NA            -1.37</w:t>
+      </w:r>
+      <w:r>
+        <w:br/>
+      </w:r>
+      <w:r>
+        <w:rPr>
+          <w:rStyle w:val="VerbatimChar"/>
+        </w:rPr>
+        <w:t xml:space="preserve">## 2     Yvon Durocher et al. 2011 (Community)   0.13    NA            -0.79</w:t>
+      </w:r>
+      <w:r>
+        <w:br/>
+      </w:r>
+      <w:r>
+        <w:rPr>
+          <w:rStyle w:val="VerbatimChar"/>
+        </w:rPr>
+        <w:t xml:space="preserve">## 3             Dossena et al. 2012 (October)   0.14 0.070         se    NA</w:t>
+      </w:r>
+      <w:r>
+        <w:br/>
+      </w:r>
+      <w:r>
+        <w:rPr>
+          <w:rStyle w:val="VerbatimChar"/>
+        </w:rPr>
+        <w:t xml:space="preserve">## 4                      O'Gorman et al. 2017   0.15    NA            -0.85</w:t>
+      </w:r>
+      <w:r>
+        <w:br/>
+      </w:r>
+      <w:r>
+        <w:rPr>
+          <w:rStyle w:val="VerbatimChar"/>
+        </w:rPr>
+        <w:t xml:space="preserve">## 5                      Martinez et al. 2016   0.15    NA            -1.11</w:t>
+      </w:r>
+      <w:r>
+        <w:br/>
+      </w:r>
+      <w:r>
+        <w:rPr>
+          <w:rStyle w:val="VerbatimChar"/>
+        </w:rPr>
+        <w:t xml:space="preserve">## 6 Yvon Durocher et al. 2011 (Phytoplankton)   0.19    NA            -0.46</w:t>
+      </w:r>
+      <w:r>
+        <w:br/>
+      </w:r>
+      <w:r>
+        <w:rPr>
+          <w:rStyle w:val="VerbatimChar"/>
+        </w:rPr>
+        <w:t xml:space="preserve">## 7                    McGarvey and Kirk 2018   0.19    NA            -1.81</w:t>
+      </w:r>
+      <w:r>
+        <w:br/>
+      </w:r>
+      <w:r>
+        <w:rPr>
+          <w:rStyle w:val="VerbatimChar"/>
+        </w:rPr>
+        <w:t xml:space="preserve">## 8               Dossena et al. 2012 (April)   0.21 0.064         se    NA</w:t>
+      </w:r>
+      <w:r>
+        <w:br/>
+      </w:r>
+      <w:r>
+        <w:rPr>
+          <w:rStyle w:val="VerbatimChar"/>
+        </w:rPr>
+        <w:t xml:space="preserve">##   b_high       System      Driver</w:t>
+      </w:r>
+      <w:r>
+        <w:br/>
+      </w:r>
+      <w:r>
+        <w:rPr>
+          <w:rStyle w:val="VerbatimChar"/>
+        </w:rPr>
+        <w:t xml:space="preserve">## 1  -1.25      Streams Temperature</w:t>
+      </w:r>
+      <w:r>
+        <w:br/>
+      </w:r>
+      <w:r>
+        <w:rPr>
+          <w:rStyle w:val="VerbatimChar"/>
+        </w:rPr>
+        <w:t xml:space="preserve">## 2  -0.92 FW mesocosms Temperature</w:t>
+      </w:r>
+      <w:r>
+        <w:br/>
+      </w:r>
+      <w:r>
+        <w:rPr>
+          <w:rStyle w:val="VerbatimChar"/>
+        </w:rPr>
+        <w:t xml:space="preserve">## 3     NA FW mesocosms Temperature</w:t>
+      </w:r>
+      <w:r>
+        <w:br/>
+      </w:r>
+      <w:r>
+        <w:rPr>
+          <w:rStyle w:val="VerbatimChar"/>
+        </w:rPr>
+        <w:t xml:space="preserve">## 4  -0.70      Streams Temperature</w:t>
+      </w:r>
+      <w:r>
+        <w:br/>
+      </w:r>
+      <w:r>
+        <w:rPr>
+          <w:rStyle w:val="VerbatimChar"/>
+        </w:rPr>
+        <w:t xml:space="preserve">## 5  -0.96      Streams    Land Use</w:t>
+      </w:r>
+      <w:r>
+        <w:br/>
+      </w:r>
+      <w:r>
+        <w:rPr>
+          <w:rStyle w:val="VerbatimChar"/>
+        </w:rPr>
+        <w:t xml:space="preserve">## 6  -0.65 FW mesocosms Temperature</w:t>
+      </w:r>
+      <w:r>
+        <w:br/>
+      </w:r>
+      <w:r>
+        <w:rPr>
+          <w:rStyle w:val="VerbatimChar"/>
+        </w:rPr>
+        <w:t xml:space="preserve">## 7  -1.62      Streams Seasonality</w:t>
+      </w:r>
+      <w:r>
+        <w:br/>
+      </w:r>
+      <w:r>
+        <w:rPr>
+          <w:rStyle w:val="VerbatimChar"/>
+        </w:rPr>
+        <w:t xml:space="preserve">## 8     NA FW mesocosms Temperature</w:t>
+      </w:r>
+      <w:r>
+        <w:br/>
+      </w:r>
+      <w:r>
+        <w:rPr>
+          <w:rStyle w:val="VerbatimChar"/>
+        </w:rPr>
+        <w:t xml:space="preserve">##                                                Method</w:t>
+      </w:r>
+      <w:r>
+        <w:br/>
+      </w:r>
+      <w:r>
+        <w:rPr>
+          <w:rStyle w:val="VerbatimChar"/>
+        </w:rPr>
+        <w:t xml:space="preserve">## 1                                                 MLE</w:t>
+      </w:r>
+      <w:r>
+        <w:br/>
+      </w:r>
+      <w:r>
+        <w:rPr>
+          <w:rStyle w:val="VerbatimChar"/>
+        </w:rPr>
+        <w:t xml:space="preserve">## 2                              10 ELB, not normalized</w:t>
+      </w:r>
+      <w:r>
+        <w:br/>
+      </w:r>
+      <w:r>
+        <w:rPr>
+          <w:rStyle w:val="VerbatimChar"/>
+        </w:rPr>
+        <w:t xml:space="preserve">## 3                               6 ELB, not normalized</w:t>
+      </w:r>
+      <w:r>
+        <w:br/>
+      </w:r>
+      <w:r>
+        <w:rPr>
+          <w:rStyle w:val="VerbatimChar"/>
+        </w:rPr>
+        <w:t xml:space="preserve">## 4 ln (mean species abundance) ~ ln(mean species mass)</w:t>
+      </w:r>
+      <w:r>
+        <w:br/>
+      </w:r>
+      <w:r>
+        <w:rPr>
+          <w:rStyle w:val="VerbatimChar"/>
+        </w:rPr>
+        <w:t xml:space="preserve">## 5                               6 ELB, not normalized</w:t>
+      </w:r>
+      <w:r>
+        <w:br/>
+      </w:r>
+      <w:r>
+        <w:rPr>
+          <w:rStyle w:val="VerbatimChar"/>
+        </w:rPr>
+        <w:t xml:space="preserve">## 6                              10 ELB, not normalized</w:t>
+      </w:r>
+      <w:r>
+        <w:br/>
+      </w:r>
+      <w:r>
+        <w:rPr>
+          <w:rStyle w:val="VerbatimChar"/>
+        </w:rPr>
+        <w:t xml:space="preserve">## 7                                      NAS, Log2 bins</w:t>
+      </w:r>
+      <w:r>
+        <w:br/>
+      </w:r>
+      <w:r>
+        <w:rPr>
+          <w:rStyle w:val="VerbatimChar"/>
+        </w:rPr>
+        <w:t xml:space="preserve">## 8                               6 ELB, not normalized</w:t>
+      </w:r>
+    </w:p>
+    <w:bookmarkEnd w:id="99"/>
     <w:sectPr>
       <w:headerReference w:type="even" r:id="rId9"/>
       <w:headerReference w:type="default" r:id="rId11"/>

</xml_diff>

<commit_message>
unstaged changes to manuscript before 1st submission
</commit_message>
<xml_diff>
--- a/Manuscript.docx
+++ b/Manuscript.docx
@@ -164,13 +164,13 @@
         <w:pStyle w:val="Date"/>
       </w:pPr>
       <w:r>
-        <w:t xml:space="preserve">23</w:t>
-      </w:r>
-      <w:r>
-        <w:t xml:space="preserve"> </w:t>
-      </w:r>
-      <w:r>
-        <w:t xml:space="preserve">February,</w:t>
+        <w:t xml:space="preserve">25</w:t>
+      </w:r>
+      <w:r>
+        <w:t xml:space="preserve"> </w:t>
+      </w:r>
+      <w:r>
+        <w:t xml:space="preserve">March,</w:t>
       </w:r>
       <w:r>
         <w:t xml:space="preserve"> </w:t>
@@ -423,7 +423,7 @@
         <w:pStyle w:val="Compact"/>
       </w:pPr>
       <w:r>
-        <w:t xml:space="preserve">The uncertainty and variation in estimates when using binning methods is often greater than or equal to the variation previously published in experimental and observational studies, bringing into question the effect size of previously published results. However, while the methods produced different slope estimates from previously published datasets, they were in qualitative agreement on the sign of those slopes (i.e., all negative or all positive). Our results provide further support for the direct estimation of</w:t>
+        <w:t xml:space="preserve">The uncertainty and variation in estimates when using binning methods can be of similar magnitudes as the variation previously published in experimental and observational studies, bringing into question the effect size of previously published results. However, while the methods produced different slope estimates from previously published datasets, they were in qualitative agreement on the sign of those slopes (i.e., all negative or all positive). Our results provide further support for the direct estimation of</w:t>
       </w:r>
       <w:r>
         <w:t xml:space="preserve"> </w:t>
@@ -944,7 +944,7 @@
         <w:pStyle w:val="BodyText"/>
       </w:pPr>
       <w:r>
-        <w:t xml:space="preserve">We had Two primary objectives in this study: 1) to compare how well different methods estimate site-specific</w:t>
+        <w:t xml:space="preserve">We had two primary objectives in this study: 1) to compare how well different methods estimate site-specific</w:t>
       </w:r>
       <w:r>
         <w:t xml:space="preserve"> </w:t>
@@ -955,7 +955,7 @@
         </m:r>
       </m:oMath>
       <w:r>
-        <w:t xml:space="preserve">’s 2) To compare how different methods of estimating</w:t>
+        <w:t xml:space="preserve">’s and 2) to compare how different methods of estimating</w:t>
       </w:r>
       <w:r>
         <w:t xml:space="preserve"> </w:t>
@@ -1330,11 +1330,11 @@
         <w:t xml:space="preserve"> </w:t>
       </w:r>
       <w:r>
-        <w:t xml:space="preserve">(maximum likelihood, equal logarithmic bins, and normalized abundance spectra). We repeated this process 1000 times (reps) and plotted the distribution of values obtained for each method.</w:t>
+        <w:t xml:space="preserve">(maximum likelihood, equal logarithmic bins, and normalized abundance spectra). We repeated the process of data simulation and parameter estimation 1000 times (reps) and plotted the distribution of values obtained for each method.</w:t>
       </w:r>
     </w:p>
     <w:bookmarkEnd w:id="25"/>
-    <w:bookmarkStart w:id="28" w:name="maximum-likelihood-estimation-mle"/>
+    <w:bookmarkStart w:id="26" w:name="maximum-likelihood-estimation-mle"/>
     <w:p>
       <w:pPr>
         <w:pStyle w:val="Heading2"/>
@@ -1389,10 +1389,11 @@
         <w:t xml:space="preserve">. Throughout the manuscript, these estimates are referred to as MLE.</w:t>
       </w:r>
     </w:p>
-    <w:bookmarkStart w:id="26" w:name="equal-logarithmic-bins-elbn"/>
-    <w:p>
-      <w:pPr>
-        <w:pStyle w:val="Heading3"/>
+    <w:bookmarkEnd w:id="26"/>
+    <w:bookmarkStart w:id="28" w:name="equal-logarithmic-bins-elbn"/>
+    <w:p>
+      <w:pPr>
+        <w:pStyle w:val="Heading2"/>
       </w:pPr>
       <w:r>
         <w:t xml:space="preserve">Equal Logarithmic Bins: ELBn</w:t>
@@ -1403,7 +1404,7 @@
         <w:pStyle w:val="FirstParagraph"/>
       </w:pPr>
       <w:r>
-        <w:t xml:space="preserve">In addition, to estimate the OLS slope parameter in log-log space, we used two common binning methods. . It is important to note that the log-log regression is estimating</w:t>
+        <w:t xml:space="preserve">In addition, to estimate the OLS slope parameter in log-log space, we used two common binning methods. It is important to note that the log-log regression is estimating</w:t>
       </w:r>
       <w:r>
         <w:t xml:space="preserve"> </w:t>
@@ -1533,7 +1534,7 @@
         <w:t xml:space="preserve"> </w:t>
       </w:r>
       <w:r>
-        <w:t xml:space="preserve">to refer to the parameters of linear regression that uses the lambdas as a response variable.</w:t>
+        <w:t xml:space="preserve">to refer to the parameters of linear regressions that use the lambdas as a response variable.</w:t>
       </w:r>
     </w:p>
     <w:p>
@@ -1541,13 +1542,31 @@
         <w:pStyle w:val="BodyText"/>
       </w:pPr>
       <w:r>
-        <w:t xml:space="preserve">For the first binning method, we created 6 equal logarithmic bins covering the range of body sizes. This method has been used extensively in previous studies. For example see</w:t>
-      </w:r>
-      <w:r>
-        <w:t xml:space="preserve"> </w:t>
-      </w:r>
-      <w:r>
-        <w:t xml:space="preserve">(Dossena et al. 2012, Martínez et al. 2016, Perkins et al. 2018)</w:t>
+        <w:t xml:space="preserve">For the first binning method, we created six equal logarithmic bins covering the range of body sizes. This method has been used extensively in previous studies (e.g., see Perkins et al.</w:t>
+      </w:r>
+      <w:r>
+        <w:t xml:space="preserve"> </w:t>
+      </w:r>
+      <w:r>
+        <w:t xml:space="preserve">(2018)</w:t>
+      </w:r>
+      <w:r>
+        <w:t xml:space="preserve">, Martinez et al.</w:t>
+      </w:r>
+      <w:r>
+        <w:t xml:space="preserve"> </w:t>
+      </w:r>
+      <w:r>
+        <w:t xml:space="preserve">(2016)</w:t>
+      </w:r>
+      <w:r>
+        <w:t xml:space="preserve">, and Dossena et al.</w:t>
+      </w:r>
+      <w:r>
+        <w:t xml:space="preserve"> </w:t>
+      </w:r>
+      <w:r>
+        <w:t xml:space="preserve">(2012)</w:t>
       </w:r>
       <w:r>
         <w:t xml:space="preserve">. In the present study, the count in each bin was normalized by dividing by the bin width to account for the unequal bin sizes. The process of normalizing shifts the estimate by -1. In other words, an un-normalized estimate of -0.75 would result in an estimate of -1.75 when normalizing the data</w:t>
@@ -1562,7 +1581,6 @@
         <w:t xml:space="preserve">. Throughout the manuscript, the normalized equal logarithmic binning method will be referred to as ELBn.</w:t>
       </w:r>
     </w:p>
-    <w:bookmarkEnd w:id="26"/>
     <w:bookmarkStart w:id="27" w:name="log2-bins-nas"/>
     <w:p>
       <w:pPr>
@@ -1589,7 +1607,7 @@
         <w:pStyle w:val="FirstParagraph"/>
       </w:pPr>
       <w:r>
-        <w:t xml:space="preserve">The second method was similar to ELBn, but bins of log</w:t>
+        <w:t xml:space="preserve">The second binning method was similar to ELBn, but bins of log</w:t>
       </w:r>
       <w:r>
         <w:rPr>
@@ -1601,19 +1619,43 @@
         <w:t xml:space="preserve"> </w:t>
       </w:r>
       <w:r>
-        <w:t xml:space="preserve">widths are used. The number of bins is dependent on the range of body sizes present in the data. When working with empirical data with different size ranges this can alter the number of bins per site, and it is recommended to construct the bins based on the global min and max body size present. However, since the data here were simulated from a known size range, the number of bins for each site is identical. The count in each bin is normalized in the same way as described above. This method has been used extensively in the literature e.g.,</w:t>
-      </w:r>
-      <w:r>
-        <w:t xml:space="preserve"> </w:t>
-      </w:r>
-      <w:r>
-        <w:t xml:space="preserve">(Jennings et al. 2002, Jennings and Blanchard 2004, Sprules and Barth 2015, McGarvey and Kirk 2018, Pomeranz et al. 2019a)</w:t>
-      </w:r>
-      <w:r>
-        <w:t xml:space="preserve"> </w:t>
-      </w:r>
-      <w:r>
-        <w:t xml:space="preserve">and is referred to as the Normalized Abundance Spectrum (NAS).</w:t>
+        <w:t xml:space="preserve">width are used. The number of bins is dependent on the range of body sizes present in the data. When working with empirical data with different size ranges this can alter the number of bins per site, and it is recommended to construct the bins based on the global minimum and maximum body size present. However, since the data here were simulated from a known size range, the number of bins for each site is identical. The count in each bin is normalized in the same way as described above for the ELBn approach. This method has been used extensively in the literature (e.g., Jennings et al.</w:t>
+      </w:r>
+      <w:r>
+        <w:t xml:space="preserve"> </w:t>
+      </w:r>
+      <w:r>
+        <w:t xml:space="preserve">(2002, 2004)</w:t>
+      </w:r>
+      <w:r>
+        <w:t xml:space="preserve">, Sprules and Barth</w:t>
+      </w:r>
+      <w:r>
+        <w:t xml:space="preserve"> </w:t>
+      </w:r>
+      <w:r>
+        <w:t xml:space="preserve">(2015)</w:t>
+      </w:r>
+      <w:r>
+        <w:t xml:space="preserve">, Pomeranz et al.</w:t>
+      </w:r>
+      <w:r>
+        <w:t xml:space="preserve"> </w:t>
+      </w:r>
+      <w:r>
+        <w:t xml:space="preserve">(2019a)</w:t>
+      </w:r>
+      <w:r>
+        <w:t xml:space="preserve">, McGarvey and Kirk</w:t>
+      </w:r>
+      <w:r>
+        <w:t xml:space="preserve"> </w:t>
+      </w:r>
+      <w:r>
+        <w:t xml:space="preserve">(2018)</w:t>
+      </w:r>
+      <w:r>
+        <w:t xml:space="preserve">), and is referred to as the Normalized Abundance Spectrum (NAS).</w:t>
       </w:r>
     </w:p>
     <w:p>
@@ -1785,42 +1827,15 @@
         <w:t xml:space="preserve"> </w:t>
       </w:r>
       <m:oMath>
-        <m:sSub>
-          <m:e>
-            <m:r>
-              <m:t>λ</m:t>
-            </m:r>
-          </m:e>
-          <m:sub>
-            <m:r>
-              <m:t>e</m:t>
-            </m:r>
-            <m:r>
-              <m:t>s</m:t>
-            </m:r>
-            <m:r>
-              <m:t>t</m:t>
-            </m:r>
-            <m:r>
-              <m:t>i</m:t>
-            </m:r>
-            <m:r>
-              <m:t>m</m:t>
-            </m:r>
-            <m:r>
-              <m:t>a</m:t>
-            </m:r>
-            <m:r>
-              <m:t>t</m:t>
-            </m:r>
-            <m:r>
-              <m:t>e</m:t>
-            </m:r>
-          </m:sub>
-        </m:sSub>
-      </m:oMath>
-      <w:r>
-        <w:t xml:space="preserve">.</w:t>
+        <m:r>
+          <m:t>λ</m:t>
+        </m:r>
+      </m:oMath>
+      <w:r>
+        <w:t xml:space="preserve"> </w:t>
+      </w:r>
+      <w:r>
+        <w:t xml:space="preserve">estimate.</w:t>
       </w:r>
     </w:p>
     <w:bookmarkEnd w:id="27"/>
@@ -1873,7 +1888,7 @@
         <w:t xml:space="preserve"> </w:t>
       </w:r>
       <w:r>
-        <w:t xml:space="preserve">White et al. (2007)</w:t>
+        <w:t xml:space="preserve">(White et al. 2007, Edwards et al. 2017, Edwards et al. 2020)</w:t>
       </w:r>
       <w:r>
         <w:t xml:space="preserve">. However, the focus of the present work is to investigate biases when estimating the relationship parameters across an environmental gradient.</w:t>
@@ -1971,7 +1986,7 @@
             </m:e>
             <m:sub>
               <m:r>
-                <m:t>0</m:t>
+                <m:t>1</m:t>
               </m:r>
             </m:sub>
           </m:sSub>
@@ -2073,7 +2088,7 @@
         <w:t xml:space="preserve"> </w:t>
       </w:r>
       <w:r>
-        <w:t xml:space="preserve">for each of the 5000 body size datasets. Then we fit a linear regression to those data with the predictor variable</w:t>
+        <w:t xml:space="preserve">for each of the 5000 body size data sets. Then, we fit a linear regression to those data with the predictor variable</w:t>
       </w:r>
       <w:r>
         <w:t xml:space="preserve"> </w:t>
@@ -2165,16 +2180,16 @@
         <w:t xml:space="preserve">(National Ecological Observatory Network (NEON) 2022)</w:t>
       </w:r>
       <w:r>
-        <w:t xml:space="preserve">. NEON stream sites are located across a wide temperature gradient in the United States, from Puerto Rico to Alaska. Quantitative macroinvertebrate samples were collected using the most appropriate method based on the local habitat. All individuals were identified and had their body lengths measured, and body mass was estimated using published length weight regressions. This data has been analyzed previously using size spectra methods as described in</w:t>
-      </w:r>
-      <w:r>
-        <w:t xml:space="preserve"> </w:t>
-      </w:r>
-      <w:r>
-        <w:t xml:space="preserve">(Pomeranz et al. 2022)</w:t>
-      </w:r>
-      <w:r>
-        <w:t xml:space="preserve">. Detailed methods of the sampling collection and data processing methods can be in the macroinvertebrate DPI pubs found on the NEON website</w:t>
+        <w:t xml:space="preserve">. NEON stream sites are located across a wide temperature gradient in the United States, from Puerto Rico to Alaska. Quantitative macroinvertebrate samples were collected using the most appropriate method based on the local habitat. All individuals were identified and had their body lengths measured, and body mass was estimated using published length-weight regressions. This data has been analyzed previously using size spectra methods as described in Pomeranz et al.</w:t>
+      </w:r>
+      <w:r>
+        <w:t xml:space="preserve"> </w:t>
+      </w:r>
+      <w:r>
+        <w:t xml:space="preserve">(2022)</w:t>
+      </w:r>
+      <w:r>
+        <w:t xml:space="preserve">. Detailed methods of the sampling collection and data processing methods can be found in the macroinvertebrate data product information documents found on the NEON website</w:t>
       </w:r>
       <w:r>
         <w:t xml:space="preserve"> </w:t>
@@ -2184,11 +2199,34 @@
           <w:rPr>
             <w:rStyle w:val="Hyperlink"/>
           </w:rPr>
-          <w:t xml:space="preserve">https://www.neonscience.org/data-collection/macroinvertebrates</w:t>
+          <w:t xml:space="preserve">https://data.neonscience.org/data-products/DP1.20120.001</w:t>
         </w:r>
       </w:hyperlink>
       <w:r>
-        <w:t xml:space="preserve">. Coefficient estimates (</w:t>
+        <w:t xml:space="preserve">. Estimates of the slope coefficient (</w:t>
+      </w:r>
+      <m:oMath>
+        <m:sSub>
+          <m:e>
+            <m:r>
+              <m:t>β</m:t>
+            </m:r>
+          </m:e>
+          <m:sub>
+            <m:r>
+              <m:t>1</m:t>
+            </m:r>
+          </m:sub>
+        </m:sSub>
+      </m:oMath>
+      <w:r>
+        <w:t xml:space="preserve"> </w:t>
+      </w:r>
+      <w:r>
+        <w:t xml:space="preserve">)</w:t>
+      </w:r>
+      <w:r>
+        <w:t xml:space="preserve"> </w:t>
       </w:r>
       <m:oMath>
         <m:r>
@@ -2199,7 +2237,7 @@
         <w:t xml:space="preserve"> </w:t>
       </w:r>
       <w:r>
-        <w:t xml:space="preserve">1 standard deviation) are compared across methods. This allows us to determine whether or not the main results would differ depending on the method used.</w:t>
+        <w:t xml:space="preserve">1 SD, are compared across methods. This allows us to determine whether or not the main results would differ depending on the method used.</w:t>
       </w:r>
     </w:p>
     <w:bookmarkEnd w:id="31"/>
@@ -2283,19 +2321,16 @@
         <w:pStyle w:val="FirstParagraph"/>
       </w:pPr>
       <w:r>
-        <w:t xml:space="preserve">The data used in this manuscript is already publicly available</w:t>
-      </w:r>
-      <w:r>
-        <w:t xml:space="preserve"> </w:t>
-      </w:r>
-      <w:r>
-        <w:t xml:space="preserve">(Pomeranz et al. 2019b)</w:t>
-      </w:r>
-      <w:r>
-        <w:t xml:space="preserve"> </w:t>
-      </w:r>
-      <w:r>
-        <w:t xml:space="preserve">data dryad DOI</w:t>
+        <w:t xml:space="preserve">The empirical data used in this manuscript is already publicly available (Pomeranz et al.</w:t>
+      </w:r>
+      <w:r>
+        <w:t xml:space="preserve"> </w:t>
+      </w:r>
+      <w:r>
+        <w:t xml:space="preserve">(2019b)</w:t>
+      </w:r>
+      <w:r>
+        <w:t xml:space="preserve">; data dryad DOI</w:t>
       </w:r>
       <w:r>
         <w:t xml:space="preserve"> </w:t>
@@ -2309,7 +2344,7 @@
         </w:r>
       </w:hyperlink>
       <w:r>
-        <w:t xml:space="preserve">,</w:t>
+        <w:t xml:space="preserve">, and</w:t>
       </w:r>
       <w:r>
         <w:t xml:space="preserve"> </w:t>
@@ -2344,7 +2379,7 @@
       </w:r>
     </w:p>
     <w:bookmarkEnd w:id="37"/>
-    <w:bookmarkStart w:id="48" w:name="lambda-estimates"/>
+    <w:bookmarkStart w:id="49" w:name="lambda-estimates"/>
     <w:p>
       <w:pPr>
         <w:pStyle w:val="Heading1"/>
@@ -2422,7 +2457,7 @@
         <w:t xml:space="preserve"> </w:t>
       </w:r>
       <w:r>
-        <w:t xml:space="preserve">by an average of 0.04 or 0.05 absolute units for the NAS and ELBn methods, more than 4 times higher than deviation (0.01) for the MLE (Table 1).</w:t>
+        <w:t xml:space="preserve">by an average of 0.04 or 0.05 absolute units for the NAS and ELBn methods, more than four times higher than the deviation (0.01) observed for the MLE (Table 1).</w:t>
       </w:r>
     </w:p>
     <w:p>
@@ -2432,9 +2467,9 @@
       <w:r>
         <w:drawing>
           <wp:inline>
-            <wp:extent cx="5943600" cy="5943600"/>
+            <wp:extent cx="5504749" cy="5504749"/>
             <wp:effectExtent b="0" l="0" r="0" t="0"/>
-            <wp:docPr descr="Figure 1. Distribution of Lambda estimates by method (color) from random samples of body sizes from bounded power law distributions with varying exponents (-2.5, -0.5). The figure is facetted by the known lambda parameter (facet title) and is also shown as the dashed line in each facet. Note that the x-axis varies in each facet." title="" id="1" name="Picture"/>
+            <wp:docPr descr="Figure 1. Distribution of Lambda estimates by method (color) from random samples of body sizes from bounded power law distributions with varying exponents (-2.5 to -0.5). The figure is facetted by the known lambda parameter (facet title) and is also shown as the dashed line in each facet. Note that the x-axis varies in each facet." title="" id="1" name="Picture"/>
             <a:graphic>
               <a:graphicData uri="http://schemas.openxmlformats.org/drawingml/2006/picture">
                 <pic:pic>
@@ -2453,7 +2488,7 @@
                   <pic:spPr bwMode="auto">
                     <a:xfrm>
                       <a:off x="0" y="0"/>
-                      <a:ext cx="5943600" cy="5943600"/>
+                      <a:ext cx="5504749" cy="5504749"/>
                     </a:xfrm>
                     <a:prstGeom prst="rect">
                       <a:avLst/>
@@ -2477,548 +2512,9 @@
         <w:pStyle w:val="ImageCaption"/>
       </w:pPr>
       <w:r>
-        <w:t xml:space="preserve">Figure 1. Distribution of Lambda estimates by method (color) from random samples of body sizes from bounded power law distributions with varying exponents (-2.5, -0.5). The figure is facetted by the known lambda parameter (facet title) and is also shown as the dashed line in each facet. Note that the x-axis varies in each facet.</w:t>
-      </w:r>
-    </w:p>
-    <w:p>
-      <w:pPr>
-        <w:pStyle w:val="TableCaption"/>
-      </w:pPr>
-      <w:r>
-        <w:t xml:space="preserve">Table 1. Summary of three methods in recapturing the known values of lambda or the regression slopes simulated in this study. Performance is determined by comparinged by uncertainty (range of 95% CI’s) and the absolute distance of the model estimates from the known estimates (median and sd of the difference). Values are summarized across all n = 9000 or 6000 simulated datasets. See figures for more specific comparisons.</w:t>
-      </w:r>
-    </w:p>
-    <w:tbl>
-      <w:tblPr>
-        <w:tblStyle w:val="Table"/>
-        <w:tblW w:type="pct" w:w="5000.0"/>
-        <w:tblLook w:firstRow="1" w:lastRow="0" w:firstColumn="0" w:lastColumn="0" w:noHBand="0" w:noVBand="0"/>
-        <w:tblCaption w:val="Table 1. Summary of three methods in recapturing the known values of lambda or the regression slopes simulated in this study. Performance is determined by comparinged by uncertainty (range of 95% CI’s) and the absolute distance of the model estimates from the known estimates (median and sd of the difference). Values are summarized across all n = 9000 or 6000 simulated datasets. See figures for more specific comparisons."/>
-      </w:tblPr>
-      <w:tblGrid>
-        <w:gridCol w:w="1346"/>
-        <w:gridCol w:w="554"/>
-        <w:gridCol w:w="396"/>
-        <w:gridCol w:w="1821"/>
-        <w:gridCol w:w="2059"/>
-        <w:gridCol w:w="1742"/>
-      </w:tblGrid>
-      <w:tr>
-        <w:trPr>
-          <w:cnfStyle w:firstRow="1"/>
-        </w:trPr>
-        <w:tc>
-          <w:tcPr>
-            <w:tcBorders>
-              <w:bottom w:val="single"/>
-            </w:tcBorders>
-            <w:vAlign w:val="bottom"/>
-          </w:tcPr>
-          <w:p>
-            <w:pPr>
-              <w:pStyle w:val="Compact"/>
-              <w:jc w:val="left"/>
-            </w:pPr>
-            <w:r>
-              <w:t xml:space="preserve">Target</w:t>
-            </w:r>
-          </w:p>
-        </w:tc>
-        <w:tc>
-          <w:tcPr>
-            <w:tcBorders>
-              <w:bottom w:val="single"/>
-            </w:tcBorders>
-            <w:vAlign w:val="bottom"/>
-          </w:tcPr>
-          <w:p>
-            <w:pPr>
-              <w:pStyle w:val="Compact"/>
-              <w:jc w:val="left"/>
-            </w:pPr>
-            <w:r>
-              <w:t xml:space="preserve">Method</w:t>
-            </w:r>
-          </w:p>
-        </w:tc>
-        <w:tc>
-          <w:tcPr>
-            <w:tcBorders>
-              <w:bottom w:val="single"/>
-            </w:tcBorders>
-            <w:vAlign w:val="bottom"/>
-          </w:tcPr>
-          <w:p>
-            <w:pPr>
-              <w:pStyle w:val="Compact"/>
-              <w:jc w:val="right"/>
-            </w:pPr>
-            <w:r>
-              <w:t xml:space="preserve">n</w:t>
-            </w:r>
-          </w:p>
-        </w:tc>
-        <w:tc>
-          <w:tcPr>
-            <w:tcBorders>
-              <w:bottom w:val="single"/>
-            </w:tcBorders>
-            <w:vAlign w:val="bottom"/>
-          </w:tcPr>
-          <w:p>
-            <w:pPr>
-              <w:pStyle w:val="Compact"/>
-              <w:jc w:val="right"/>
-            </w:pPr>
-            <w:r>
-              <w:t xml:space="preserve">Median Range of 95% CI</w:t>
-            </w:r>
-          </w:p>
-        </w:tc>
-        <w:tc>
-          <w:tcPr>
-            <w:tcBorders>
-              <w:bottom w:val="single"/>
-            </w:tcBorders>
-            <w:vAlign w:val="bottom"/>
-          </w:tcPr>
-          <w:p>
-            <w:pPr>
-              <w:pStyle w:val="Compact"/>
-              <w:jc w:val="right"/>
-            </w:pPr>
-            <w:r>
-              <w:t xml:space="preserve">Median Absolute Deviation</w:t>
-            </w:r>
-          </w:p>
-        </w:tc>
-        <w:tc>
-          <w:tcPr>
-            <w:tcBorders>
-              <w:bottom w:val="single"/>
-            </w:tcBorders>
-            <w:vAlign w:val="bottom"/>
-          </w:tcPr>
-          <w:p>
-            <w:pPr>
-              <w:pStyle w:val="Compact"/>
-              <w:jc w:val="right"/>
-            </w:pPr>
-            <w:r>
-              <w:t xml:space="preserve">SD Absolute Deviation</w:t>
-            </w:r>
-          </w:p>
-        </w:tc>
-      </w:tr>
-      <w:tr>
-        <w:tc>
-          <w:p>
-            <w:pPr>
-              <w:pStyle w:val="Compact"/>
-              <w:jc w:val="left"/>
-            </w:pPr>
-            <w:r>
-              <w:t xml:space="preserve">Lambda</w:t>
-            </w:r>
-          </w:p>
-        </w:tc>
-        <w:tc>
-          <w:p>
-            <w:pPr>
-              <w:pStyle w:val="Compact"/>
-              <w:jc w:val="left"/>
-            </w:pPr>
-            <w:r>
-              <w:t xml:space="preserve">MLE</w:t>
-            </w:r>
-          </w:p>
-        </w:tc>
-        <w:tc>
-          <w:p>
-            <w:pPr>
-              <w:pStyle w:val="Compact"/>
-              <w:jc w:val="right"/>
-            </w:pPr>
-            <w:r>
-              <w:t xml:space="preserve">9000</w:t>
-            </w:r>
-          </w:p>
-        </w:tc>
-        <w:tc>
-          <w:p>
-            <w:pPr>
-              <w:pStyle w:val="Compact"/>
-              <w:jc w:val="right"/>
-            </w:pPr>
-            <w:r>
-              <w:t xml:space="preserve">0.0661400</w:t>
-            </w:r>
-          </w:p>
-        </w:tc>
-        <w:tc>
-          <w:p>
-            <w:pPr>
-              <w:pStyle w:val="Compact"/>
-              <w:jc w:val="right"/>
-            </w:pPr>
-            <w:r>
-              <w:t xml:space="preserve">0.0120454</w:t>
-            </w:r>
-          </w:p>
-        </w:tc>
-        <w:tc>
-          <w:p>
-            <w:pPr>
-              <w:pStyle w:val="Compact"/>
-              <w:jc w:val="right"/>
-            </w:pPr>
-            <w:r>
-              <w:t xml:space="preserve">0.0191500</w:t>
-            </w:r>
-          </w:p>
-        </w:tc>
-      </w:tr>
-      <w:tr>
-        <w:tc>
-          <w:p>
-            <w:pPr>
-              <w:pStyle w:val="Compact"/>
-              <w:jc w:val="left"/>
-            </w:pPr>
-            <w:r>
-              <w:t xml:space="preserve">Lambda</w:t>
-            </w:r>
-          </w:p>
-        </w:tc>
-        <w:tc>
-          <w:p>
-            <w:pPr>
-              <w:pStyle w:val="Compact"/>
-              <w:jc w:val="left"/>
-            </w:pPr>
-            <w:r>
-              <w:t xml:space="preserve">NAS</w:t>
-            </w:r>
-          </w:p>
-        </w:tc>
-        <w:tc>
-          <w:p>
-            <w:pPr>
-              <w:pStyle w:val="Compact"/>
-              <w:jc w:val="right"/>
-            </w:pPr>
-            <w:r>
-              <w:t xml:space="preserve">9000</w:t>
-            </w:r>
-          </w:p>
-        </w:tc>
-        <w:tc>
-          <w:p>
-            <w:pPr>
-              <w:pStyle w:val="Compact"/>
-              <w:jc w:val="right"/>
-            </w:pPr>
-            <w:r>
-              <w:t xml:space="preserve">0.1335267</w:t>
-            </w:r>
-          </w:p>
-        </w:tc>
-        <w:tc>
-          <w:p>
-            <w:pPr>
-              <w:pStyle w:val="Compact"/>
-              <w:jc w:val="right"/>
-            </w:pPr>
-            <w:r>
-              <w:t xml:space="preserve">0.0460093</w:t>
-            </w:r>
-          </w:p>
-        </w:tc>
-        <w:tc>
-          <w:p>
-            <w:pPr>
-              <w:pStyle w:val="Compact"/>
-              <w:jc w:val="right"/>
-            </w:pPr>
-            <w:r>
-              <w:t xml:space="preserve">0.0929513</w:t>
-            </w:r>
-          </w:p>
-        </w:tc>
-      </w:tr>
-      <w:tr>
-        <w:tc>
-          <w:p>
-            <w:pPr>
-              <w:pStyle w:val="Compact"/>
-              <w:jc w:val="left"/>
-            </w:pPr>
-            <w:r>
-              <w:t xml:space="preserve">Lambda</w:t>
-            </w:r>
-          </w:p>
-        </w:tc>
-        <w:tc>
-          <w:p>
-            <w:pPr>
-              <w:pStyle w:val="Compact"/>
-              <w:jc w:val="left"/>
-            </w:pPr>
-            <w:r>
-              <w:t xml:space="preserve">ELBn</w:t>
-            </w:r>
-          </w:p>
-        </w:tc>
-        <w:tc>
-          <w:p>
-            <w:pPr>
-              <w:pStyle w:val="Compact"/>
-              <w:jc w:val="right"/>
-            </w:pPr>
-            <w:r>
-              <w:t xml:space="preserve">8579</w:t>
-            </w:r>
-          </w:p>
-        </w:tc>
-        <w:tc>
-          <w:p>
-            <w:pPr>
-              <w:pStyle w:val="Compact"/>
-              <w:jc w:val="right"/>
-            </w:pPr>
-            <w:r>
-              <w:t xml:space="preserve">0.1672598</w:t>
-            </w:r>
-          </w:p>
-        </w:tc>
-        <w:tc>
-          <w:p>
-            <w:pPr>
-              <w:pStyle w:val="Compact"/>
-              <w:jc w:val="right"/>
-            </w:pPr>
-            <w:r>
-              <w:t xml:space="preserve">0.0350186</w:t>
-            </w:r>
-          </w:p>
-        </w:tc>
-        <w:tc>
-          <w:p>
-            <w:pPr>
-              <w:pStyle w:val="Compact"/>
-              <w:jc w:val="right"/>
-            </w:pPr>
-            <w:r>
-              <w:t xml:space="preserve">0.0675122</w:t>
-            </w:r>
-          </w:p>
-        </w:tc>
-      </w:tr>
-      <w:tr>
-        <w:tc>
-          <w:p>
-            <w:pPr>
-              <w:pStyle w:val="Compact"/>
-              <w:jc w:val="left"/>
-            </w:pPr>
-            <w:r>
-              <w:t xml:space="preserve">Regression Slope</w:t>
-            </w:r>
-          </w:p>
-        </w:tc>
-        <w:tc>
-          <w:p>
-            <w:pPr>
-              <w:pStyle w:val="Compact"/>
-              <w:jc w:val="left"/>
-            </w:pPr>
-            <w:r>
-              <w:t xml:space="preserve">MLE</w:t>
-            </w:r>
-          </w:p>
-        </w:tc>
-        <w:tc>
-          <w:p>
-            <w:pPr>
-              <w:pStyle w:val="Compact"/>
-              <w:jc w:val="right"/>
-            </w:pPr>
-            <w:r>
-              <w:t xml:space="preserve">6000</w:t>
-            </w:r>
-          </w:p>
-        </w:tc>
-        <w:tc>
-          <w:p>
-            <w:pPr>
-              <w:pStyle w:val="Compact"/>
-              <w:jc w:val="right"/>
-            </w:pPr>
-            <w:r>
-              <w:t xml:space="preserve">0.0382185</w:t>
-            </w:r>
-          </w:p>
-        </w:tc>
-        <w:tc>
-          <w:p>
-            <w:pPr>
-              <w:pStyle w:val="Compact"/>
-              <w:jc w:val="right"/>
-            </w:pPr>
-            <w:r>
-              <w:t xml:space="preserve">0.0086982</w:t>
-            </w:r>
-          </w:p>
-        </w:tc>
-        <w:tc>
-          <w:p>
-            <w:pPr>
-              <w:pStyle w:val="Compact"/>
-              <w:jc w:val="right"/>
-            </w:pPr>
-            <w:r>
-              <w:t xml:space="preserve">0.0089766</w:t>
-            </w:r>
-          </w:p>
-        </w:tc>
-      </w:tr>
-      <w:tr>
-        <w:tc>
-          <w:p>
-            <w:pPr>
-              <w:pStyle w:val="Compact"/>
-              <w:jc w:val="left"/>
-            </w:pPr>
-            <w:r>
-              <w:t xml:space="preserve">Regression Slope</w:t>
-            </w:r>
-          </w:p>
-        </w:tc>
-        <w:tc>
-          <w:p>
-            <w:pPr>
-              <w:pStyle w:val="Compact"/>
-              <w:jc w:val="left"/>
-            </w:pPr>
-            <w:r>
-              <w:t xml:space="preserve">NAS</w:t>
-            </w:r>
-          </w:p>
-        </w:tc>
-        <w:tc>
-          <w:p>
-            <w:pPr>
-              <w:pStyle w:val="Compact"/>
-              <w:jc w:val="right"/>
-            </w:pPr>
-            <w:r>
-              <w:t xml:space="preserve">6000</w:t>
-            </w:r>
-          </w:p>
-        </w:tc>
-        <w:tc>
-          <w:p>
-            <w:pPr>
-              <w:pStyle w:val="Compact"/>
-              <w:jc w:val="right"/>
-            </w:pPr>
-            <w:r>
-              <w:t xml:space="preserve">0.0799201</w:t>
-            </w:r>
-          </w:p>
-        </w:tc>
-        <w:tc>
-          <w:p>
-            <w:pPr>
-              <w:pStyle w:val="Compact"/>
-              <w:jc w:val="right"/>
-            </w:pPr>
-            <w:r>
-              <w:t xml:space="preserve">0.0513434</w:t>
-            </w:r>
-          </w:p>
-        </w:tc>
-        <w:tc>
-          <w:p>
-            <w:pPr>
-              <w:pStyle w:val="Compact"/>
-              <w:jc w:val="right"/>
-            </w:pPr>
-            <w:r>
-              <w:t xml:space="preserve">0.0442020</w:t>
-            </w:r>
-          </w:p>
-        </w:tc>
-      </w:tr>
-      <w:tr>
-        <w:tc>
-          <w:p>
-            <w:pPr>
-              <w:pStyle w:val="Compact"/>
-              <w:jc w:val="left"/>
-            </w:pPr>
-            <w:r>
-              <w:t xml:space="preserve">Regression Slope</w:t>
-            </w:r>
-          </w:p>
-        </w:tc>
-        <w:tc>
-          <w:p>
-            <w:pPr>
-              <w:pStyle w:val="Compact"/>
-              <w:jc w:val="left"/>
-            </w:pPr>
-            <w:r>
-              <w:t xml:space="preserve">ELBn</w:t>
-            </w:r>
-          </w:p>
-        </w:tc>
-        <w:tc>
-          <w:p>
-            <w:pPr>
-              <w:pStyle w:val="Compact"/>
-              <w:jc w:val="right"/>
-            </w:pPr>
-            <w:r>
-              <w:t xml:space="preserve">6000</w:t>
-            </w:r>
-          </w:p>
-        </w:tc>
-        <w:tc>
-          <w:p>
-            <w:pPr>
-              <w:pStyle w:val="Compact"/>
-              <w:jc w:val="right"/>
-            </w:pPr>
-            <w:r>
-              <w:t xml:space="preserve">0.0923495</w:t>
-            </w:r>
-          </w:p>
-        </w:tc>
-        <w:tc>
-          <w:p>
-            <w:pPr>
-              <w:pStyle w:val="Compact"/>
-              <w:jc w:val="right"/>
-            </w:pPr>
-            <w:r>
-              <w:t xml:space="preserve">0.0300186</w:t>
-            </w:r>
-          </w:p>
-        </w:tc>
-        <w:tc>
-          <w:p>
-            <w:pPr>
-              <w:pStyle w:val="Compact"/>
-              <w:jc w:val="right"/>
-            </w:pPr>
-            <w:r>
-              <w:t xml:space="preserve">0.0353218</w:t>
-            </w:r>
-          </w:p>
-        </w:tc>
-      </w:tr>
-    </w:tbl>
+        <w:t xml:space="preserve">Figure 1. Distribution of Lambda estimates by method (color) from random samples of body sizes from bounded power law distributions with varying exponents (-2.5 to -0.5). The figure is facetted by the known lambda parameter (facet title) and is also shown as the dashed line in each facet. Note that the x-axis varies in each facet.</w:t>
+      </w:r>
+    </w:p>
     <w:p>
       <w:pPr>
         <w:pStyle w:val="BodyText"/>
@@ -3143,7 +2639,37 @@
         <w:t xml:space="preserve">Figure 2. Plot of the known and estimated lambda from different methods (color). The dashed line is the 1:1 line, and almost perfectly matches the MLE (Blue) estimate. The two binning method cross the 1:1 line, meaning they systematically underestimate shallow lambdas, and over estimate steeper lambdas.</w:t>
       </w:r>
     </w:p>
-    <w:bookmarkStart w:id="45" w:name="Xf3d4a226019d9c6556b683c3a6cc077fc9698bd"/>
+    <w:bookmarkStart w:id="40" w:name="table-1"/>
+    <w:p>
+      <w:pPr>
+        <w:pStyle w:val="Heading4"/>
+      </w:pPr>
+      <w:r>
+        <w:rPr>
+          <w:b/>
+        </w:rPr>
+        <w:t xml:space="preserve">Table 1</w:t>
+      </w:r>
+    </w:p>
+    <w:p>
+      <w:pPr>
+        <w:pStyle w:val="FirstParagraph"/>
+      </w:pPr>
+      <w:r>
+        <w:t xml:space="preserve">(</w:t>
+      </w:r>
+      <w:r>
+        <w:rPr>
+          <w:i/>
+        </w:rPr>
+        <w:t xml:space="preserve">Submitted as additional file on biorxiv.</w:t>
+      </w:r>
+      <w:r>
+        <w:t xml:space="preserve">) Summary of three methods in recapturing the known values of lambda or the regression slopes simulated in this study. Performance is determined by comparinged by uncertainty (range of 95% CI’s) and the absolute distance of the model estimates from the known estimates (median and SD of the difference). Values are summarized across all n = 9000 or 6000 simulated data sets. See figures for more specific comparisons.</w:t>
+      </w:r>
+    </w:p>
+    <w:bookmarkEnd w:id="40"/>
+    <w:bookmarkStart w:id="46" w:name="Xf3d4a226019d9c6556b683c3a6cc077fc9698bd"/>
     <w:p>
       <w:pPr>
         <w:pStyle w:val="Heading2"/>
@@ -3152,7 +2678,7 @@
         <w:t xml:space="preserve">Relationship across the hypothetical environmental gradient</w:t>
       </w:r>
     </w:p>
-    <w:bookmarkStart w:id="41" w:name="lambda-windows"/>
+    <w:bookmarkStart w:id="42" w:name="lambda-windows"/>
     <w:p>
       <w:pPr>
         <w:pStyle w:val="Heading3"/>
@@ -3259,7 +2785,7 @@
                     </pic:cNvPicPr>
                   </pic:nvPicPr>
                   <pic:blipFill>
-                    <a:blip r:embed="rId40"/>
+                    <a:blip r:embed="rId41"/>
                     <a:stretch>
                       <a:fillRect/>
                     </a:stretch>
@@ -3370,8 +2896,8 @@
         <w:t xml:space="preserve">with median absolute deviation of ~0.01 units (Table 1). By contrast, the binning methods systematically overestimated the known slope (Figure 3), with median absolute deviations &gt;4 times higher than the MLE. Similarly, uncertainty in the slope estimates derived from binning methods was twice that of the uncertainty in the MLE method (Table 1).</w:t>
       </w:r>
     </w:p>
-    <w:bookmarkEnd w:id="41"/>
-    <w:bookmarkStart w:id="44" w:name="varying-the-known-relationship"/>
+    <w:bookmarkEnd w:id="42"/>
+    <w:bookmarkStart w:id="45" w:name="varying-the-known-relationship"/>
     <w:p>
       <w:pPr>
         <w:pStyle w:val="Heading3"/>
@@ -3385,7 +2911,7 @@
         <w:pStyle w:val="FirstParagraph"/>
       </w:pPr>
       <w:r>
-        <w:t xml:space="preserve">All methods recaptured the correct sign of the slopes, yielding qualitative consistency (Figure 4). However, the binning methods again systematically underestimated the true value of the slope by ~0.05 units (Figure 5). Likewise, uncertainty in the slope estimates was always greater in the binning methods, with the width of the distributions increases with stronger relationships across a hypothetical gradient. By comparison, the MLE showed no evidence of bias and was always centered at the known value with relatively narrow variation.</w:t>
+        <w:t xml:space="preserve">All methods recaptured the correct sign of the slopes, yielding qualitative consistency (Figure 4). However, the binning methods again systematically underestimated the true value of the slope by ~0.05 units (Figure 5). Likewise, uncertainty in the slope estimates was always greater in the binning methods, with the width of the distributions increasing with stronger relationships across a hypothetical gradient. By comparison, the MLE showed no evidence of bias and was always centered at the known value with relatively narrow variation.</w:t>
       </w:r>
     </w:p>
     <w:p>
@@ -3403,61 +2929,6 @@
                 <pic:pic>
                   <pic:nvPicPr>
                     <pic:cNvPr descr="figures/vary_beta_plot.png" id="0" name="Picture"/>
-                    <pic:cNvPicPr>
-                      <a:picLocks noChangeArrowheads="1" noChangeAspect="1"/>
-                    </pic:cNvPicPr>
-                  </pic:nvPicPr>
-                  <pic:blipFill>
-                    <a:blip r:embed="rId42"/>
-                    <a:stretch>
-                      <a:fillRect/>
-                    </a:stretch>
-                  </pic:blipFill>
-                  <pic:spPr bwMode="auto">
-                    <a:xfrm>
-                      <a:off x="0" y="0"/>
-                      <a:ext cx="5504749" cy="5504749"/>
-                    </a:xfrm>
-                    <a:prstGeom prst="rect">
-                      <a:avLst/>
-                    </a:prstGeom>
-                    <a:noFill/>
-                    <a:ln w="9525">
-                      <a:noFill/>
-                      <a:headEnd/>
-                      <a:tailEnd/>
-                    </a:ln>
-                  </pic:spPr>
-                </pic:pic>
-              </a:graphicData>
-            </a:graphic>
-          </wp:inline>
-        </w:drawing>
-      </w:r>
-    </w:p>
-    <w:p>
-      <w:pPr>
-        <w:pStyle w:val="ImageCaption"/>
-      </w:pPr>
-      <w:r>
-        <w:t xml:space="preserve">Figure 4. Individual regressions for each rep (N = 1000) and method (columns) for three different known relationship values (rows from bottom to top): 0, 0.25, and 0.5</w:t>
-      </w:r>
-    </w:p>
-    <w:p>
-      <w:pPr>
-        <w:pStyle w:val="CaptionedFigure"/>
-      </w:pPr>
-      <w:r>
-        <w:drawing>
-          <wp:inline>
-            <wp:extent cx="5504749" cy="5504749"/>
-            <wp:effectExtent b="0" l="0" r="0" t="0"/>
-            <wp:docPr descr="Figure 5. Distribution of relationship estimates (beta_1) when estimating from different known relationships" title="" id="1" name="Picture"/>
-            <a:graphic>
-              <a:graphicData uri="http://schemas.openxmlformats.org/drawingml/2006/picture">
-                <pic:pic>
-                  <pic:nvPicPr>
-                    <pic:cNvPr descr="figures/vary_beta_density_plot.png" id="0" name="Picture"/>
                     <pic:cNvPicPr>
                       <a:picLocks noChangeArrowheads="1" noChangeAspect="1"/>
                     </pic:cNvPicPr>
@@ -3495,12 +2966,67 @@
         <w:pStyle w:val="ImageCaption"/>
       </w:pPr>
       <w:r>
+        <w:t xml:space="preserve">Figure 4. Individual regressions for each rep (N = 1000) and method (columns) for three different known relationship values (rows from bottom to top): 0, 0.25, and 0.5</w:t>
+      </w:r>
+    </w:p>
+    <w:p>
+      <w:pPr>
+        <w:pStyle w:val="CaptionedFigure"/>
+      </w:pPr>
+      <w:r>
+        <w:drawing>
+          <wp:inline>
+            <wp:extent cx="5504749" cy="5504749"/>
+            <wp:effectExtent b="0" l="0" r="0" t="0"/>
+            <wp:docPr descr="Figure 5. Distribution of relationship estimates (beta_1) when estimating from different known relationships" title="" id="1" name="Picture"/>
+            <a:graphic>
+              <a:graphicData uri="http://schemas.openxmlformats.org/drawingml/2006/picture">
+                <pic:pic>
+                  <pic:nvPicPr>
+                    <pic:cNvPr descr="figures/vary_beta_density_plot.png" id="0" name="Picture"/>
+                    <pic:cNvPicPr>
+                      <a:picLocks noChangeArrowheads="1" noChangeAspect="1"/>
+                    </pic:cNvPicPr>
+                  </pic:nvPicPr>
+                  <pic:blipFill>
+                    <a:blip r:embed="rId44"/>
+                    <a:stretch>
+                      <a:fillRect/>
+                    </a:stretch>
+                  </pic:blipFill>
+                  <pic:spPr bwMode="auto">
+                    <a:xfrm>
+                      <a:off x="0" y="0"/>
+                      <a:ext cx="5504749" cy="5504749"/>
+                    </a:xfrm>
+                    <a:prstGeom prst="rect">
+                      <a:avLst/>
+                    </a:prstGeom>
+                    <a:noFill/>
+                    <a:ln w="9525">
+                      <a:noFill/>
+                      <a:headEnd/>
+                      <a:tailEnd/>
+                    </a:ln>
+                  </pic:spPr>
+                </pic:pic>
+              </a:graphicData>
+            </a:graphic>
+          </wp:inline>
+        </w:drawing>
+      </w:r>
+    </w:p>
+    <w:p>
+      <w:pPr>
+        <w:pStyle w:val="ImageCaption"/>
+      </w:pPr>
+      <w:r>
         <w:t xml:space="preserve">Figure 5. Distribution of relationship estimates (beta_1) when estimating from different known relationships</w:t>
       </w:r>
     </w:p>
-    <w:bookmarkEnd w:id="44"/>
     <w:bookmarkEnd w:id="45"/>
-    <w:bookmarkStart w:id="47" w:name="empirical-data-1"/>
+    <w:bookmarkEnd w:id="46"/>
+    <w:bookmarkStart w:id="48" w:name="empirical-data-1"/>
     <w:p>
       <w:pPr>
         <w:pStyle w:val="Heading2"/>
@@ -3576,7 +3102,7 @@
                     </pic:cNvPicPr>
                   </pic:nvPicPr>
                   <pic:blipFill>
-                    <a:blip r:embed="rId46"/>
+                    <a:blip r:embed="rId47"/>
                     <a:stretch>
                       <a:fillRect/>
                     </a:stretch>
@@ -3616,9 +3142,9 @@
         <w:br w:type="page"/>
       </w:r>
     </w:p>
-    <w:bookmarkEnd w:id="47"/>
     <w:bookmarkEnd w:id="48"/>
-    <w:bookmarkStart w:id="50" w:name="discussion"/>
+    <w:bookmarkEnd w:id="49"/>
+    <w:bookmarkStart w:id="51" w:name="discussion"/>
     <w:p>
       <w:pPr>
         <w:pStyle w:val="Heading1"/>
@@ -3632,22 +3158,25 @@
         <w:pStyle w:val="FirstParagraph"/>
       </w:pPr>
       <w:r>
-        <w:t xml:space="preserve">The relationship between body size and abundance has been extensively studied in a wide range of taxa inhabiting both terrestrial and aquatic ecosystems (reviewed by [</w:t>
-      </w:r>
-      <w:r>
-        <w:t xml:space="preserve">Brown (1995)</w:t>
-      </w:r>
-      <w:r>
-        <w:t xml:space="preserve">; GastonBlackburn2000;</w:t>
-      </w:r>
-      <w:r>
-        <w:t xml:space="preserve"> </w:t>
-      </w:r>
-      <w:r>
-        <w:t xml:space="preserve">White et al. (2007)</w:t>
-      </w:r>
-      <w:r>
-        <w:t xml:space="preserve">]). Empirical data shows generally consistent patterns and can be explained by the metabolic theory of ecology</w:t>
+        <w:t xml:space="preserve">The relationship between body size and abundance has been extensively studied in a wide range of taxa inhabiting both terrestrial and aquatic ecosystems (reviewed by Brown</w:t>
+      </w:r>
+      <w:r>
+        <w:t xml:space="preserve"> </w:t>
+      </w:r>
+      <w:r>
+        <w:t xml:space="preserve">(1995)</w:t>
+      </w:r>
+      <w:r>
+        <w:t xml:space="preserve">, and White et al.</w:t>
+      </w:r>
+      <w:r>
+        <w:t xml:space="preserve"> </w:t>
+      </w:r>
+      <w:r>
+        <w:t xml:space="preserve">(2007)</w:t>
+      </w:r>
+      <w:r>
+        <w:t xml:space="preserve">). Empirical data shows generally consistent patterns and can be explained by the metabolic theory of ecology</w:t>
       </w:r>
       <w:r>
         <w:t xml:space="preserve"> </w:t>
@@ -3665,7 +3194,7 @@
         <w:t xml:space="preserve">(White et al. 2007, Edwards et al. 2017, Edwards et al. 2020)</w:t>
       </w:r>
       <w:r>
-        <w:t xml:space="preserve">. However, how these inaccuracies and biases compound across environmental gradients remains uncertain, making it difficult to detect variation in size spectra parameters across environmental gradients with confidence. The most important outcome of our work is that binning methods not only generate biased</w:t>
+        <w:t xml:space="preserve">. However, the extent to which these inaccuracies and biases compound across environmental gradients remains uncertain, making it difficult to detect variation in size spectra parameters across environmental gradients with confidence. The most important outcome of our work is that binning methods not only generate biased</w:t>
       </w:r>
       <w:r>
         <w:t xml:space="preserve"> </w:t>
@@ -3712,7 +3241,7 @@
         <w:pStyle w:val="BodyText"/>
       </w:pPr>
       <w:r>
-        <w:t xml:space="preserve">Binning methods are easy to use and interpret, which most likely accounts for their wide use in ecological studies. However, aggregating individuals into logarithmic bins removes a large source of the variation within the data by collapsing body size variation into a single value within each bin. For example, all individuals placed into a bin that ranges from 2-4 grams of mass are all treated as having a mass of 3 grams, the midpoint of that bin. Likewise, a single abundance value is taken for each bin, despite that fact that there is almost certainly variation in the abundance of individuals that weigh ~2, ~3, or ~4 grams. Moreover, the number of bins that can be produced by any dataset is limited most often to less than six. That means a subsequent log-log regression used to estimate</w:t>
+        <w:t xml:space="preserve">Binning methods are easy to use and interpret, which most likely accounts for their wide use in ecological studies. However, aggregating individuals into logarithmic bins removes a large amount of information within the data by collapsing body size variation into a single value within each bin. For example, all individuals placed into a bin that ranges from 2-4 grams of mass are all treated as having a mass of 3 grams, the midpoint of that bin. Likewise, a single abundance value is taken for each bin, despite that fact that there is almost certainly variation in the abundance of individuals that weigh ~2, ~3, or ~4 grams. Moreover, the number of bins that can be produced by any dataset is limited most often to less than six. That means a subsequent log-log regression used to estimate</w:t>
       </w:r>
       <w:r>
         <w:t xml:space="preserve"> </w:t>
@@ -3737,7 +3266,7 @@
         </m:r>
       </m:oMath>
       <w:r>
-        <w:t xml:space="preserve">, meaning that it not only produces more accurate estimates, but does so with less certainty than binning, even when the underlying data sets are identical.</w:t>
+        <w:t xml:space="preserve">, meaning that it not only produces more accurate estimates, but does so with less uncertainty than binning, even when the underlying data sets are identical.</w:t>
       </w:r>
     </w:p>
     <w:p>
@@ -3745,58 +3274,7 @@
         <w:pStyle w:val="BodyText"/>
       </w:pPr>
       <w:r>
-        <w:t xml:space="preserve">The error in estimating individual</w:t>
-      </w:r>
-      <w:r>
-        <w:t xml:space="preserve"> </w:t>
-      </w:r>
-      <m:oMath>
-        <m:r>
-          <m:t>λ</m:t>
-        </m:r>
-      </m:oMath>
-      <w:r>
-        <w:t xml:space="preserve">’s was compounded when estimating linear models with those</w:t>
-      </w:r>
-      <w:r>
-        <w:t xml:space="preserve"> </w:t>
-      </w:r>
-      <m:oMath>
-        <m:r>
-          <m:t>λ</m:t>
-        </m:r>
-      </m:oMath>
-      <w:r>
-        <w:t xml:space="preserve">’s as response variables. The MLE method also resulted in the most accurate</w:t>
-      </w:r>
-      <w:r>
-        <w:t xml:space="preserve"> </w:t>
-      </w:r>
-      <m:oMath>
-        <m:sSub>
-          <m:e>
-            <m:r>
-              <m:t>β</m:t>
-            </m:r>
-          </m:e>
-          <m:sub>
-            <m:r>
-              <m:t>e</m:t>
-            </m:r>
-            <m:r>
-              <m:t>n</m:t>
-            </m:r>
-            <m:r>
-              <m:t>v</m:t>
-            </m:r>
-          </m:sub>
-        </m:sSub>
-      </m:oMath>
-      <w:r>
-        <w:t xml:space="preserve"> </w:t>
-      </w:r>
-      <w:r>
-        <w:t xml:space="preserve">estimates. Furthermore, variation around the estimate was always smallest with the MLE method.</w:t>
+        <w:t xml:space="preserve">Although there were differences in the value of the empirical relationship parameters, they were generally in the correct direction and of a similar magnitude. This suggests that previously reported changes in size spectra parameters across environmental gradients and in experimental manipulations are plausible. However, the biases and inconsistencies in the estimates of both lambda and environmental response parameters presented here suggest that it may be difficult if not impossible to directly compare the relative changes across different published studies which use different methods.</w:t>
       </w:r>
     </w:p>
     <w:p>
@@ -3804,18 +3282,10 @@
         <w:pStyle w:val="BodyText"/>
       </w:pPr>
       <w:r>
-        <w:t xml:space="preserve">Although there were differences in magnitude of the empirical relationship coefficients, they were generally in the correct direction and of a similar magnitude. This suggests that previously reported significant changes in size spectra parameters across environmental gradients and in experimental manipulations are plausible. Given that all of the data within a study is treated identically, the over all change in size spectra parameters is likely reasonable. However, the biases and inconsistencies in relationship estimates presented here suggest that it would be difficult if not impossible to directly compare the relative changes across different published studies which use different methods.</w:t>
-      </w:r>
-    </w:p>
-    <w:p>
-      <w:pPr>
-        <w:pStyle w:val="BodyText"/>
-      </w:pPr>
-      <w:r>
         <w:t xml:space="preserve">The publication of individual body size data with future studies of size spectra would greatly aid in our ability to generalize changes to this fundamental aspect of community organization across spatiotemporal scales and in response to environmental conditions.</w:t>
       </w:r>
     </w:p>
-    <w:bookmarkStart w:id="49" w:name="concluding-remarks"/>
+    <w:bookmarkStart w:id="50" w:name="concluding-remarks"/>
     <w:p>
       <w:pPr>
         <w:pStyle w:val="Heading2"/>
@@ -3838,7 +3308,7 @@
         <w:rPr>
           <w:i/>
         </w:rPr>
-        <w:t xml:space="preserve">sizespectra</w:t>
+        <w:t xml:space="preserve">sizeSpectra</w:t>
       </w:r>
       <w:r>
         <w:t xml:space="preserve"> </w:t>
@@ -3850,26 +3320,44 @@
         <w:t xml:space="preserve"> </w:t>
       </w:r>
       <w:r>
+        <w:t xml:space="preserve">(Edwards et al. 2017)</w:t>
+      </w:r>
+      <w:r>
+        <w:t xml:space="preserve">, producing MLE estimates of size spectra parameters is a relatively easy task. Therefore, we recommend using it in all future studies of size spectra relationships rather than binning.</w:t>
+      </w:r>
+    </w:p>
+    <w:p>
+      <w:pPr>
+        <w:pStyle w:val="BodyText"/>
+      </w:pPr>
+      <w:r>
+        <w:t xml:space="preserve">We reiterate the recommendations of White et al.</w:t>
+      </w:r>
+      <w:r>
+        <w:t xml:space="preserve"> </w:t>
+      </w:r>
+      <w:r>
+        <w:t xml:space="preserve">(2007)</w:t>
+      </w:r>
+      <w:r>
+        <w:t xml:space="preserve">, Sprules and Barth</w:t>
+      </w:r>
+      <w:r>
+        <w:t xml:space="preserve"> </w:t>
+      </w:r>
+      <w:r>
+        <w:t xml:space="preserve">(2015)</w:t>
+      </w:r>
+      <w:r>
+        <w:t xml:space="preserve">, and Edwards et al.</w:t>
+      </w:r>
+      <w:r>
+        <w:t xml:space="preserve"> </w:t>
+      </w:r>
+      <w:r>
         <w:t xml:space="preserve">(2017)</w:t>
       </w:r>
       <w:r>
-        <w:t xml:space="preserve">, producing MLE estimates of size spectra parameters is a relatively easy task. Therefore, we recommend using it in all future studies of size spectra relationships rather than binning.</w:t>
-      </w:r>
-    </w:p>
-    <w:p>
-      <w:pPr>
-        <w:pStyle w:val="BodyText"/>
-      </w:pPr>
-      <w:r>
-        <w:t xml:space="preserve">We reiterate the recommendations of</w:t>
-      </w:r>
-      <w:r>
-        <w:t xml:space="preserve"> </w:t>
-      </w:r>
-      <w:r>
-        <w:t xml:space="preserve">(2017)</w:t>
-      </w:r>
-      <w:r>
         <w:t xml:space="preserve"> </w:t>
       </w:r>
       <w:r>
@@ -3881,9 +3369,9 @@
         <w:br w:type="page"/>
       </w:r>
     </w:p>
-    <w:bookmarkEnd w:id="49"/>
     <w:bookmarkEnd w:id="50"/>
-    <w:bookmarkStart w:id="77" w:name="references"/>
+    <w:bookmarkEnd w:id="51"/>
+    <w:bookmarkStart w:id="78" w:name="references"/>
     <w:p>
       <w:pPr>
         <w:pStyle w:val="Heading1"/>
@@ -3892,8 +3380,8 @@
         <w:t xml:space="preserve">References</w:t>
       </w:r>
     </w:p>
-    <w:bookmarkStart w:id="76" w:name="refs"/>
-    <w:bookmarkStart w:id="51" w:name="ref-Andersen2006a"/>
+    <w:bookmarkStart w:id="77" w:name="refs"/>
+    <w:bookmarkStart w:id="52" w:name="ref-Andersen2006a"/>
     <w:p>
       <w:pPr>
         <w:pStyle w:val="Bibliography"/>
@@ -3923,8 +3411,8 @@
         <w:t xml:space="preserve">. The American Naturalist 168:54–61.</w:t>
       </w:r>
     </w:p>
-    <w:bookmarkEnd w:id="51"/>
-    <w:bookmarkStart w:id="52" w:name="ref-brown1995"/>
+    <w:bookmarkEnd w:id="52"/>
+    <w:bookmarkStart w:id="53" w:name="ref-brown1995"/>
     <w:p>
       <w:pPr>
         <w:pStyle w:val="Bibliography"/>
@@ -3951,8 +3439,8 @@
         <w:t xml:space="preserve">.</w:t>
       </w:r>
     </w:p>
-    <w:bookmarkEnd w:id="52"/>
-    <w:bookmarkStart w:id="53" w:name="ref-Brown2004"/>
+    <w:bookmarkEnd w:id="53"/>
+    <w:bookmarkStart w:id="54" w:name="ref-Brown2004"/>
     <w:p>
       <w:pPr>
         <w:pStyle w:val="Bibliography"/>
@@ -3961,8 +3449,8 @@
         <w:t xml:space="preserve">Brown, J. H., J. F. Gillooly, A. P. Allen, V. M. Savage, and G. B. West. 2004. Toward a metabolic theory of ecology. Ecology 85:1771–1789.</w:t>
       </w:r>
     </w:p>
-    <w:bookmarkEnd w:id="53"/>
-    <w:bookmarkStart w:id="54" w:name="ref-Damuth1981"/>
+    <w:bookmarkEnd w:id="54"/>
+    <w:bookmarkStart w:id="55" w:name="ref-Damuth1981"/>
     <w:p>
       <w:pPr>
         <w:pStyle w:val="Bibliography"/>
@@ -3971,8 +3459,8 @@
         <w:t xml:space="preserve">Damuth, J. 1981. Population density and body size in mammals. Nature 290:699–700.</w:t>
       </w:r>
     </w:p>
-    <w:bookmarkEnd w:id="54"/>
-    <w:bookmarkStart w:id="55" w:name="ref-Damuth1991"/>
+    <w:bookmarkEnd w:id="55"/>
+    <w:bookmarkStart w:id="56" w:name="ref-Damuth1991"/>
     <w:p>
       <w:pPr>
         <w:pStyle w:val="Bibliography"/>
@@ -3981,8 +3469,8 @@
         <w:t xml:space="preserve">Damuth, J. 1991. Of size and abundance. Nature 351:268–269.</w:t>
       </w:r>
     </w:p>
-    <w:bookmarkEnd w:id="55"/>
-    <w:bookmarkStart w:id="56" w:name="ref-Damuth1998"/>
+    <w:bookmarkEnd w:id="56"/>
+    <w:bookmarkStart w:id="57" w:name="ref-Damuth1998"/>
     <w:p>
       <w:pPr>
         <w:pStyle w:val="Bibliography"/>
@@ -3991,8 +3479,8 @@
         <w:t xml:space="preserve">Damuth, J. D. 1998. Common rules for animals and plants. Nature 395:115–116.</w:t>
       </w:r>
     </w:p>
-    <w:bookmarkEnd w:id="56"/>
-    <w:bookmarkStart w:id="57" w:name="ref-dossena2012"/>
+    <w:bookmarkEnd w:id="57"/>
+    <w:bookmarkStart w:id="58" w:name="ref-dossena2012"/>
     <w:p>
       <w:pPr>
         <w:pStyle w:val="Bibliography"/>
@@ -4001,8 +3489,8 @@
         <w:t xml:space="preserve">Dossena, M., G. Yvon-Durocher, J. Grey, J. M. Montoya, D. M. Perkins, M. Trimmer, and G. Woodward. 2012. Warming alters community size structure and ecosystem functioning. Proceedings of the Royal Society B 279:3011–3019.</w:t>
       </w:r>
     </w:p>
-    <w:bookmarkEnd w:id="57"/>
-    <w:bookmarkStart w:id="58" w:name="ref-edwards2020"/>
+    <w:bookmarkEnd w:id="58"/>
+    <w:bookmarkStart w:id="59" w:name="ref-edwards2020"/>
     <w:p>
       <w:pPr>
         <w:pStyle w:val="Bibliography"/>
@@ -4011,8 +3499,8 @@
         <w:t xml:space="preserve">Edwards, A. M., J. Robinson, J. Blanchard, J. Baum, and M. Plank. 2020. Accounting for the bin structure of data removes bias when fitting size spectra. Marine Ecology Progress Series 636:19–33.</w:t>
       </w:r>
     </w:p>
-    <w:bookmarkEnd w:id="58"/>
-    <w:bookmarkStart w:id="59" w:name="ref-edwards2017"/>
+    <w:bookmarkEnd w:id="59"/>
+    <w:bookmarkStart w:id="60" w:name="ref-edwards2017"/>
     <w:p>
       <w:pPr>
         <w:pStyle w:val="Bibliography"/>
@@ -4021,8 +3509,8 @@
         <w:t xml:space="preserve">Edwards, A. M., J. Robinson, M. Plank, J. Baum, and J. Blanchard. 2017. Testing and recommending methods for fitting size spectra to data. Methods in Ecology and Evolution 8:57–67.</w:t>
       </w:r>
     </w:p>
-    <w:bookmarkEnd w:id="59"/>
-    <w:bookmarkStart w:id="60" w:name="ref-evans2022"/>
+    <w:bookmarkEnd w:id="60"/>
+    <w:bookmarkStart w:id="61" w:name="ref-evans2022"/>
     <w:p>
       <w:pPr>
         <w:pStyle w:val="Bibliography"/>
@@ -4043,8 +3531,8 @@
         <w:t xml:space="preserve">data. Canadian Journal of Fisheries and Aquatic Sciences 79:183–194.</w:t>
       </w:r>
     </w:p>
-    <w:bookmarkEnd w:id="60"/>
-    <w:bookmarkStart w:id="61" w:name="ref-jennings2004"/>
+    <w:bookmarkEnd w:id="61"/>
+    <w:bookmarkStart w:id="62" w:name="ref-jennings2004"/>
     <w:p>
       <w:pPr>
         <w:pStyle w:val="Bibliography"/>
@@ -4053,8 +3541,8 @@
         <w:t xml:space="preserve">Jennings, S., and J. L. Blanchard. 2004. Fish abundance with no fishing: Predictions based on macroecological theory. Journal of Animal Ecology 73:632–642.</w:t>
       </w:r>
     </w:p>
-    <w:bookmarkEnd w:id="61"/>
-    <w:bookmarkStart w:id="62" w:name="ref-Jennings2002"/>
+    <w:bookmarkEnd w:id="62"/>
+    <w:bookmarkStart w:id="63" w:name="ref-Jennings2002"/>
     <w:p>
       <w:pPr>
         <w:pStyle w:val="Bibliography"/>
@@ -4063,8 +3551,8 @@
         <w:t xml:space="preserve">Jennings, S., K. J. Warr, and S. Mackinson. 2002. Use of size-based production and stable isotope analyses to predict trophic transfer efficiencies and predator-prey body mass ratios in food webs. Marine Ecology Progress Series 240:11–20.</w:t>
       </w:r>
     </w:p>
-    <w:bookmarkEnd w:id="62"/>
-    <w:bookmarkStart w:id="63" w:name="ref-martinez2016"/>
+    <w:bookmarkEnd w:id="63"/>
+    <w:bookmarkStart w:id="64" w:name="ref-martinez2016"/>
     <w:p>
       <w:pPr>
         <w:pStyle w:val="Bibliography"/>
@@ -4085,8 +3573,8 @@
         <w:t xml:space="preserve">radiata plantations. Freshwater Biology 61:69–79.</w:t>
       </w:r>
     </w:p>
-    <w:bookmarkEnd w:id="63"/>
-    <w:bookmarkStart w:id="64" w:name="ref-mcgarvey2018"/>
+    <w:bookmarkEnd w:id="64"/>
+    <w:bookmarkStart w:id="65" w:name="ref-mcgarvey2018"/>
     <w:p>
       <w:pPr>
         <w:pStyle w:val="Bibliography"/>
@@ -4113,8 +3601,8 @@
         <w:t xml:space="preserve">). Hydrobiologia 809:65–77.</w:t>
       </w:r>
     </w:p>
-    <w:bookmarkEnd w:id="64"/>
-    <w:bookmarkStart w:id="65" w:name="ref-NEON_Inverts2022"/>
+    <w:bookmarkEnd w:id="65"/>
+    <w:bookmarkStart w:id="66" w:name="ref-NEON_Inverts2022"/>
     <w:p>
       <w:pPr>
         <w:pStyle w:val="Bibliography"/>
@@ -4138,8 +3626,8 @@
         <w:t xml:space="preserve">.</w:t>
       </w:r>
     </w:p>
-    <w:bookmarkEnd w:id="65"/>
-    <w:bookmarkStart w:id="66" w:name="ref-Nee1991"/>
+    <w:bookmarkEnd w:id="66"/>
+    <w:bookmarkStart w:id="67" w:name="ref-Nee1991"/>
     <w:p>
       <w:pPr>
         <w:pStyle w:val="Bibliography"/>
@@ -4160,8 +3648,8 @@
         <w:t xml:space="preserve">birds. Nature 351:312–313.</w:t>
       </w:r>
     </w:p>
-    <w:bookmarkEnd w:id="66"/>
-    <w:bookmarkStart w:id="67" w:name="ref-perkins2018"/>
+    <w:bookmarkEnd w:id="67"/>
+    <w:bookmarkStart w:id="68" w:name="ref-perkins2018"/>
     <w:p>
       <w:pPr>
         <w:pStyle w:val="Bibliography"/>
@@ -4170,8 +3658,8 @@
         <w:t xml:space="preserve">Perkins, D. M., I. Durance, F. K. Edwards, J. Grey, A. G. Hildrew, M. Jackson, J. I. Jones, R. B. Lauridsen, K. Layer-Dobra, M. S. A. Thompson, and G. Woodward. 2018. Bending the rules: Exploitation of allochthonous resources by a top-predator modifies size-abundance scaling in stream food webs. Ecology Letters.</w:t>
       </w:r>
     </w:p>
-    <w:bookmarkEnd w:id="67"/>
-    <w:bookmarkStart w:id="68" w:name="ref-Petchey2010"/>
+    <w:bookmarkEnd w:id="68"/>
+    <w:bookmarkStart w:id="69" w:name="ref-Petchey2010"/>
     <w:p>
       <w:pPr>
         <w:pStyle w:val="Bibliography"/>
@@ -4180,8 +3668,8 @@
         <w:t xml:space="preserve">Petchey, O. L., and A. Belgrano. 2010. Body-size distributions and size-spectra: Universal indicators of ecological status? Biology Letters 6:434–437.</w:t>
       </w:r>
     </w:p>
-    <w:bookmarkEnd w:id="68"/>
-    <w:bookmarkStart w:id="69" w:name="ref-pomeranz2022"/>
+    <w:bookmarkEnd w:id="69"/>
+    <w:bookmarkStart w:id="70" w:name="ref-pomeranz2022"/>
     <w:p>
       <w:pPr>
         <w:pStyle w:val="Bibliography"/>
@@ -4202,8 +3690,8 @@
         <w:t xml:space="preserve">streams vary with local temperature. Global Change Biology 28:848–858.</w:t>
       </w:r>
     </w:p>
-    <w:bookmarkEnd w:id="69"/>
-    <w:bookmarkStart w:id="70" w:name="ref-pomeranz2019"/>
+    <w:bookmarkEnd w:id="70"/>
+    <w:bookmarkStart w:id="71" w:name="ref-pomeranz2019"/>
     <w:p>
       <w:pPr>
         <w:pStyle w:val="Bibliography"/>
@@ -4212,8 +3700,8 @@
         <w:t xml:space="preserve">Pomeranz, J. P. F., H. J. Warburton, and J. S. Harding. 2019a. Anthropogenic mining alters macroinvertebrate size spectra in streams. Freshwater Biology 64:81–92.</w:t>
       </w:r>
     </w:p>
-    <w:bookmarkEnd w:id="70"/>
-    <w:bookmarkStart w:id="71" w:name="ref-Pomeranz2019"/>
+    <w:bookmarkEnd w:id="71"/>
+    <w:bookmarkStart w:id="72" w:name="ref-Pomeranz2019"/>
     <w:p>
       <w:pPr>
         <w:pStyle w:val="Bibliography"/>
@@ -4243,8 +3731,8 @@
         <w:t xml:space="preserve">.</w:t>
       </w:r>
     </w:p>
-    <w:bookmarkEnd w:id="71"/>
-    <w:bookmarkStart w:id="72" w:name="ref-Sheldon1972"/>
+    <w:bookmarkEnd w:id="72"/>
+    <w:bookmarkStart w:id="73" w:name="ref-Sheldon1972"/>
     <w:p>
       <w:pPr>
         <w:pStyle w:val="Bibliography"/>
@@ -4286,8 +3774,8 @@
         <w:t xml:space="preserve">. Limnology and Oceanography 17:796–798.</w:t>
       </w:r>
     </w:p>
-    <w:bookmarkEnd w:id="72"/>
-    <w:bookmarkStart w:id="73" w:name="ref-sprules2015"/>
+    <w:bookmarkEnd w:id="73"/>
+    <w:bookmarkStart w:id="74" w:name="ref-sprules2015"/>
     <w:p>
       <w:pPr>
         <w:pStyle w:val="Bibliography"/>
@@ -4296,8 +3784,8 @@
         <w:t xml:space="preserve">Sprules, and Barth. 2015. Surfing the biomass size spectrum: Some remarks on history, theory, and application. Canadian Journal of Fisheries and Aquatic Sciences 73:477–495.</w:t>
       </w:r>
     </w:p>
-    <w:bookmarkEnd w:id="73"/>
-    <w:bookmarkStart w:id="74" w:name="ref-white2008"/>
+    <w:bookmarkEnd w:id="74"/>
+    <w:bookmarkStart w:id="75" w:name="ref-white2008"/>
     <w:p>
       <w:pPr>
         <w:pStyle w:val="Bibliography"/>
@@ -4306,8 +3794,8 @@
         <w:t xml:space="preserve">White, E. P., B. J. Enquist, and J. L. Green. 2008. On estimating the exponent of power-law frequency distributions. Ecology 89:905–912.</w:t>
       </w:r>
     </w:p>
-    <w:bookmarkEnd w:id="74"/>
-    <w:bookmarkStart w:id="75" w:name="ref-White2007"/>
+    <w:bookmarkEnd w:id="75"/>
+    <w:bookmarkStart w:id="76" w:name="ref-White2007"/>
     <w:p>
       <w:pPr>
         <w:pStyle w:val="Bibliography"/>
@@ -4316,15 +3804,15 @@
         <w:t xml:space="preserve">White, E. P., S. K. M. Ernest, A. J. Kerkhoff, and B. J. Enquist. 2007. Relationships between body size and abundance in ecology. Trends in Ecology &amp; Evolution 22:323–330.</w:t>
       </w:r>
     </w:p>
-    <w:bookmarkEnd w:id="75"/>
     <w:bookmarkEnd w:id="76"/>
+    <w:bookmarkEnd w:id="77"/>
     <w:p>
       <w:r>
         <w:br w:type="page"/>
       </w:r>
     </w:p>
-    <w:bookmarkEnd w:id="77"/>
-    <w:bookmarkStart w:id="78" w:name="supplementary-material"/>
+    <w:bookmarkEnd w:id="78"/>
+    <w:bookmarkStart w:id="79" w:name="supplementary-material"/>
     <w:p>
       <w:pPr>
         <w:pStyle w:val="Heading1"/>
@@ -4333,8 +3821,8 @@
         <w:t xml:space="preserve">Supplementary material</w:t>
       </w:r>
     </w:p>
-    <w:bookmarkEnd w:id="78"/>
-    <w:bookmarkStart w:id="100" w:name="lambda-and-relationship-estimates"/>
+    <w:bookmarkEnd w:id="79"/>
+    <w:bookmarkStart w:id="101" w:name="lambda-and-relationship-estimates"/>
     <w:p>
       <w:pPr>
         <w:pStyle w:val="Heading1"/>
@@ -4416,7 +3904,7 @@
         <w:t xml:space="preserve">respectively. Here, we plot the results of varying the number of sites (3, 10), increasing the scale of the environmental gradient (-100 to 100) and decreasing the range of body sizes (min = 1, max = 100). Generally, the results reported in the main manuscript are robust to changing these parameters: the MLE estimate is nearly always closer to the known parameters, and the variation in these estimates is usually smaller than the binning methods.</w:t>
       </w:r>
     </w:p>
-    <w:bookmarkStart w:id="87" w:name="varying-number-of-sites"/>
+    <w:bookmarkStart w:id="88" w:name="varying-number-of-sites"/>
     <w:p>
       <w:pPr>
         <w:pStyle w:val="Heading2"/>
@@ -4425,7 +3913,7 @@
         <w:t xml:space="preserve">Varying number of sites</w:t>
       </w:r>
     </w:p>
-    <w:bookmarkStart w:id="82" w:name="sites"/>
+    <w:bookmarkStart w:id="83" w:name="sites"/>
     <w:p>
       <w:pPr>
         <w:pStyle w:val="Heading3"/>
@@ -4449,66 +3937,6 @@
                 <pic:pic>
                   <pic:nvPicPr>
                     <pic:cNvPr descr="figures/PLB_10_sites_main.png" id="0" name="Picture"/>
-                    <pic:cNvPicPr>
-                      <a:picLocks noChangeArrowheads="1" noChangeAspect="1"/>
-                    </pic:cNvPicPr>
-                  </pic:nvPicPr>
-                  <pic:blipFill>
-                    <a:blip r:embed="rId79"/>
-                    <a:stretch>
-                      <a:fillRect/>
-                    </a:stretch>
-                  </pic:blipFill>
-                  <pic:spPr bwMode="auto">
-                    <a:xfrm>
-                      <a:off x="0" y="0"/>
-                      <a:ext cx="5943600" cy="5943600"/>
-                    </a:xfrm>
-                    <a:prstGeom prst="rect">
-                      <a:avLst/>
-                    </a:prstGeom>
-                    <a:noFill/>
-                    <a:ln w="9525">
-                      <a:noFill/>
-                      <a:headEnd/>
-                      <a:tailEnd/>
-                    </a:ln>
-                  </pic:spPr>
-                </pic:pic>
-              </a:graphicData>
-            </a:graphic>
-          </wp:inline>
-        </w:drawing>
-      </w:r>
-    </w:p>
-    <w:p>
-      <w:pPr>
-        <w:pStyle w:val="ImageCaption"/>
-      </w:pPr>
-      <w:r>
-        <w:t xml:space="preserve">Individual regressions for ten sites across a hypothetical gradient with a known relationship of 0.5. All other parameters are the same as in the main analysis</w:t>
-      </w:r>
-    </w:p>
-    <w:p>
-      <w:r>
-        <w:br w:type="page"/>
-      </w:r>
-    </w:p>
-    <w:p>
-      <w:pPr>
-        <w:pStyle w:val="CaptionedFigure"/>
-      </w:pPr>
-      <w:r>
-        <w:drawing>
-          <wp:inline>
-            <wp:extent cx="5943600" cy="5943600"/>
-            <wp:effectExtent b="0" l="0" r="0" t="0"/>
-            <wp:docPr descr="Distribution of estimated \lambda coefficient for ten sites across a hypothetical gradient with known values. All other parameters are the same as in the main analysis" title="" id="1" name="Picture"/>
-            <a:graphic>
-              <a:graphicData uri="http://schemas.openxmlformats.org/drawingml/2006/picture">
-                <pic:pic>
-                  <pic:nvPicPr>
-                    <pic:cNvPr descr="figures/PLB_10_sites_est_b_density.png" id="0" name="Picture"/>
                     <pic:cNvPicPr>
                       <a:picLocks noChangeArrowheads="1" noChangeAspect="1"/>
                     </pic:cNvPicPr>
@@ -4546,21 +3974,7 @@
         <w:pStyle w:val="ImageCaption"/>
       </w:pPr>
       <w:r>
-        <w:t xml:space="preserve">Distribution of estimated</w:t>
-      </w:r>
-      <w:r>
-        <w:t xml:space="preserve"> </w:t>
-      </w:r>
-      <m:oMath>
-        <m:r>
-          <m:t>λ</m:t>
-        </m:r>
-      </m:oMath>
-      <w:r>
-        <w:t xml:space="preserve"> </w:t>
-      </w:r>
-      <w:r>
-        <w:t xml:space="preserve">coefficient for ten sites across a hypothetical gradient with known values. All other parameters are the same as in the main analysis</w:t>
+        <w:t xml:space="preserve">Individual regressions for ten sites across a hypothetical gradient with a known relationship of 0.5. All other parameters are the same as in the main analysis</w:t>
       </w:r>
     </w:p>
     <w:p>
@@ -4577,12 +3991,12 @@
           <wp:inline>
             <wp:extent cx="5943600" cy="5943600"/>
             <wp:effectExtent b="0" l="0" r="0" t="0"/>
-            <wp:docPr descr="Distribution of estimated relationship (\beta_1) coefficient’s for ten sites across a hypothetical gradient with known value of 0.5. All other parameters are the same as in the main analysis" title="" id="1" name="Picture"/>
+            <wp:docPr descr="Distribution of estimated \lambda coefficient for ten sites across a hypothetical gradient with known values. All other parameters are the same as in the main analysis" title="" id="1" name="Picture"/>
             <a:graphic>
               <a:graphicData uri="http://schemas.openxmlformats.org/drawingml/2006/picture">
                 <pic:pic>
                   <pic:nvPicPr>
-                    <pic:cNvPr descr="figures/PLB_10_sites_relationship_density.png" id="0" name="Picture"/>
+                    <pic:cNvPr descr="figures/PLB_10_sites_est_b_density.png" id="0" name="Picture"/>
                     <pic:cNvPicPr>
                       <a:picLocks noChangeArrowheads="1" noChangeAspect="1"/>
                     </pic:cNvPicPr>
@@ -4620,39 +4034,26 @@
         <w:pStyle w:val="ImageCaption"/>
       </w:pPr>
       <w:r>
-        <w:t xml:space="preserve">Distribution of estimated relationship (</w:t>
-      </w:r>
-      <m:oMath>
-        <m:sSub>
-          <m:e>
-            <m:r>
-              <m:t>β</m:t>
-            </m:r>
-          </m:e>
-          <m:sub>
-            <m:r>
-              <m:t>1</m:t>
-            </m:r>
-          </m:sub>
-        </m:sSub>
-      </m:oMath>
-      <w:r>
-        <w:t xml:space="preserve">) coefficient’s for ten sites across a hypothetical gradient with known value of 0.5. All other parameters are the same as in the main analysis</w:t>
+        <w:t xml:space="preserve">Distribution of estimated</w:t>
+      </w:r>
+      <w:r>
+        <w:t xml:space="preserve"> </w:t>
+      </w:r>
+      <m:oMath>
+        <m:r>
+          <m:t>λ</m:t>
+        </m:r>
+      </m:oMath>
+      <w:r>
+        <w:t xml:space="preserve"> </w:t>
+      </w:r>
+      <w:r>
+        <w:t xml:space="preserve">coefficient for ten sites across a hypothetical gradient with known values. All other parameters are the same as in the main analysis</w:t>
       </w:r>
     </w:p>
     <w:p>
       <w:r>
         <w:br w:type="page"/>
-      </w:r>
-    </w:p>
-    <w:bookmarkEnd w:id="82"/>
-    <w:bookmarkStart w:id="86" w:name="three-sites"/>
-    <w:p>
-      <w:pPr>
-        <w:pStyle w:val="Heading3"/>
-      </w:pPr>
-      <w:r>
-        <w:t xml:space="preserve">Three sites</w:t>
       </w:r>
     </w:p>
     <w:p>
@@ -4664,18 +4065,18 @@
           <wp:inline>
             <wp:extent cx="5943600" cy="5943600"/>
             <wp:effectExtent b="0" l="0" r="0" t="0"/>
-            <wp:docPr descr="Individual regressions for three sites across a hypothetical gradient with a known relationship of 0.5. All other parameters are the same as in the main analysis." title="" id="1" name="Picture"/>
+            <wp:docPr descr="Distribution of estimated relationship (\beta_1) coefficient’s for ten sites across a hypothetical gradient with known value of 0.5. All other parameters are the same as in the main analysis" title="" id="1" name="Picture"/>
             <a:graphic>
               <a:graphicData uri="http://schemas.openxmlformats.org/drawingml/2006/picture">
                 <pic:pic>
                   <pic:nvPicPr>
-                    <pic:cNvPr descr="figures/PLB_3_sites_main.png" id="0" name="Picture"/>
+                    <pic:cNvPr descr="figures/PLB_10_sites_relationship_density.png" id="0" name="Picture"/>
                     <pic:cNvPicPr>
                       <a:picLocks noChangeArrowheads="1" noChangeAspect="1"/>
                     </pic:cNvPicPr>
                   </pic:nvPicPr>
                   <pic:blipFill>
-                    <a:blip r:embed="rId83"/>
+                    <a:blip r:embed="rId82"/>
                     <a:stretch>
                       <a:fillRect/>
                     </a:stretch>
@@ -4707,12 +4108,39 @@
         <w:pStyle w:val="ImageCaption"/>
       </w:pPr>
       <w:r>
-        <w:t xml:space="preserve">Individual regressions for three sites across a hypothetical gradient with a known relationship of 0.5. All other parameters are the same as in the main analysis.</w:t>
+        <w:t xml:space="preserve">Distribution of estimated relationship (</w:t>
+      </w:r>
+      <m:oMath>
+        <m:sSub>
+          <m:e>
+            <m:r>
+              <m:t>β</m:t>
+            </m:r>
+          </m:e>
+          <m:sub>
+            <m:r>
+              <m:t>1</m:t>
+            </m:r>
+          </m:sub>
+        </m:sSub>
+      </m:oMath>
+      <w:r>
+        <w:t xml:space="preserve">) coefficient’s for ten sites across a hypothetical gradient with known value of 0.5. All other parameters are the same as in the main analysis</w:t>
       </w:r>
     </w:p>
     <w:p>
       <w:r>
         <w:br w:type="page"/>
+      </w:r>
+    </w:p>
+    <w:bookmarkEnd w:id="83"/>
+    <w:bookmarkStart w:id="87" w:name="three-sites"/>
+    <w:p>
+      <w:pPr>
+        <w:pStyle w:val="Heading3"/>
+      </w:pPr>
+      <w:r>
+        <w:t xml:space="preserve">Three sites</w:t>
       </w:r>
     </w:p>
     <w:p>
@@ -4724,12 +4152,12 @@
           <wp:inline>
             <wp:extent cx="5943600" cy="5943600"/>
             <wp:effectExtent b="0" l="0" r="0" t="0"/>
-            <wp:docPr descr="Distribution of estimated \lambda coefficient for three sites across a hypothetical gradient with known values. All other parameters are the same as in the main analysis." title="" id="1" name="Picture"/>
+            <wp:docPr descr="Individual regressions for three sites across a hypothetical gradient with a known relationship of 0.5. All other parameters are the same as in the main analysis." title="" id="1" name="Picture"/>
             <a:graphic>
               <a:graphicData uri="http://schemas.openxmlformats.org/drawingml/2006/picture">
                 <pic:pic>
                   <pic:nvPicPr>
-                    <pic:cNvPr descr="figures/PLB_3_sites_est_b_density.png" id="0" name="Picture"/>
+                    <pic:cNvPr descr="figures/PLB_3_sites_main.png" id="0" name="Picture"/>
                     <pic:cNvPicPr>
                       <a:picLocks noChangeArrowheads="1" noChangeAspect="1"/>
                     </pic:cNvPicPr>
@@ -4767,21 +4195,7 @@
         <w:pStyle w:val="ImageCaption"/>
       </w:pPr>
       <w:r>
-        <w:t xml:space="preserve">Distribution of estimated</w:t>
-      </w:r>
-      <w:r>
-        <w:t xml:space="preserve"> </w:t>
-      </w:r>
-      <m:oMath>
-        <m:r>
-          <m:t>λ</m:t>
-        </m:r>
-      </m:oMath>
-      <w:r>
-        <w:t xml:space="preserve"> </w:t>
-      </w:r>
-      <w:r>
-        <w:t xml:space="preserve">coefficient for three sites across a hypothetical gradient with known values. All other parameters are the same as in the main analysis.</w:t>
+        <w:t xml:space="preserve">Individual regressions for three sites across a hypothetical gradient with a known relationship of 0.5. All other parameters are the same as in the main analysis.</w:t>
       </w:r>
     </w:p>
     <w:p>
@@ -4798,12 +4212,12 @@
           <wp:inline>
             <wp:extent cx="5943600" cy="5943600"/>
             <wp:effectExtent b="0" l="0" r="0" t="0"/>
-            <wp:docPr descr="Distribution of estimated relationship (\beta_1) coefficient’s for three sites across a hypothetical gradient with known value of 0.5. All other parameters are the same as in the main analysis" title="" id="1" name="Picture"/>
+            <wp:docPr descr="Distribution of estimated \lambda coefficient for three sites across a hypothetical gradient with known values. All other parameters are the same as in the main analysis." title="" id="1" name="Picture"/>
             <a:graphic>
               <a:graphicData uri="http://schemas.openxmlformats.org/drawingml/2006/picture">
                 <pic:pic>
                   <pic:nvPicPr>
-                    <pic:cNvPr descr="figures/PLB_3_sites_relationship_density.png" id="0" name="Picture"/>
+                    <pic:cNvPr descr="figures/PLB_3_sites_est_b_density.png" id="0" name="Picture"/>
                     <pic:cNvPicPr>
                       <a:picLocks noChangeArrowheads="1" noChangeAspect="1"/>
                     </pic:cNvPicPr>
@@ -4841,40 +4255,26 @@
         <w:pStyle w:val="ImageCaption"/>
       </w:pPr>
       <w:r>
-        <w:t xml:space="preserve">Distribution of estimated relationship (</w:t>
-      </w:r>
-      <m:oMath>
-        <m:sSub>
-          <m:e>
-            <m:r>
-              <m:t>β</m:t>
-            </m:r>
-          </m:e>
-          <m:sub>
-            <m:r>
-              <m:t>1</m:t>
-            </m:r>
-          </m:sub>
-        </m:sSub>
-      </m:oMath>
-      <w:r>
-        <w:t xml:space="preserve">) coefficient’s for three sites across a hypothetical gradient with known value of 0.5. All other parameters are the same as in the main analysis</w:t>
+        <w:t xml:space="preserve">Distribution of estimated</w:t>
+      </w:r>
+      <w:r>
+        <w:t xml:space="preserve"> </w:t>
+      </w:r>
+      <m:oMath>
+        <m:r>
+          <m:t>λ</m:t>
+        </m:r>
+      </m:oMath>
+      <w:r>
+        <w:t xml:space="preserve"> </w:t>
+      </w:r>
+      <w:r>
+        <w:t xml:space="preserve">coefficient for three sites across a hypothetical gradient with known values. All other parameters are the same as in the main analysis.</w:t>
       </w:r>
     </w:p>
     <w:p>
       <w:r>
         <w:br w:type="page"/>
-      </w:r>
-    </w:p>
-    <w:bookmarkEnd w:id="86"/>
-    <w:bookmarkEnd w:id="87"/>
-    <w:bookmarkStart w:id="91" w:name="large-environmental-gradient"/>
-    <w:p>
-      <w:pPr>
-        <w:pStyle w:val="Heading2"/>
-      </w:pPr>
-      <w:r>
-        <w:t xml:space="preserve">Large environmental gradient</w:t>
       </w:r>
     </w:p>
     <w:p>
@@ -4886,18 +4286,18 @@
           <wp:inline>
             <wp:extent cx="5943600" cy="5943600"/>
             <wp:effectExtent b="0" l="0" r="0" t="0"/>
-            <wp:docPr descr="Individual regressions for five sites across a hypothetical gradient with a known relationship of 0.5. Range of environmental values (x-axis) increased to be -1000, to 1000." title="" id="1" name="Picture"/>
+            <wp:docPr descr="Distribution of estimated relationship (\beta_1) coefficient’s for three sites across a hypothetical gradient with known value of 0.5. All other parameters are the same as in the main analysis" title="" id="1" name="Picture"/>
             <a:graphic>
               <a:graphicData uri="http://schemas.openxmlformats.org/drawingml/2006/picture">
                 <pic:pic>
                   <pic:nvPicPr>
-                    <pic:cNvPr descr="figures/PLB_large_x_main.png" id="0" name="Picture"/>
+                    <pic:cNvPr descr="figures/PLB_3_sites_relationship_density.png" id="0" name="Picture"/>
                     <pic:cNvPicPr>
                       <a:picLocks noChangeArrowheads="1" noChangeAspect="1"/>
                     </pic:cNvPicPr>
                   </pic:nvPicPr>
                   <pic:blipFill>
-                    <a:blip r:embed="rId88"/>
+                    <a:blip r:embed="rId86"/>
                     <a:stretch>
                       <a:fillRect/>
                     </a:stretch>
@@ -4929,21 +4329,40 @@
         <w:pStyle w:val="ImageCaption"/>
       </w:pPr>
       <w:r>
-        <w:t xml:space="preserve">Individual regressions for five sites across a hypothetical gradient with a known relationship of 0.5. Range of environmental values (</w:t>
-      </w:r>
-      <w:r>
-        <w:rPr>
-          <w:i/>
-        </w:rPr>
-        <w:t xml:space="preserve">x</w:t>
-      </w:r>
-      <w:r>
-        <w:t xml:space="preserve">-axis) increased to be -1000, to 1000.</w:t>
+        <w:t xml:space="preserve">Distribution of estimated relationship (</w:t>
+      </w:r>
+      <m:oMath>
+        <m:sSub>
+          <m:e>
+            <m:r>
+              <m:t>β</m:t>
+            </m:r>
+          </m:e>
+          <m:sub>
+            <m:r>
+              <m:t>1</m:t>
+            </m:r>
+          </m:sub>
+        </m:sSub>
+      </m:oMath>
+      <w:r>
+        <w:t xml:space="preserve">) coefficient’s for three sites across a hypothetical gradient with known value of 0.5. All other parameters are the same as in the main analysis</w:t>
       </w:r>
     </w:p>
     <w:p>
       <w:r>
         <w:br w:type="page"/>
+      </w:r>
+    </w:p>
+    <w:bookmarkEnd w:id="87"/>
+    <w:bookmarkEnd w:id="88"/>
+    <w:bookmarkStart w:id="92" w:name="large-environmental-gradient"/>
+    <w:p>
+      <w:pPr>
+        <w:pStyle w:val="Heading2"/>
+      </w:pPr>
+      <w:r>
+        <w:t xml:space="preserve">Large environmental gradient</w:t>
       </w:r>
     </w:p>
     <w:p>
@@ -4955,12 +4374,12 @@
           <wp:inline>
             <wp:extent cx="5943600" cy="5943600"/>
             <wp:effectExtent b="0" l="0" r="0" t="0"/>
-            <wp:docPr descr="Distribution of estimated \lambda coefficient for five sites across a hypothetical gradient with known values. Range of environmental values (x-axis) increased to be -1000, to 1000." title="" id="1" name="Picture"/>
+            <wp:docPr descr="Individual regressions for five sites across a hypothetical gradient with a known relationship of 0.5. Range of environmental values (x-axis) increased to be -1000, to 1000." title="" id="1" name="Picture"/>
             <a:graphic>
               <a:graphicData uri="http://schemas.openxmlformats.org/drawingml/2006/picture">
                 <pic:pic>
                   <pic:nvPicPr>
-                    <pic:cNvPr descr="figures/PLB_large_x_est_b_density.png" id="0" name="Picture"/>
+                    <pic:cNvPr descr="figures/PLB_large_x_main.png" id="0" name="Picture"/>
                     <pic:cNvPicPr>
                       <a:picLocks noChangeArrowheads="1" noChangeAspect="1"/>
                     </pic:cNvPicPr>
@@ -4998,21 +4417,7 @@
         <w:pStyle w:val="ImageCaption"/>
       </w:pPr>
       <w:r>
-        <w:t xml:space="preserve">Distribution of estimated</w:t>
-      </w:r>
-      <w:r>
-        <w:t xml:space="preserve"> </w:t>
-      </w:r>
-      <m:oMath>
-        <m:r>
-          <m:t>λ</m:t>
-        </m:r>
-      </m:oMath>
-      <w:r>
-        <w:t xml:space="preserve"> </w:t>
-      </w:r>
-      <w:r>
-        <w:t xml:space="preserve">coefficient for five sites across a hypothetical gradient with known values. Range of environmental values (</w:t>
+        <w:t xml:space="preserve">Individual regressions for five sites across a hypothetical gradient with a known relationship of 0.5. Range of environmental values (</w:t>
       </w:r>
       <w:r>
         <w:rPr>
@@ -5038,12 +4443,12 @@
           <wp:inline>
             <wp:extent cx="5943600" cy="5943600"/>
             <wp:effectExtent b="0" l="0" r="0" t="0"/>
-            <wp:docPr descr="Distribution of estimated relationship (\beta_1) coefficient’s for five sites across a hypothetical gradient with known value of 0.5. Range of environmental values (x-axis) increased to be -1000, to 1000." title="" id="1" name="Picture"/>
+            <wp:docPr descr="Distribution of estimated \lambda coefficient for five sites across a hypothetical gradient with known values. Range of environmental values (x-axis) increased to be -1000, to 1000." title="" id="1" name="Picture"/>
             <a:graphic>
               <a:graphicData uri="http://schemas.openxmlformats.org/drawingml/2006/picture">
                 <pic:pic>
                   <pic:nvPicPr>
-                    <pic:cNvPr descr="figures/PLB_large_x_relationship_density.png" id="0" name="Picture"/>
+                    <pic:cNvPr descr="figures/PLB_large_x_est_b_density.png" id="0" name="Picture"/>
                     <pic:cNvPicPr>
                       <a:picLocks noChangeArrowheads="1" noChangeAspect="1"/>
                     </pic:cNvPicPr>
@@ -5081,24 +4486,21 @@
         <w:pStyle w:val="ImageCaption"/>
       </w:pPr>
       <w:r>
-        <w:t xml:space="preserve">Distribution of estimated relationship (</w:t>
-      </w:r>
-      <m:oMath>
-        <m:sSub>
-          <m:e>
-            <m:r>
-              <m:t>β</m:t>
-            </m:r>
-          </m:e>
-          <m:sub>
-            <m:r>
-              <m:t>1</m:t>
-            </m:r>
-          </m:sub>
-        </m:sSub>
-      </m:oMath>
-      <w:r>
-        <w:t xml:space="preserve">) coefficient’s for five sites across a hypothetical gradient with known value of 0.5. Range of environmental values (</w:t>
+        <w:t xml:space="preserve">Distribution of estimated</w:t>
+      </w:r>
+      <w:r>
+        <w:t xml:space="preserve"> </w:t>
+      </w:r>
+      <m:oMath>
+        <m:r>
+          <m:t>λ</m:t>
+        </m:r>
+      </m:oMath>
+      <w:r>
+        <w:t xml:space="preserve"> </w:t>
+      </w:r>
+      <w:r>
+        <w:t xml:space="preserve">coefficient for five sites across a hypothetical gradient with known values. Range of environmental values (</w:t>
       </w:r>
       <w:r>
         <w:rPr>
@@ -5115,24 +4517,6 @@
         <w:br w:type="page"/>
       </w:r>
     </w:p>
-    <w:bookmarkEnd w:id="91"/>
-    <w:bookmarkStart w:id="95" w:name="range-of-body-sizes-m"/>
-    <w:p>
-      <w:pPr>
-        <w:pStyle w:val="Heading2"/>
-      </w:pPr>
-      <w:r>
-        <w:t xml:space="preserve">Range of body sizes,</w:t>
-      </w:r>
-      <w:r>
-        <w:t xml:space="preserve"> </w:t>
-      </w:r>
-      <m:oMath>
-        <m:r>
-          <m:t>M</m:t>
-        </m:r>
-      </m:oMath>
-    </w:p>
     <w:p>
       <w:pPr>
         <w:pStyle w:val="CaptionedFigure"/>
@@ -5142,18 +4526,18 @@
           <wp:inline>
             <wp:extent cx="5943600" cy="5943600"/>
             <wp:effectExtent b="0" l="0" r="0" t="0"/>
-            <wp:docPr descr="Individual regressions for five sites across a hypothetical gradient with a known relationship of 0.5. Range of body sizes is reduced and is from 1, to 100." title="" id="1" name="Picture"/>
+            <wp:docPr descr="Distribution of estimated relationship (\beta_1) coefficient’s for five sites across a hypothetical gradient with known value of 0.5. Range of environmental values (x-axis) increased to be -1000, to 1000." title="" id="1" name="Picture"/>
             <a:graphic>
               <a:graphicData uri="http://schemas.openxmlformats.org/drawingml/2006/picture">
                 <pic:pic>
                   <pic:nvPicPr>
-                    <pic:cNvPr descr="figures/PLB_small_m_main.png" id="0" name="Picture"/>
+                    <pic:cNvPr descr="figures/PLB_large_x_relationship_density.png" id="0" name="Picture"/>
                     <pic:cNvPicPr>
                       <a:picLocks noChangeArrowheads="1" noChangeAspect="1"/>
                     </pic:cNvPicPr>
                   </pic:nvPicPr>
                   <pic:blipFill>
-                    <a:blip r:embed="rId92"/>
+                    <a:blip r:embed="rId91"/>
                     <a:stretch>
                       <a:fillRect/>
                     </a:stretch>
@@ -5185,13 +4569,57 @@
         <w:pStyle w:val="ImageCaption"/>
       </w:pPr>
       <w:r>
-        <w:t xml:space="preserve">Individual regressions for five sites across a hypothetical gradient with a known relationship of 0.5. Range of body sizes is reduced and is from 1, to 100.</w:t>
+        <w:t xml:space="preserve">Distribution of estimated relationship (</w:t>
+      </w:r>
+      <m:oMath>
+        <m:sSub>
+          <m:e>
+            <m:r>
+              <m:t>β</m:t>
+            </m:r>
+          </m:e>
+          <m:sub>
+            <m:r>
+              <m:t>1</m:t>
+            </m:r>
+          </m:sub>
+        </m:sSub>
+      </m:oMath>
+      <w:r>
+        <w:t xml:space="preserve">) coefficient’s for five sites across a hypothetical gradient with known value of 0.5. Range of environmental values (</w:t>
+      </w:r>
+      <w:r>
+        <w:rPr>
+          <w:i/>
+        </w:rPr>
+        <w:t xml:space="preserve">x</w:t>
+      </w:r>
+      <w:r>
+        <w:t xml:space="preserve">-axis) increased to be -1000, to 1000.</w:t>
       </w:r>
     </w:p>
     <w:p>
       <w:r>
         <w:br w:type="page"/>
       </w:r>
+    </w:p>
+    <w:bookmarkEnd w:id="92"/>
+    <w:bookmarkStart w:id="96" w:name="range-of-body-sizes-m"/>
+    <w:p>
+      <w:pPr>
+        <w:pStyle w:val="Heading2"/>
+      </w:pPr>
+      <w:r>
+        <w:t xml:space="preserve">Range of body sizes,</w:t>
+      </w:r>
+      <w:r>
+        <w:t xml:space="preserve"> </w:t>
+      </w:r>
+      <m:oMath>
+        <m:r>
+          <m:t>M</m:t>
+        </m:r>
+      </m:oMath>
     </w:p>
     <w:p>
       <w:pPr>
@@ -5202,12 +4630,12 @@
           <wp:inline>
             <wp:extent cx="5943600" cy="5943600"/>
             <wp:effectExtent b="0" l="0" r="0" t="0"/>
-            <wp:docPr descr="Distribution of estimated $\lambda$ coefficient for five sites across a hypothetical gradient with known values(dashed line). Range of body sizes is smaller than main anaysis and ranges from 1, to 100." title="" id="1" name="Picture"/>
+            <wp:docPr descr="Individual regressions for five sites across a hypothetical gradient with a known relationship of 0.5. Range of body sizes is reduced and is from 1, to 100." title="" id="1" name="Picture"/>
             <a:graphic>
               <a:graphicData uri="http://schemas.openxmlformats.org/drawingml/2006/picture">
                 <pic:pic>
                   <pic:nvPicPr>
-                    <pic:cNvPr descr="figures/PLB_small_m_est_b_density.png" id="0" name="Picture"/>
+                    <pic:cNvPr descr="figures/PLB_small_m_main.png" id="0" name="Picture"/>
                     <pic:cNvPicPr>
                       <a:picLocks noChangeArrowheads="1" noChangeAspect="1"/>
                     </pic:cNvPicPr>
@@ -5245,7 +4673,12 @@
         <w:pStyle w:val="ImageCaption"/>
       </w:pPr>
       <w:r>
-        <w:t xml:space="preserve">Distribution of estimated $\lambda$ coefficient for five sites across a hypothetical gradient with known values(dashed line). Range of body sizes is smaller than main anaysis and ranges from 1, to 100.</w:t>
+        <w:t xml:space="preserve">Individual regressions for five sites across a hypothetical gradient with a known relationship of 0.5. Range of body sizes is reduced and is from 1, to 100.</w:t>
+      </w:r>
+    </w:p>
+    <w:p>
+      <w:r>
+        <w:br w:type="page"/>
       </w:r>
     </w:p>
     <w:p>
@@ -5257,12 +4690,12 @@
           <wp:inline>
             <wp:extent cx="5943600" cy="5943600"/>
             <wp:effectExtent b="0" l="0" r="0" t="0"/>
-            <wp:docPr descr="Distribution of estimated relationship (\beta_1) coefficient’s for five sites across a hypothetical gradient with known value of 0.5. Range of body sizes is reduced and is from 1, to 100." title="" id="1" name="Picture"/>
+            <wp:docPr descr="Distribution of estimated $\lambda$ coefficient for five sites across a hypothetical gradient with known values(dashed line). Range of body sizes is smaller than main anaysis and ranges from 1, to 100." title="" id="1" name="Picture"/>
             <a:graphic>
               <a:graphicData uri="http://schemas.openxmlformats.org/drawingml/2006/picture">
                 <pic:pic>
                   <pic:nvPicPr>
-                    <pic:cNvPr descr="figures/PLB_small_m_relationship_density.png" id="0" name="Picture"/>
+                    <pic:cNvPr descr="figures/PLB_small_m_est_b_density.png" id="0" name="Picture"/>
                     <pic:cNvPicPr>
                       <a:picLocks noChangeArrowheads="1" noChangeAspect="1"/>
                     </pic:cNvPicPr>
@@ -5300,110 +4733,7 @@
         <w:pStyle w:val="ImageCaption"/>
       </w:pPr>
       <w:r>
-        <w:t xml:space="preserve">Distribution of estimated relationship (</w:t>
-      </w:r>
-      <m:oMath>
-        <m:sSub>
-          <m:e>
-            <m:r>
-              <m:t>β</m:t>
-            </m:r>
-          </m:e>
-          <m:sub>
-            <m:r>
-              <m:t>1</m:t>
-            </m:r>
-          </m:sub>
-        </m:sSub>
-      </m:oMath>
-      <w:r>
-        <w:t xml:space="preserve">) coefficient’s for five sites across a hypothetical gradient with known value of 0.5. Range of body sizes is reduced and is from 1, to 100.</w:t>
-      </w:r>
-    </w:p>
-    <w:p>
-      <w:r>
-        <w:br w:type="page"/>
-      </w:r>
-    </w:p>
-    <w:bookmarkEnd w:id="95"/>
-    <w:bookmarkStart w:id="99" w:name="sample-size-n"/>
-    <w:p>
-      <w:pPr>
-        <w:pStyle w:val="Heading2"/>
-      </w:pPr>
-      <w:r>
-        <w:t xml:space="preserve">Sample size,</w:t>
-      </w:r>
-      <w:r>
-        <w:t xml:space="preserve"> </w:t>
-      </w:r>
-      <m:oMath>
-        <m:r>
-          <m:t>n</m:t>
-        </m:r>
-      </m:oMath>
-    </w:p>
-    <w:p>
-      <w:pPr>
-        <w:pStyle w:val="FirstParagraph"/>
-      </w:pPr>
-      <w:r>
-        <w:t xml:space="preserve">The number of observations in our simulations may bias the results. Therefore, we repeated the simulations described above, but varied the sample size</w:t>
-      </w:r>
-      <w:r>
-        <w:t xml:space="preserve"> </w:t>
-      </w:r>
-      <m:oMath>
-        <m:r>
-          <m:t>n</m:t>
-        </m:r>
-      </m:oMath>
-      <w:r>
-        <w:t xml:space="preserve">. We tested values of</w:t>
-      </w:r>
-      <w:r>
-        <w:t xml:space="preserve"> </w:t>
-      </w:r>
-      <m:oMath>
-        <m:r>
-          <m:t>n</m:t>
-        </m:r>
-        <m:r>
-          <m:t>=</m:t>
-        </m:r>
-        <m:r>
-          <m:t>200</m:t>
-        </m:r>
-        <m:r>
-          <m:t>,</m:t>
-        </m:r>
-        <m:r>
-          <m:t>500</m:t>
-        </m:r>
-        <m:r>
-          <m:t>,</m:t>
-        </m:r>
-        <m:r>
-          <m:t>1000</m:t>
-        </m:r>
-        <m:r>
-          <m:t>,</m:t>
-        </m:r>
-        <m:r>
-          <m:t>5000</m:t>
-        </m:r>
-        <m:r>
-          <m:t>,</m:t>
-        </m:r>
-        <m:r>
-          <m:t>10</m:t>
-        </m:r>
-        <m:r>
-          <m:t>000</m:t>
-        </m:r>
-      </m:oMath>
-      <w:r>
-        <w:t xml:space="preserve">. Results of this analysis are presented in the Supplemental Information.</w:t>
+        <w:t xml:space="preserve">Distribution of estimated $\lambda$ coefficient for five sites across a hypothetical gradient with known values(dashed line). Range of body sizes is smaller than main anaysis and ranges from 1, to 100.</w:t>
       </w:r>
     </w:p>
     <w:p>
@@ -5415,18 +4745,18 @@
           <wp:inline>
             <wp:extent cx="5943600" cy="5943600"/>
             <wp:effectExtent b="0" l="0" r="0" t="0"/>
-            <wp:docPr descr="Individual regression estimates across the hypothetical gradient based on sample size (rows) and methodology used (columns). (match this figure to “new” style if we like that better)" title="" id="1" name="Picture"/>
+            <wp:docPr descr="Distribution of estimated relationship (\beta_1) coefficient’s for five sites across a hypothetical gradient with known value of 0.5. Range of body sizes is reduced and is from 1, to 100." title="" id="1" name="Picture"/>
             <a:graphic>
               <a:graphicData uri="http://schemas.openxmlformats.org/drawingml/2006/picture">
                 <pic:pic>
                   <pic:nvPicPr>
-                    <pic:cNvPr descr="figures/n_vary_main.png" id="0" name="Picture"/>
+                    <pic:cNvPr descr="figures/PLB_small_m_relationship_density.png" id="0" name="Picture"/>
                     <pic:cNvPicPr>
                       <a:picLocks noChangeArrowheads="1" noChangeAspect="1"/>
                     </pic:cNvPicPr>
                   </pic:nvPicPr>
                   <pic:blipFill>
-                    <a:blip r:embed="rId96"/>
+                    <a:blip r:embed="rId95"/>
                     <a:stretch>
                       <a:fillRect/>
                     </a:stretch>
@@ -5458,25 +4788,110 @@
         <w:pStyle w:val="ImageCaption"/>
       </w:pPr>
       <w:r>
-        <w:t xml:space="preserve">Individual regression estimates across the hypothetical gradient based on sample size (rows) and methodology used (columns). (match this figure to</w:t>
-      </w:r>
-      <w:r>
-        <w:t xml:space="preserve"> </w:t>
-      </w:r>
-      <w:r>
-        <w:t xml:space="preserve">“</w:t>
-      </w:r>
-      <w:r>
-        <w:t xml:space="preserve">new</w:t>
-      </w:r>
-      <w:r>
-        <w:t xml:space="preserve">”</w:t>
-      </w:r>
-      <w:r>
-        <w:t xml:space="preserve"> </w:t>
-      </w:r>
-      <w:r>
-        <w:t xml:space="preserve">style if we like that better)</w:t>
+        <w:t xml:space="preserve">Distribution of estimated relationship (</w:t>
+      </w:r>
+      <m:oMath>
+        <m:sSub>
+          <m:e>
+            <m:r>
+              <m:t>β</m:t>
+            </m:r>
+          </m:e>
+          <m:sub>
+            <m:r>
+              <m:t>1</m:t>
+            </m:r>
+          </m:sub>
+        </m:sSub>
+      </m:oMath>
+      <w:r>
+        <w:t xml:space="preserve">) coefficient’s for five sites across a hypothetical gradient with known value of 0.5. Range of body sizes is reduced and is from 1, to 100.</w:t>
+      </w:r>
+    </w:p>
+    <w:p>
+      <w:r>
+        <w:br w:type="page"/>
+      </w:r>
+    </w:p>
+    <w:bookmarkEnd w:id="96"/>
+    <w:bookmarkStart w:id="100" w:name="sample-size-n"/>
+    <w:p>
+      <w:pPr>
+        <w:pStyle w:val="Heading2"/>
+      </w:pPr>
+      <w:r>
+        <w:t xml:space="preserve">Sample size,</w:t>
+      </w:r>
+      <w:r>
+        <w:t xml:space="preserve"> </w:t>
+      </w:r>
+      <m:oMath>
+        <m:r>
+          <m:t>n</m:t>
+        </m:r>
+      </m:oMath>
+    </w:p>
+    <w:p>
+      <w:pPr>
+        <w:pStyle w:val="FirstParagraph"/>
+      </w:pPr>
+      <w:r>
+        <w:t xml:space="preserve">The number of observations in our simulations may bias the results. Therefore, we repeated the simulations described above, but varied the sample size</w:t>
+      </w:r>
+      <w:r>
+        <w:t xml:space="preserve"> </w:t>
+      </w:r>
+      <m:oMath>
+        <m:r>
+          <m:t>n</m:t>
+        </m:r>
+      </m:oMath>
+      <w:r>
+        <w:t xml:space="preserve">. We tested values of</w:t>
+      </w:r>
+      <w:r>
+        <w:t xml:space="preserve"> </w:t>
+      </w:r>
+      <m:oMath>
+        <m:r>
+          <m:t>n</m:t>
+        </m:r>
+        <m:r>
+          <m:t>=</m:t>
+        </m:r>
+        <m:r>
+          <m:t>200</m:t>
+        </m:r>
+        <m:r>
+          <m:t>,</m:t>
+        </m:r>
+        <m:r>
+          <m:t>500</m:t>
+        </m:r>
+        <m:r>
+          <m:t>,</m:t>
+        </m:r>
+        <m:r>
+          <m:t>1000</m:t>
+        </m:r>
+        <m:r>
+          <m:t>,</m:t>
+        </m:r>
+        <m:r>
+          <m:t>5000</m:t>
+        </m:r>
+        <m:r>
+          <m:t>,</m:t>
+        </m:r>
+        <m:r>
+          <m:t>10</m:t>
+        </m:r>
+        <m:r>
+          <m:t>000</m:t>
+        </m:r>
+      </m:oMath>
+      <w:r>
+        <w:t xml:space="preserve">. Results of this analysis are presented in the Supplemental Information.</w:t>
       </w:r>
     </w:p>
     <w:p>
@@ -5488,12 +4903,12 @@
           <wp:inline>
             <wp:extent cx="5943600" cy="5943600"/>
             <wp:effectExtent b="0" l="0" r="0" t="0"/>
-            <wp:docPr descr="Distribution of size spectra parameter estimates. Vertical line is the known parameter (dashed line) wich describes the bounded power law distribution from which the body size estimates were sampled. As n increases (top to bottom) and \lambda increases (left to right), the accuracy of the estimate improves across all methods." title="" id="1" name="Picture"/>
+            <wp:docPr descr="Individual regression estimates across the hypothetical gradient based on sample size (rows) and methodology used (columns). (match this figure to “new” style if we like that better)" title="" id="1" name="Picture"/>
             <a:graphic>
               <a:graphicData uri="http://schemas.openxmlformats.org/drawingml/2006/picture">
                 <pic:pic>
                   <pic:nvPicPr>
-                    <pic:cNvPr descr="figures/n_vary_est_b.png" id="0" name="Picture"/>
+                    <pic:cNvPr descr="figures/n_vary_main.png" id="0" name="Picture"/>
                     <pic:cNvPicPr>
                       <a:picLocks noChangeArrowheads="1" noChangeAspect="1"/>
                     </pic:cNvPicPr>
@@ -5531,26 +4946,25 @@
         <w:pStyle w:val="ImageCaption"/>
       </w:pPr>
       <w:r>
-        <w:t xml:space="preserve">Distribution of size spectra parameter estimates. Vertical line is the known parameter (dashed line) wich describes the bounded power law distribution from which the body size estimates were sampled. As n increases (top to bottom) and</w:t>
-      </w:r>
-      <w:r>
-        <w:t xml:space="preserve"> </w:t>
-      </w:r>
-      <m:oMath>
-        <m:r>
-          <m:t>λ</m:t>
-        </m:r>
-      </m:oMath>
-      <w:r>
-        <w:t xml:space="preserve"> </w:t>
-      </w:r>
-      <w:r>
-        <w:t xml:space="preserve">increases (left to right), the accuracy of the estimate improves across all methods.</w:t>
-      </w:r>
-    </w:p>
-    <w:p>
-      <w:r>
-        <w:br w:type="page"/>
+        <w:t xml:space="preserve">Individual regression estimates across the hypothetical gradient based on sample size (rows) and methodology used (columns). (match this figure to</w:t>
+      </w:r>
+      <w:r>
+        <w:t xml:space="preserve"> </w:t>
+      </w:r>
+      <w:r>
+        <w:t xml:space="preserve">“</w:t>
+      </w:r>
+      <w:r>
+        <w:t xml:space="preserve">new</w:t>
+      </w:r>
+      <w:r>
+        <w:t xml:space="preserve">”</w:t>
+      </w:r>
+      <w:r>
+        <w:t xml:space="preserve"> </w:t>
+      </w:r>
+      <w:r>
+        <w:t xml:space="preserve">style if we like that better)</w:t>
       </w:r>
     </w:p>
     <w:p>
@@ -5562,12 +4976,12 @@
           <wp:inline>
             <wp:extent cx="5943600" cy="5943600"/>
             <wp:effectExtent b="0" l="0" r="0" t="0"/>
-            <wp:docPr descr="Distribtuion of the relationship coefficients with varying sample size" title="" id="1" name="Picture"/>
+            <wp:docPr descr="Distribution of size spectra parameter estimates. Vertical line is the known parameter (dashed line) wich describes the bounded power law distribution from which the body size estimates were sampled. As n increases (top to bottom) and \lambda increases (left to right), the accuracy of the estimate improves across all methods." title="" id="1" name="Picture"/>
             <a:graphic>
               <a:graphicData uri="http://schemas.openxmlformats.org/drawingml/2006/picture">
                 <pic:pic>
                   <pic:nvPicPr>
-                    <pic:cNvPr descr="figures/n_vary_relationship_density.png" id="0" name="Picture"/>
+                    <pic:cNvPr descr="figures/n_vary_est_b.png" id="0" name="Picture"/>
                     <pic:cNvPicPr>
                       <a:picLocks noChangeArrowheads="1" noChangeAspect="1"/>
                     </pic:cNvPicPr>
@@ -5605,12 +5019,86 @@
         <w:pStyle w:val="ImageCaption"/>
       </w:pPr>
       <w:r>
+        <w:t xml:space="preserve">Distribution of size spectra parameter estimates. Vertical line is the known parameter (dashed line) wich describes the bounded power law distribution from which the body size estimates were sampled. As n increases (top to bottom) and</w:t>
+      </w:r>
+      <w:r>
+        <w:t xml:space="preserve"> </w:t>
+      </w:r>
+      <m:oMath>
+        <m:r>
+          <m:t>λ</m:t>
+        </m:r>
+      </m:oMath>
+      <w:r>
+        <w:t xml:space="preserve"> </w:t>
+      </w:r>
+      <w:r>
+        <w:t xml:space="preserve">increases (left to right), the accuracy of the estimate improves across all methods.</w:t>
+      </w:r>
+    </w:p>
+    <w:p>
+      <w:r>
+        <w:br w:type="page"/>
+      </w:r>
+    </w:p>
+    <w:p>
+      <w:pPr>
+        <w:pStyle w:val="CaptionedFigure"/>
+      </w:pPr>
+      <w:r>
+        <w:drawing>
+          <wp:inline>
+            <wp:extent cx="5943600" cy="5943600"/>
+            <wp:effectExtent b="0" l="0" r="0" t="0"/>
+            <wp:docPr descr="Distribtuion of the relationship coefficients with varying sample size" title="" id="1" name="Picture"/>
+            <a:graphic>
+              <a:graphicData uri="http://schemas.openxmlformats.org/drawingml/2006/picture">
+                <pic:pic>
+                  <pic:nvPicPr>
+                    <pic:cNvPr descr="figures/n_vary_relationship_density.png" id="0" name="Picture"/>
+                    <pic:cNvPicPr>
+                      <a:picLocks noChangeArrowheads="1" noChangeAspect="1"/>
+                    </pic:cNvPicPr>
+                  </pic:nvPicPr>
+                  <pic:blipFill>
+                    <a:blip r:embed="rId99"/>
+                    <a:stretch>
+                      <a:fillRect/>
+                    </a:stretch>
+                  </pic:blipFill>
+                  <pic:spPr bwMode="auto">
+                    <a:xfrm>
+                      <a:off x="0" y="0"/>
+                      <a:ext cx="5943600" cy="5943600"/>
+                    </a:xfrm>
+                    <a:prstGeom prst="rect">
+                      <a:avLst/>
+                    </a:prstGeom>
+                    <a:noFill/>
+                    <a:ln w="9525">
+                      <a:noFill/>
+                      <a:headEnd/>
+                      <a:tailEnd/>
+                    </a:ln>
+                  </pic:spPr>
+                </pic:pic>
+              </a:graphicData>
+            </a:graphic>
+          </wp:inline>
+        </w:drawing>
+      </w:r>
+    </w:p>
+    <w:p>
+      <w:pPr>
+        <w:pStyle w:val="ImageCaption"/>
+      </w:pPr>
+      <w:r>
         <w:t xml:space="preserve">Distribtuion of the relationship coefficients with varying sample size</w:t>
       </w:r>
     </w:p>
-    <w:bookmarkEnd w:id="99"/>
     <w:bookmarkEnd w:id="100"/>
-    <w:bookmarkStart w:id="101" w:name="Xcd5fdac70bcb78352b6f3958a00ac2f3b7730f5"/>
+    <w:bookmarkEnd w:id="101"/>
+    <w:bookmarkStart w:id="102" w:name="Xcd5fdac70bcb78352b6f3958a00ac2f3b7730f5"/>
     <w:p>
       <w:pPr>
         <w:pStyle w:val="Heading1"/>
@@ -5650,7 +5138,7 @@
         <w:t xml:space="preserve">Supplementary table comparing with other published results will be submitted as a separate file for formatting.</w:t>
       </w:r>
     </w:p>
-    <w:bookmarkEnd w:id="101"/>
+    <w:bookmarkEnd w:id="102"/>
     <w:sectPr>
       <w:headerReference w:type="even" r:id="rId9"/>
       <w:headerReference w:type="default" r:id="rId11"/>

</xml_diff>